<commit_message>
repository refactoring & 4th chapter of report part 1
</commit_message>
<xml_diff>
--- a/Диплом/Диплом.docx
+++ b/Диплом/Диплом.docx
@@ -31,6 +31,8 @@
             </w:rPr>
             <w:t>ЗМІСТ</w:t>
           </w:r>
+          <w:bookmarkStart w:id="0" w:name="_GoBack"/>
+          <w:bookmarkEnd w:id="0"/>
         </w:p>
         <w:p>
           <w:pPr>
@@ -54,7 +56,7 @@
           <w:r>
             <w:fldChar w:fldCharType="separate"/>
           </w:r>
-          <w:hyperlink w:anchor="_Toc104145623" w:history="1">
+          <w:hyperlink w:anchor="_Toc104163790" w:history="1">
             <w:r>
               <w:rPr>
                 <w:rStyle w:val="af4"/>
@@ -82,7 +84,7 @@
                 <w:noProof/>
                 <w:webHidden/>
               </w:rPr>
-              <w:instrText xml:space="preserve"> PAGEREF _Toc104145623 \h </w:instrText>
+              <w:instrText xml:space="preserve"> PAGEREF _Toc104163790 \h </w:instrText>
             </w:r>
             <w:r>
               <w:rPr>
@@ -126,7 +128,7 @@
               <w:lang w:eastAsia="ru-RU"/>
             </w:rPr>
           </w:pPr>
-          <w:hyperlink w:anchor="_Toc104145624" w:history="1">
+          <w:hyperlink w:anchor="_Toc104163791" w:history="1">
             <w:r>
               <w:rPr>
                 <w:rStyle w:val="af4"/>
@@ -154,7 +156,7 @@
                 <w:noProof/>
                 <w:webHidden/>
               </w:rPr>
-              <w:instrText xml:space="preserve"> PAGEREF _Toc104145624 \h </w:instrText>
+              <w:instrText xml:space="preserve"> PAGEREF _Toc104163791 \h </w:instrText>
             </w:r>
             <w:r>
               <w:rPr>
@@ -198,7 +200,7 @@
               <w:lang w:eastAsia="ru-RU"/>
             </w:rPr>
           </w:pPr>
-          <w:hyperlink w:anchor="_Toc104145625" w:history="1">
+          <w:hyperlink w:anchor="_Toc104163792" w:history="1">
             <w:r>
               <w:rPr>
                 <w:rStyle w:val="af4"/>
@@ -226,7 +228,7 @@
                 <w:noProof/>
                 <w:webHidden/>
               </w:rPr>
-              <w:instrText xml:space="preserve"> PAGEREF _Toc104145625 \h </w:instrText>
+              <w:instrText xml:space="preserve"> PAGEREF _Toc104163792 \h </w:instrText>
             </w:r>
             <w:r>
               <w:rPr>
@@ -270,7 +272,7 @@
               <w:lang w:eastAsia="ru-RU"/>
             </w:rPr>
           </w:pPr>
-          <w:hyperlink w:anchor="_Toc104145626" w:history="1">
+          <w:hyperlink w:anchor="_Toc104163793" w:history="1">
             <w:r>
               <w:rPr>
                 <w:rStyle w:val="af4"/>
@@ -298,7 +300,7 @@
                 <w:noProof/>
                 <w:webHidden/>
               </w:rPr>
-              <w:instrText xml:space="preserve"> PAGEREF _Toc104145626 \h </w:instrText>
+              <w:instrText xml:space="preserve"> PAGEREF _Toc104163793 \h </w:instrText>
             </w:r>
             <w:r>
               <w:rPr>
@@ -342,7 +344,7 @@
               <w:lang w:eastAsia="ru-RU"/>
             </w:rPr>
           </w:pPr>
-          <w:hyperlink w:anchor="_Toc104145627" w:history="1">
+          <w:hyperlink w:anchor="_Toc104163794" w:history="1">
             <w:r>
               <w:rPr>
                 <w:rStyle w:val="af4"/>
@@ -370,7 +372,7 @@
                 <w:noProof/>
                 <w:webHidden/>
               </w:rPr>
-              <w:instrText xml:space="preserve"> PAGEREF _Toc104145627 \h </w:instrText>
+              <w:instrText xml:space="preserve"> PAGEREF _Toc104163794 \h </w:instrText>
             </w:r>
             <w:r>
               <w:rPr>
@@ -414,7 +416,7 @@
               <w:lang w:eastAsia="ru-RU"/>
             </w:rPr>
           </w:pPr>
-          <w:hyperlink w:anchor="_Toc104145628" w:history="1">
+          <w:hyperlink w:anchor="_Toc104163795" w:history="1">
             <w:r>
               <w:rPr>
                 <w:rStyle w:val="af4"/>
@@ -442,7 +444,7 @@
                 <w:noProof/>
                 <w:webHidden/>
               </w:rPr>
-              <w:instrText xml:space="preserve"> PAGEREF _Toc104145628 \h </w:instrText>
+              <w:instrText xml:space="preserve"> PAGEREF _Toc104163795 \h </w:instrText>
             </w:r>
             <w:r>
               <w:rPr>
@@ -486,7 +488,7 @@
               <w:lang w:eastAsia="ru-RU"/>
             </w:rPr>
           </w:pPr>
-          <w:hyperlink w:anchor="_Toc104145629" w:history="1">
+          <w:hyperlink w:anchor="_Toc104163796" w:history="1">
             <w:r>
               <w:rPr>
                 <w:rStyle w:val="af4"/>
@@ -522,7 +524,7 @@
                 <w:noProof/>
                 <w:webHidden/>
               </w:rPr>
-              <w:instrText xml:space="preserve"> PAGEREF _Toc104145629 \h </w:instrText>
+              <w:instrText xml:space="preserve"> PAGEREF _Toc104163796 \h </w:instrText>
             </w:r>
             <w:r>
               <w:rPr>
@@ -566,7 +568,7 @@
               <w:lang w:eastAsia="ru-RU"/>
             </w:rPr>
           </w:pPr>
-          <w:hyperlink w:anchor="_Toc104145630" w:history="1">
+          <w:hyperlink w:anchor="_Toc104163797" w:history="1">
             <w:r>
               <w:rPr>
                 <w:rStyle w:val="af4"/>
@@ -602,7 +604,7 @@
                 <w:noProof/>
                 <w:webHidden/>
               </w:rPr>
-              <w:instrText xml:space="preserve"> PAGEREF _Toc104145630 \h </w:instrText>
+              <w:instrText xml:space="preserve"> PAGEREF _Toc104163797 \h </w:instrText>
             </w:r>
             <w:r>
               <w:rPr>
@@ -646,7 +648,7 @@
               <w:lang w:eastAsia="ru-RU"/>
             </w:rPr>
           </w:pPr>
-          <w:hyperlink w:anchor="_Toc104145631" w:history="1">
+          <w:hyperlink w:anchor="_Toc104163798" w:history="1">
             <w:r>
               <w:rPr>
                 <w:rStyle w:val="af4"/>
@@ -674,7 +676,7 @@
                 <w:noProof/>
                 <w:webHidden/>
               </w:rPr>
-              <w:instrText xml:space="preserve"> PAGEREF _Toc104145631 \h </w:instrText>
+              <w:instrText xml:space="preserve"> PAGEREF _Toc104163798 \h </w:instrText>
             </w:r>
             <w:r>
               <w:rPr>
@@ -718,7 +720,7 @@
               <w:lang w:eastAsia="ru-RU"/>
             </w:rPr>
           </w:pPr>
-          <w:hyperlink w:anchor="_Toc104145632" w:history="1">
+          <w:hyperlink w:anchor="_Toc104163799" w:history="1">
             <w:r>
               <w:rPr>
                 <w:rStyle w:val="af4"/>
@@ -746,7 +748,7 @@
                 <w:noProof/>
                 <w:webHidden/>
               </w:rPr>
-              <w:instrText xml:space="preserve"> PAGEREF _Toc104145632 \h </w:instrText>
+              <w:instrText xml:space="preserve"> PAGEREF _Toc104163799 \h </w:instrText>
             </w:r>
             <w:r>
               <w:rPr>
@@ -790,7 +792,7 @@
               <w:lang w:eastAsia="ru-RU"/>
             </w:rPr>
           </w:pPr>
-          <w:hyperlink w:anchor="_Toc104145633" w:history="1">
+          <w:hyperlink w:anchor="_Toc104163800" w:history="1">
             <w:r>
               <w:rPr>
                 <w:rStyle w:val="af4"/>
@@ -818,7 +820,7 @@
                 <w:noProof/>
                 <w:webHidden/>
               </w:rPr>
-              <w:instrText xml:space="preserve"> PAGEREF _Toc104145633 \h </w:instrText>
+              <w:instrText xml:space="preserve"> PAGEREF _Toc104163800 \h </w:instrText>
             </w:r>
             <w:r>
               <w:rPr>
@@ -862,7 +864,7 @@
               <w:lang w:eastAsia="ru-RU"/>
             </w:rPr>
           </w:pPr>
-          <w:hyperlink w:anchor="_Toc104145634" w:history="1">
+          <w:hyperlink w:anchor="_Toc104163801" w:history="1">
             <w:r>
               <w:rPr>
                 <w:rStyle w:val="af4"/>
@@ -890,7 +892,7 @@
                 <w:noProof/>
                 <w:webHidden/>
               </w:rPr>
-              <w:instrText xml:space="preserve"> PAGEREF _Toc104145634 \h </w:instrText>
+              <w:instrText xml:space="preserve"> PAGEREF _Toc104163801 \h </w:instrText>
             </w:r>
             <w:r>
               <w:rPr>
@@ -934,7 +936,7 @@
               <w:lang w:eastAsia="ru-RU"/>
             </w:rPr>
           </w:pPr>
-          <w:hyperlink w:anchor="_Toc104145635" w:history="1">
+          <w:hyperlink w:anchor="_Toc104163802" w:history="1">
             <w:r>
               <w:rPr>
                 <w:rStyle w:val="af4"/>
@@ -962,7 +964,7 @@
                 <w:noProof/>
                 <w:webHidden/>
               </w:rPr>
-              <w:instrText xml:space="preserve"> PAGEREF _Toc104145635 \h </w:instrText>
+              <w:instrText xml:space="preserve"> PAGEREF _Toc104163802 \h </w:instrText>
             </w:r>
             <w:r>
               <w:rPr>
@@ -1006,7 +1008,7 @@
               <w:lang w:eastAsia="ru-RU"/>
             </w:rPr>
           </w:pPr>
-          <w:hyperlink w:anchor="_Toc104145636" w:history="1">
+          <w:hyperlink w:anchor="_Toc104163803" w:history="1">
             <w:r>
               <w:rPr>
                 <w:rStyle w:val="af4"/>
@@ -1034,7 +1036,7 @@
                 <w:noProof/>
                 <w:webHidden/>
               </w:rPr>
-              <w:instrText xml:space="preserve"> PAGEREF _Toc104145636 \h </w:instrText>
+              <w:instrText xml:space="preserve"> PAGEREF _Toc104163803 \h </w:instrText>
             </w:r>
             <w:r>
               <w:rPr>
@@ -1078,7 +1080,7 @@
               <w:lang w:eastAsia="ru-RU"/>
             </w:rPr>
           </w:pPr>
-          <w:hyperlink w:anchor="_Toc104145637" w:history="1">
+          <w:hyperlink w:anchor="_Toc104163804" w:history="1">
             <w:r>
               <w:rPr>
                 <w:rStyle w:val="af4"/>
@@ -1128,7 +1130,7 @@
                 <w:noProof/>
                 <w:webHidden/>
               </w:rPr>
-              <w:instrText xml:space="preserve"> PAGEREF _Toc104145637 \h </w:instrText>
+              <w:instrText xml:space="preserve"> PAGEREF _Toc104163804 \h </w:instrText>
             </w:r>
             <w:r>
               <w:rPr>
@@ -1172,7 +1174,7 @@
               <w:lang w:eastAsia="ru-RU"/>
             </w:rPr>
           </w:pPr>
-          <w:hyperlink w:anchor="_Toc104145638" w:history="1">
+          <w:hyperlink w:anchor="_Toc104163805" w:history="1">
             <w:r>
               <w:rPr>
                 <w:rStyle w:val="af4"/>
@@ -1200,7 +1202,7 @@
                 <w:noProof/>
                 <w:webHidden/>
               </w:rPr>
-              <w:instrText xml:space="preserve"> PAGEREF _Toc104145638 \h </w:instrText>
+              <w:instrText xml:space="preserve"> PAGEREF _Toc104163805 \h </w:instrText>
             </w:r>
             <w:r>
               <w:rPr>
@@ -1244,7 +1246,7 @@
               <w:lang w:eastAsia="ru-RU"/>
             </w:rPr>
           </w:pPr>
-          <w:hyperlink w:anchor="_Toc104145639" w:history="1">
+          <w:hyperlink w:anchor="_Toc104163806" w:history="1">
             <w:r>
               <w:rPr>
                 <w:rStyle w:val="af4"/>
@@ -1272,7 +1274,7 @@
                 <w:noProof/>
                 <w:webHidden/>
               </w:rPr>
-              <w:instrText xml:space="preserve"> PAGEREF _Toc104145639 \h </w:instrText>
+              <w:instrText xml:space="preserve"> PAGEREF _Toc104163806 \h </w:instrText>
             </w:r>
             <w:r>
               <w:rPr>
@@ -1316,7 +1318,7 @@
               <w:lang w:eastAsia="ru-RU"/>
             </w:rPr>
           </w:pPr>
-          <w:hyperlink w:anchor="_Toc104145640" w:history="1">
+          <w:hyperlink w:anchor="_Toc104163807" w:history="1">
             <w:r>
               <w:rPr>
                 <w:rStyle w:val="af4"/>
@@ -1344,7 +1346,7 @@
                 <w:noProof/>
                 <w:webHidden/>
               </w:rPr>
-              <w:instrText xml:space="preserve"> PAGEREF _Toc104145640 \h </w:instrText>
+              <w:instrText xml:space="preserve"> PAGEREF _Toc104163807 \h </w:instrText>
             </w:r>
             <w:r>
               <w:rPr>
@@ -1388,7 +1390,7 @@
               <w:lang w:eastAsia="ru-RU"/>
             </w:rPr>
           </w:pPr>
-          <w:hyperlink w:anchor="_Toc104145641" w:history="1">
+          <w:hyperlink w:anchor="_Toc104163808" w:history="1">
             <w:r>
               <w:rPr>
                 <w:rStyle w:val="af4"/>
@@ -1416,7 +1418,7 @@
                 <w:noProof/>
                 <w:webHidden/>
               </w:rPr>
-              <w:instrText xml:space="preserve"> PAGEREF _Toc104145641 \h </w:instrText>
+              <w:instrText xml:space="preserve"> PAGEREF _Toc104163808 \h </w:instrText>
             </w:r>
             <w:r>
               <w:rPr>
@@ -1460,7 +1462,7 @@
               <w:lang w:eastAsia="ru-RU"/>
             </w:rPr>
           </w:pPr>
-          <w:hyperlink w:anchor="_Toc104145642" w:history="1">
+          <w:hyperlink w:anchor="_Toc104163809" w:history="1">
             <w:r>
               <w:rPr>
                 <w:rStyle w:val="af4"/>
@@ -1488,7 +1490,7 @@
                 <w:noProof/>
                 <w:webHidden/>
               </w:rPr>
-              <w:instrText xml:space="preserve"> PAGEREF _Toc104145642 \h </w:instrText>
+              <w:instrText xml:space="preserve"> PAGEREF _Toc104163809 \h </w:instrText>
             </w:r>
             <w:r>
               <w:rPr>
@@ -1532,7 +1534,7 @@
               <w:lang w:eastAsia="ru-RU"/>
             </w:rPr>
           </w:pPr>
-          <w:hyperlink w:anchor="_Toc104145643" w:history="1">
+          <w:hyperlink w:anchor="_Toc104163810" w:history="1">
             <w:r>
               <w:rPr>
                 <w:rStyle w:val="af4"/>
@@ -1560,7 +1562,7 @@
                 <w:noProof/>
                 <w:webHidden/>
               </w:rPr>
-              <w:instrText xml:space="preserve"> PAGEREF _Toc104145643 \h </w:instrText>
+              <w:instrText xml:space="preserve"> PAGEREF _Toc104163810 \h </w:instrText>
             </w:r>
             <w:r>
               <w:rPr>
@@ -1604,7 +1606,7 @@
               <w:lang w:eastAsia="ru-RU"/>
             </w:rPr>
           </w:pPr>
-          <w:hyperlink w:anchor="_Toc104145644" w:history="1">
+          <w:hyperlink w:anchor="_Toc104163811" w:history="1">
             <w:r>
               <w:rPr>
                 <w:rStyle w:val="af4"/>
@@ -1632,7 +1634,7 @@
                 <w:noProof/>
                 <w:webHidden/>
               </w:rPr>
-              <w:instrText xml:space="preserve"> PAGEREF _Toc104145644 \h </w:instrText>
+              <w:instrText xml:space="preserve"> PAGEREF _Toc104163811 \h </w:instrText>
             </w:r>
             <w:r>
               <w:rPr>
@@ -1676,7 +1678,7 @@
               <w:lang w:eastAsia="ru-RU"/>
             </w:rPr>
           </w:pPr>
-          <w:hyperlink w:anchor="_Toc104145645" w:history="1">
+          <w:hyperlink w:anchor="_Toc104163812" w:history="1">
             <w:r>
               <w:rPr>
                 <w:rStyle w:val="af4"/>
@@ -1704,7 +1706,7 @@
                 <w:noProof/>
                 <w:webHidden/>
               </w:rPr>
-              <w:instrText xml:space="preserve"> PAGEREF _Toc104145645 \h </w:instrText>
+              <w:instrText xml:space="preserve"> PAGEREF _Toc104163812 \h </w:instrText>
             </w:r>
             <w:r>
               <w:rPr>
@@ -1748,7 +1750,7 @@
               <w:lang w:eastAsia="ru-RU"/>
             </w:rPr>
           </w:pPr>
-          <w:hyperlink w:anchor="_Toc104145646" w:history="1">
+          <w:hyperlink w:anchor="_Toc104163813" w:history="1">
             <w:r>
               <w:rPr>
                 <w:rStyle w:val="af4"/>
@@ -1776,7 +1778,7 @@
                 <w:noProof/>
                 <w:webHidden/>
               </w:rPr>
-              <w:instrText xml:space="preserve"> PAGEREF _Toc104145646 \h </w:instrText>
+              <w:instrText xml:space="preserve"> PAGEREF _Toc104163813 \h </w:instrText>
             </w:r>
             <w:r>
               <w:rPr>
@@ -1820,7 +1822,7 @@
               <w:lang w:eastAsia="ru-RU"/>
             </w:rPr>
           </w:pPr>
-          <w:hyperlink w:anchor="_Toc104145647" w:history="1">
+          <w:hyperlink w:anchor="_Toc104163814" w:history="1">
             <w:r>
               <w:rPr>
                 <w:rStyle w:val="af4"/>
@@ -1848,7 +1850,7 @@
                 <w:noProof/>
                 <w:webHidden/>
               </w:rPr>
-              <w:instrText xml:space="preserve"> PAGEREF _Toc104145647 \h </w:instrText>
+              <w:instrText xml:space="preserve"> PAGEREF _Toc104163814 \h </w:instrText>
             </w:r>
             <w:r>
               <w:rPr>
@@ -1892,7 +1894,7 @@
               <w:lang w:eastAsia="ru-RU"/>
             </w:rPr>
           </w:pPr>
-          <w:hyperlink w:anchor="_Toc104145648" w:history="1">
+          <w:hyperlink w:anchor="_Toc104163815" w:history="1">
             <w:r>
               <w:rPr>
                 <w:rStyle w:val="af4"/>
@@ -1920,7 +1922,7 @@
                 <w:noProof/>
                 <w:webHidden/>
               </w:rPr>
-              <w:instrText xml:space="preserve"> PAGEREF _Toc104145648 \h </w:instrText>
+              <w:instrText xml:space="preserve"> PAGEREF _Toc104163815 \h </w:instrText>
             </w:r>
             <w:r>
               <w:rPr>
@@ -1964,14 +1966,30 @@
               <w:lang w:eastAsia="ru-RU"/>
             </w:rPr>
           </w:pPr>
-          <w:hyperlink w:anchor="_Toc104145649" w:history="1">
+          <w:hyperlink w:anchor="_Toc104163816" w:history="1">
             <w:r>
               <w:rPr>
                 <w:rStyle w:val="af4"/>
                 <w:noProof/>
                 <w:lang w:val="uk-UA"/>
               </w:rPr>
-              <w:t>4.1.1 Розробка системи управління блокчейном</w:t>
+              <w:t xml:space="preserve">4.1.1 Розробка </w:t>
+            </w:r>
+            <w:r>
+              <w:rPr>
+                <w:rStyle w:val="af4"/>
+                <w:noProof/>
+                <w:lang w:val="en-US"/>
+              </w:rPr>
+              <w:t>API</w:t>
+            </w:r>
+            <w:r>
+              <w:rPr>
+                <w:rStyle w:val="af4"/>
+                <w:noProof/>
+                <w:lang w:val="uk-UA"/>
+              </w:rPr>
+              <w:t xml:space="preserve"> для роботи з базою даних</w:t>
             </w:r>
             <w:r>
               <w:rPr>
@@ -1992,7 +2010,7 @@
                 <w:noProof/>
                 <w:webHidden/>
               </w:rPr>
-              <w:instrText xml:space="preserve"> PAGEREF _Toc104145649 \h </w:instrText>
+              <w:instrText xml:space="preserve"> PAGEREF _Toc104163816 \h </w:instrText>
             </w:r>
             <w:r>
               <w:rPr>
@@ -2036,7 +2054,7 @@
               <w:lang w:eastAsia="ru-RU"/>
             </w:rPr>
           </w:pPr>
-          <w:hyperlink w:anchor="_Toc104145650" w:history="1">
+          <w:hyperlink w:anchor="_Toc104163817" w:history="1">
             <w:r>
               <w:rPr>
                 <w:rStyle w:val="af4"/>
@@ -2051,18 +2069,42 @@
                 <w:noProof/>
                 <w:lang w:val="en-US"/>
               </w:rPr>
+              <w:t>P</w:t>
+            </w:r>
+            <w:r>
+              <w:rPr>
+                <w:rStyle w:val="af4"/>
+                <w:noProof/>
+                <w:lang w:val="uk-UA"/>
+              </w:rPr>
+              <w:t>2</w:t>
+            </w:r>
+            <w:r>
+              <w:rPr>
+                <w:rStyle w:val="af4"/>
+                <w:noProof/>
+                <w:lang w:val="en-US"/>
+              </w:rPr>
+              <w:t>P</w:t>
+            </w:r>
+            <w:r>
+              <w:rPr>
+                <w:rStyle w:val="af4"/>
+                <w:noProof/>
+                <w:lang w:val="uk-UA"/>
+              </w:rPr>
+              <w:t xml:space="preserve"> </w:t>
+            </w:r>
+            <w:r>
+              <w:rPr>
+                <w:rStyle w:val="af4"/>
+                <w:noProof/>
+                <w:lang w:val="en-US"/>
+              </w:rPr>
               <w:t>API</w:t>
             </w:r>
             <w:r>
               <w:rPr>
-                <w:rStyle w:val="af4"/>
-                <w:noProof/>
-                <w:lang w:val="uk-UA"/>
-              </w:rPr>
-              <w:t xml:space="preserve"> для роботи з базою даних</w:t>
-            </w:r>
-            <w:r>
-              <w:rPr>
                 <w:noProof/>
                 <w:webHidden/>
               </w:rPr>
@@ -2080,7 +2122,7 @@
                 <w:noProof/>
                 <w:webHidden/>
               </w:rPr>
-              <w:instrText xml:space="preserve"> PAGEREF _Toc104145650 \h </w:instrText>
+              <w:instrText xml:space="preserve"> PAGEREF _Toc104163817 \h </w:instrText>
             </w:r>
             <w:r>
               <w:rPr>
@@ -2100,7 +2142,7 @@
                 <w:noProof/>
                 <w:webHidden/>
               </w:rPr>
-              <w:t>44</w:t>
+              <w:t>45</w:t>
             </w:r>
             <w:r>
               <w:rPr>
@@ -2124,52 +2166,14 @@
               <w:lang w:eastAsia="ru-RU"/>
             </w:rPr>
           </w:pPr>
-          <w:hyperlink w:anchor="_Toc104145651" w:history="1">
+          <w:hyperlink w:anchor="_Toc104163818" w:history="1">
             <w:r>
               <w:rPr>
                 <w:rStyle w:val="af4"/>
                 <w:noProof/>
                 <w:lang w:val="uk-UA"/>
               </w:rPr>
-              <w:t xml:space="preserve">4.1.3 Розробка </w:t>
-            </w:r>
-            <w:r>
-              <w:rPr>
-                <w:rStyle w:val="af4"/>
-                <w:noProof/>
-                <w:lang w:val="en-US"/>
-              </w:rPr>
-              <w:t>P</w:t>
-            </w:r>
-            <w:r>
-              <w:rPr>
-                <w:rStyle w:val="af4"/>
-                <w:noProof/>
-              </w:rPr>
-              <w:t>2</w:t>
-            </w:r>
-            <w:r>
-              <w:rPr>
-                <w:rStyle w:val="af4"/>
-                <w:noProof/>
-                <w:lang w:val="en-US"/>
-              </w:rPr>
-              <w:t>P</w:t>
-            </w:r>
-            <w:r>
-              <w:rPr>
-                <w:rStyle w:val="af4"/>
-                <w:noProof/>
-              </w:rPr>
-              <w:t xml:space="preserve"> </w:t>
-            </w:r>
-            <w:r>
-              <w:rPr>
-                <w:rStyle w:val="af4"/>
-                <w:noProof/>
-                <w:lang w:val="en-US"/>
-              </w:rPr>
-              <w:t>API</w:t>
+              <w:t>4.1.3 Розробка системи управління блокчейном</w:t>
             </w:r>
             <w:r>
               <w:rPr>
@@ -2190,7 +2194,7 @@
                 <w:noProof/>
                 <w:webHidden/>
               </w:rPr>
-              <w:instrText xml:space="preserve"> PAGEREF _Toc104145651 \h </w:instrText>
+              <w:instrText xml:space="preserve"> PAGEREF _Toc104163818 \h </w:instrText>
             </w:r>
             <w:r>
               <w:rPr>
@@ -2210,7 +2214,7 @@
                 <w:noProof/>
                 <w:webHidden/>
               </w:rPr>
-              <w:t>44</w:t>
+              <w:t>46</w:t>
             </w:r>
             <w:r>
               <w:rPr>
@@ -2234,7 +2238,7 @@
               <w:lang w:eastAsia="ru-RU"/>
             </w:rPr>
           </w:pPr>
-          <w:hyperlink w:anchor="_Toc104145652" w:history="1">
+          <w:hyperlink w:anchor="_Toc104163819" w:history="1">
             <w:r>
               <w:rPr>
                 <w:rStyle w:val="af4"/>
@@ -2262,7 +2266,7 @@
                 <w:noProof/>
                 <w:webHidden/>
               </w:rPr>
-              <w:instrText xml:space="preserve"> PAGEREF _Toc104145652 \h </w:instrText>
+              <w:instrText xml:space="preserve"> PAGEREF _Toc104163819 \h </w:instrText>
             </w:r>
             <w:r>
               <w:rPr>
@@ -2282,7 +2286,7 @@
                 <w:noProof/>
                 <w:webHidden/>
               </w:rPr>
-              <w:t>44</w:t>
+              <w:t>47</w:t>
             </w:r>
             <w:r>
               <w:rPr>
@@ -2306,7 +2310,7 @@
               <w:lang w:eastAsia="ru-RU"/>
             </w:rPr>
           </w:pPr>
-          <w:hyperlink w:anchor="_Toc104145653" w:history="1">
+          <w:hyperlink w:anchor="_Toc104163820" w:history="1">
             <w:r>
               <w:rPr>
                 <w:rStyle w:val="af4"/>
@@ -2334,7 +2338,7 @@
                 <w:noProof/>
                 <w:webHidden/>
               </w:rPr>
-              <w:instrText xml:space="preserve"> PAGEREF _Toc104145653 \h </w:instrText>
+              <w:instrText xml:space="preserve"> PAGEREF _Toc104163820 \h </w:instrText>
             </w:r>
             <w:r>
               <w:rPr>
@@ -2354,7 +2358,7 @@
                 <w:noProof/>
                 <w:webHidden/>
               </w:rPr>
-              <w:t>44</w:t>
+              <w:t>48</w:t>
             </w:r>
             <w:r>
               <w:rPr>
@@ -2378,7 +2382,7 @@
               <w:lang w:eastAsia="ru-RU"/>
             </w:rPr>
           </w:pPr>
-          <w:hyperlink w:anchor="_Toc104145654" w:history="1">
+          <w:hyperlink w:anchor="_Toc104163821" w:history="1">
             <w:r>
               <w:rPr>
                 <w:rStyle w:val="af4"/>
@@ -2406,7 +2410,7 @@
                 <w:noProof/>
                 <w:webHidden/>
               </w:rPr>
-              <w:instrText xml:space="preserve"> PAGEREF _Toc104145654 \h </w:instrText>
+              <w:instrText xml:space="preserve"> PAGEREF _Toc104163821 \h </w:instrText>
             </w:r>
             <w:r>
               <w:rPr>
@@ -2426,7 +2430,7 @@
                 <w:noProof/>
                 <w:webHidden/>
               </w:rPr>
-              <w:t>45</w:t>
+              <w:t>49</w:t>
             </w:r>
             <w:r>
               <w:rPr>
@@ -2450,7 +2454,7 @@
               <w:lang w:eastAsia="ru-RU"/>
             </w:rPr>
           </w:pPr>
-          <w:hyperlink w:anchor="_Toc104145655" w:history="1">
+          <w:hyperlink w:anchor="_Toc104163822" w:history="1">
             <w:r>
               <w:rPr>
                 <w:rStyle w:val="af4"/>
@@ -2478,7 +2482,7 @@
                 <w:noProof/>
                 <w:webHidden/>
               </w:rPr>
-              <w:instrText xml:space="preserve"> PAGEREF _Toc104145655 \h </w:instrText>
+              <w:instrText xml:space="preserve"> PAGEREF _Toc104163822 \h </w:instrText>
             </w:r>
             <w:r>
               <w:rPr>
@@ -2498,7 +2502,7 @@
                 <w:noProof/>
                 <w:webHidden/>
               </w:rPr>
-              <w:t>46</w:t>
+              <w:t>50</w:t>
             </w:r>
             <w:r>
               <w:rPr>
@@ -2536,7 +2540,7 @@
           <w:lang w:val="uk-UA"/>
         </w:rPr>
       </w:pPr>
-      <w:bookmarkStart w:id="0" w:name="_Toc104145623"/>
+      <w:bookmarkStart w:id="1" w:name="_Toc104163790"/>
       <w:r>
         <w:rPr>
           <w:lang w:val="uk-UA"/>
@@ -2544,7 +2548,7 @@
         <w:lastRenderedPageBreak/>
         <w:t>ПЕРЕЛІК ПОЗНАК ТА СКОРОЧЕНЬ</w:t>
       </w:r>
-      <w:bookmarkEnd w:id="0"/>
+      <w:bookmarkEnd w:id="1"/>
     </w:p>
     <w:p>
       <w:pPr>
@@ -2852,7 +2856,7 @@
           <w:lang w:val="uk-UA"/>
         </w:rPr>
       </w:pPr>
-      <w:bookmarkStart w:id="1" w:name="_Toc104145624"/>
+      <w:bookmarkStart w:id="2" w:name="_Toc104163791"/>
       <w:r>
         <w:rPr>
           <w:lang w:val="uk-UA"/>
@@ -2860,7 +2864,7 @@
         <w:lastRenderedPageBreak/>
         <w:t>ВСТУП</w:t>
       </w:r>
-      <w:bookmarkEnd w:id="1"/>
+      <w:bookmarkEnd w:id="2"/>
     </w:p>
     <w:p>
       <w:pPr>
@@ -3244,7 +3248,7 @@
           <w:lang w:val="uk-UA"/>
         </w:rPr>
       </w:pPr>
-      <w:bookmarkStart w:id="2" w:name="_Toc104145625"/>
+      <w:bookmarkStart w:id="3" w:name="_Toc104163792"/>
       <w:r>
         <w:rPr>
           <w:lang w:val="uk-UA"/>
@@ -3252,7 +3256,7 @@
         <w:lastRenderedPageBreak/>
         <w:t>1 ПУБЛІЧНІ ДАНІ, МЕТОДИ ЇХ ЗБЕРЕЖЕННЯ ТА ПЕРЕВІРКИ НА ДОСТОВІРНІСТЬ</w:t>
       </w:r>
-      <w:bookmarkEnd w:id="2"/>
+      <w:bookmarkEnd w:id="3"/>
     </w:p>
     <w:p>
       <w:pPr>
@@ -3268,7 +3272,7 @@
           <w:lang w:val="uk-UA"/>
         </w:rPr>
       </w:pPr>
-      <w:bookmarkStart w:id="3" w:name="_Toc104145626"/>
+      <w:bookmarkStart w:id="4" w:name="_Toc104163793"/>
       <w:r>
         <w:rPr>
           <w:lang w:val="uk-UA"/>
@@ -3281,7 +3285,7 @@
         </w:rPr>
         <w:t>, причини та наслідки їх використання</w:t>
       </w:r>
-      <w:bookmarkEnd w:id="3"/>
+      <w:bookmarkEnd w:id="4"/>
     </w:p>
     <w:p>
       <w:pPr>
@@ -3940,7 +3944,7 @@
           <w:lang w:val="uk-UA"/>
         </w:rPr>
       </w:pPr>
-      <w:bookmarkStart w:id="4" w:name="_Toc104145627"/>
+      <w:bookmarkStart w:id="5" w:name="_Toc104163794"/>
       <w:r>
         <w:rPr>
           <w:lang w:val="uk-UA"/>
@@ -3961,7 +3965,7 @@
         </w:rPr>
         <w:t xml:space="preserve"> для уникнення можливості фальсифікації даних</w:t>
       </w:r>
-      <w:bookmarkEnd w:id="4"/>
+      <w:bookmarkEnd w:id="5"/>
     </w:p>
     <w:p>
       <w:pPr>
@@ -4505,7 +4509,7 @@
           <w:lang w:val="uk-UA"/>
         </w:rPr>
       </w:pPr>
-      <w:bookmarkStart w:id="5" w:name="_Toc104145628"/>
+      <w:bookmarkStart w:id="6" w:name="_Toc104163795"/>
       <w:r>
         <w:rPr>
           <w:lang w:val="uk-UA"/>
@@ -4518,7 +4522,7 @@
         </w:rPr>
         <w:t xml:space="preserve"> Порівняльний аналіз існуючих аналогів</w:t>
       </w:r>
-      <w:bookmarkEnd w:id="5"/>
+      <w:bookmarkEnd w:id="6"/>
     </w:p>
     <w:p>
       <w:pPr>
@@ -4634,7 +4638,7 @@
           <w:lang w:val="uk-UA"/>
         </w:rPr>
       </w:pPr>
-      <w:bookmarkStart w:id="6" w:name="_Toc104145629"/>
+      <w:bookmarkStart w:id="7" w:name="_Toc104163796"/>
       <w:r>
         <w:rPr>
           <w:lang w:val="uk-UA"/>
@@ -4662,7 +4666,7 @@
         </w:rPr>
         <w:t>Ethereum</w:t>
       </w:r>
-      <w:bookmarkEnd w:id="6"/>
+      <w:bookmarkEnd w:id="7"/>
       <w:proofErr w:type="spellEnd"/>
     </w:p>
     <w:p>
@@ -5269,7 +5273,7 @@
           <w:lang w:val="uk-UA"/>
         </w:rPr>
       </w:pPr>
-      <w:bookmarkStart w:id="7" w:name="_Toc104145630"/>
+      <w:bookmarkStart w:id="8" w:name="_Toc104163797"/>
       <w:r>
         <w:rPr>
           <w:lang w:val="uk-UA"/>
@@ -5308,7 +5312,7 @@
         </w:rPr>
         <w:t>Bitcoin</w:t>
       </w:r>
-      <w:bookmarkEnd w:id="7"/>
+      <w:bookmarkEnd w:id="8"/>
     </w:p>
     <w:p>
       <w:pPr>
@@ -5909,7 +5913,7 @@
           <w:lang w:val="uk-UA"/>
         </w:rPr>
       </w:pPr>
-      <w:bookmarkStart w:id="8" w:name="_Toc104145631"/>
+      <w:bookmarkStart w:id="9" w:name="_Toc104163798"/>
       <w:r>
         <w:rPr>
           <w:lang w:val="uk-UA"/>
@@ -5943,7 +5947,7 @@
         </w:rPr>
         <w:t>блокчейн</w:t>
       </w:r>
-      <w:bookmarkEnd w:id="8"/>
+      <w:bookmarkEnd w:id="9"/>
       <w:proofErr w:type="spellEnd"/>
     </w:p>
     <w:p>
@@ -6711,14 +6715,14 @@
           <w:lang w:val="uk-UA"/>
         </w:rPr>
       </w:pPr>
-      <w:bookmarkStart w:id="9" w:name="_Toc104145632"/>
+      <w:bookmarkStart w:id="10" w:name="_Toc104163799"/>
       <w:r>
         <w:rPr>
           <w:lang w:val="uk-UA"/>
         </w:rPr>
         <w:t>1.4 Постановка задачі дослідження</w:t>
       </w:r>
-      <w:bookmarkEnd w:id="9"/>
+      <w:bookmarkEnd w:id="10"/>
     </w:p>
     <w:p>
       <w:r>
@@ -7151,7 +7155,7 @@
           <w:lang w:val="uk-UA"/>
         </w:rPr>
       </w:pPr>
-      <w:bookmarkStart w:id="10" w:name="_Toc104145633"/>
+      <w:bookmarkStart w:id="11" w:name="_Toc104163800"/>
       <w:r>
         <w:rPr>
           <w:lang w:val="uk-UA"/>
@@ -7159,7 +7163,7 @@
         <w:lastRenderedPageBreak/>
         <w:t>2 ТЕХНОЛОГІЇ ТА МЕТОДИ ЩО ВИКОРИСТОВУЮТЬСЯ ПРИ РОЗРОБЦІ СИСТЕМ ТОКЕНІЗАЦІЇ НА ОСНОВІ БЛОКЧЕЙН</w:t>
       </w:r>
-      <w:bookmarkEnd w:id="10"/>
+      <w:bookmarkEnd w:id="11"/>
     </w:p>
     <w:p>
       <w:pPr>
@@ -7175,7 +7179,7 @@
           <w:lang w:val="uk-UA"/>
         </w:rPr>
       </w:pPr>
-      <w:bookmarkStart w:id="11" w:name="_Toc104145634"/>
+      <w:bookmarkStart w:id="12" w:name="_Toc104163801"/>
       <w:r>
         <w:rPr>
           <w:lang w:val="uk-UA"/>
@@ -7189,7 +7193,7 @@
         </w:rPr>
         <w:t>блокчейн</w:t>
       </w:r>
-      <w:bookmarkEnd w:id="11"/>
+      <w:bookmarkEnd w:id="12"/>
       <w:proofErr w:type="spellEnd"/>
     </w:p>
     <w:p>
@@ -7321,14 +7325,14 @@
           <w:lang w:val="uk-UA"/>
         </w:rPr>
       </w:pPr>
-      <w:bookmarkStart w:id="12" w:name="_Toc104145635"/>
+      <w:bookmarkStart w:id="13" w:name="_Toc104163802"/>
       <w:r>
         <w:rPr>
           <w:lang w:val="uk-UA"/>
         </w:rPr>
         <w:t>2.1.1 Хеш-функції</w:t>
       </w:r>
-      <w:bookmarkEnd w:id="12"/>
+      <w:bookmarkEnd w:id="13"/>
     </w:p>
     <w:p>
       <w:pPr>
@@ -12822,7 +12826,7 @@
           <w:lang w:val="uk-UA"/>
         </w:rPr>
       </w:pPr>
-      <w:bookmarkStart w:id="13" w:name="_Toc104145636"/>
+      <w:bookmarkStart w:id="14" w:name="_Toc104163803"/>
       <w:r>
         <w:rPr>
           <w:lang w:val="uk-UA"/>
@@ -12830,7 +12834,7 @@
         <w:lastRenderedPageBreak/>
         <w:t>2.1.2 Однорангові мережі</w:t>
       </w:r>
-      <w:bookmarkEnd w:id="13"/>
+      <w:bookmarkEnd w:id="14"/>
     </w:p>
     <w:p>
       <w:pPr>
@@ -13388,7 +13392,7 @@
           <w:lang w:val="uk-UA"/>
         </w:rPr>
       </w:pPr>
-      <w:bookmarkStart w:id="14" w:name="_Toc104145637"/>
+      <w:bookmarkStart w:id="15" w:name="_Toc104163804"/>
       <w:r>
         <w:t>2.</w:t>
       </w:r>
@@ -13414,7 +13418,7 @@
         </w:rPr>
         <w:t>блокчейн</w:t>
       </w:r>
-      <w:bookmarkEnd w:id="14"/>
+      <w:bookmarkEnd w:id="15"/>
       <w:proofErr w:type="spellEnd"/>
     </w:p>
     <w:p>
@@ -14838,14 +14842,14 @@
           <w:lang w:val="uk-UA"/>
         </w:rPr>
       </w:pPr>
-      <w:bookmarkStart w:id="15" w:name="_Toc104145638"/>
+      <w:bookmarkStart w:id="16" w:name="_Toc104163805"/>
       <w:r>
         <w:rPr>
           <w:lang w:val="uk-UA"/>
         </w:rPr>
         <w:t>2.2 Моделі бізнес процесів</w:t>
       </w:r>
-      <w:bookmarkEnd w:id="15"/>
+      <w:bookmarkEnd w:id="16"/>
     </w:p>
     <w:p>
       <w:pPr>
@@ -15128,14 +15132,14 @@
           <w:lang w:val="uk-UA"/>
         </w:rPr>
       </w:pPr>
-      <w:bookmarkStart w:id="16" w:name="_Toc104145639"/>
+      <w:bookmarkStart w:id="17" w:name="_Toc104163806"/>
       <w:r>
         <w:rPr>
           <w:lang w:val="uk-UA"/>
         </w:rPr>
         <w:t>2.3 Вимоги до програмної системи</w:t>
       </w:r>
-      <w:bookmarkEnd w:id="16"/>
+      <w:bookmarkEnd w:id="17"/>
     </w:p>
     <w:p>
       <w:pPr>
@@ -15290,14 +15294,14 @@
           <w:lang w:val="uk-UA"/>
         </w:rPr>
       </w:pPr>
-      <w:bookmarkStart w:id="17" w:name="_Toc104145640"/>
+      <w:bookmarkStart w:id="18" w:name="_Toc104163807"/>
       <w:r>
         <w:rPr>
           <w:lang w:val="uk-UA"/>
         </w:rPr>
         <w:t>2.3.1 Функціональні вимоги</w:t>
       </w:r>
-      <w:bookmarkEnd w:id="17"/>
+      <w:bookmarkEnd w:id="18"/>
     </w:p>
     <w:p>
       <w:pPr>
@@ -15483,14 +15487,14 @@
           <w:lang w:val="uk-UA"/>
         </w:rPr>
       </w:pPr>
-      <w:bookmarkStart w:id="18" w:name="_Toc104145641"/>
+      <w:bookmarkStart w:id="19" w:name="_Toc104163808"/>
       <w:r>
         <w:rPr>
           <w:lang w:val="uk-UA"/>
         </w:rPr>
         <w:t>2.3.2 Нефункціональні вимоги</w:t>
       </w:r>
-      <w:bookmarkEnd w:id="18"/>
+      <w:bookmarkEnd w:id="19"/>
     </w:p>
     <w:p>
       <w:pPr>
@@ -15746,7 +15750,7 @@
           <w:lang w:val="uk-UA"/>
         </w:rPr>
       </w:pPr>
-      <w:bookmarkStart w:id="19" w:name="_Toc104145642"/>
+      <w:bookmarkStart w:id="20" w:name="_Toc104163809"/>
       <w:r>
         <w:rPr>
           <w:lang w:val="uk-UA"/>
@@ -15754,7 +15758,7 @@
         <w:lastRenderedPageBreak/>
         <w:t>3 АРХІТЕКТУРА І ПРОЕКТУВАННЯ СИСТЕМИ</w:t>
       </w:r>
-      <w:bookmarkEnd w:id="19"/>
+      <w:bookmarkEnd w:id="20"/>
     </w:p>
     <w:p>
       <w:pPr>
@@ -15770,7 +15774,7 @@
           <w:lang w:val="uk-UA"/>
         </w:rPr>
       </w:pPr>
-      <w:bookmarkStart w:id="20" w:name="_Toc104145643"/>
+      <w:bookmarkStart w:id="21" w:name="_Toc104163810"/>
       <w:r>
         <w:rPr>
           <w:lang w:val="uk-UA"/>
@@ -15783,7 +15787,7 @@
         </w:rPr>
         <w:t>загальної архітектури програмної системи</w:t>
       </w:r>
-      <w:bookmarkEnd w:id="20"/>
+      <w:bookmarkEnd w:id="21"/>
     </w:p>
     <w:p>
       <w:pPr>
@@ -15792,14 +15796,14 @@
           <w:lang w:val="uk-UA"/>
         </w:rPr>
       </w:pPr>
-      <w:bookmarkStart w:id="21" w:name="_Toc104145644"/>
+      <w:bookmarkStart w:id="22" w:name="_Toc104163811"/>
       <w:r>
         <w:rPr>
           <w:lang w:val="uk-UA"/>
         </w:rPr>
         <w:t>3.1.1 Бізнес процеси</w:t>
       </w:r>
-      <w:bookmarkEnd w:id="21"/>
+      <w:bookmarkEnd w:id="22"/>
     </w:p>
     <w:p>
       <w:pPr>
@@ -15865,14 +15869,29 @@
         <w:rPr>
           <w:lang w:val="uk-UA"/>
         </w:rPr>
-        <w:t xml:space="preserve">- </w:t>
-      </w:r>
-      <w:r>
-        <w:rPr>
-          <w:lang w:val="uk-UA"/>
-        </w:rPr>
-        <w:t>створення користувача</w:t>
-      </w:r>
+        <w:t>- створення користувача;</w:t>
+      </w:r>
+    </w:p>
+    <w:p>
+      <w:pPr>
+        <w:rPr>
+          <w:lang w:val="uk-UA"/>
+        </w:rPr>
+      </w:pPr>
+      <w:r>
+        <w:rPr>
+          <w:lang w:val="uk-UA"/>
+        </w:rPr>
+        <w:t xml:space="preserve">- перегляду конкретного </w:t>
+      </w:r>
+      <w:proofErr w:type="spellStart"/>
+      <w:r>
+        <w:rPr>
+          <w:lang w:val="uk-UA"/>
+        </w:rPr>
+        <w:t>токена</w:t>
+      </w:r>
+      <w:proofErr w:type="spellEnd"/>
       <w:r>
         <w:rPr>
           <w:lang w:val="uk-UA"/>
@@ -15890,13 +15909,7 @@
         <w:rPr>
           <w:lang w:val="uk-UA"/>
         </w:rPr>
-        <w:t xml:space="preserve">- </w:t>
-      </w:r>
-      <w:r>
-        <w:rPr>
-          <w:lang w:val="uk-UA"/>
-        </w:rPr>
-        <w:t xml:space="preserve">перегляду конкретного </w:t>
+        <w:t xml:space="preserve">- створення </w:t>
       </w:r>
       <w:proofErr w:type="spellStart"/>
       <w:r>
@@ -15923,46 +15936,7 @@
         <w:rPr>
           <w:lang w:val="uk-UA"/>
         </w:rPr>
-        <w:t xml:space="preserve">- </w:t>
-      </w:r>
-      <w:r>
-        <w:rPr>
-          <w:lang w:val="uk-UA"/>
-        </w:rPr>
-        <w:t xml:space="preserve">створення </w:t>
-      </w:r>
-      <w:proofErr w:type="spellStart"/>
-      <w:r>
-        <w:rPr>
-          <w:lang w:val="uk-UA"/>
-        </w:rPr>
-        <w:t>токена</w:t>
-      </w:r>
-      <w:proofErr w:type="spellEnd"/>
-      <w:r>
-        <w:rPr>
-          <w:lang w:val="uk-UA"/>
-        </w:rPr>
-        <w:t>;</w:t>
-      </w:r>
-    </w:p>
-    <w:p>
-      <w:pPr>
-        <w:rPr>
-          <w:lang w:val="uk-UA"/>
-        </w:rPr>
-      </w:pPr>
-      <w:r>
-        <w:rPr>
-          <w:lang w:val="uk-UA"/>
-        </w:rPr>
-        <w:t xml:space="preserve">- </w:t>
-      </w:r>
-      <w:r>
-        <w:rPr>
-          <w:lang w:val="uk-UA"/>
-        </w:rPr>
-        <w:t xml:space="preserve">перегляду усіх </w:t>
+        <w:t xml:space="preserve">- перегляду усіх </w:t>
       </w:r>
       <w:proofErr w:type="spellStart"/>
       <w:r>
@@ -15976,13 +15950,7 @@
         <w:rPr>
           <w:lang w:val="uk-UA"/>
         </w:rPr>
-        <w:t xml:space="preserve"> користувача</w:t>
-      </w:r>
-      <w:r>
-        <w:rPr>
-          <w:lang w:val="uk-UA"/>
-        </w:rPr>
-        <w:t>.</w:t>
+        <w:t xml:space="preserve"> користувача.</w:t>
       </w:r>
     </w:p>
     <w:p>
@@ -16071,13 +16039,7 @@
         <w:rPr>
           <w:lang w:val="uk-UA"/>
         </w:rPr>
-        <w:t>Рисунок 3.1</w:t>
-      </w:r>
-      <w:r>
-        <w:rPr>
-          <w:lang w:val="uk-UA"/>
-        </w:rPr>
-        <w:t xml:space="preserve"> – Перший рівень деталізації БП реєстрації</w:t>
+        <w:t>Рисунок 3.1 – Перший рівень деталізації БП реєстрації</w:t>
       </w:r>
     </w:p>
     <w:p>
@@ -16148,13 +16110,7 @@
         <w:rPr>
           <w:lang w:val="uk-UA"/>
         </w:rPr>
-        <w:t>Рисунок 3.2</w:t>
-      </w:r>
-      <w:r>
-        <w:rPr>
-          <w:lang w:val="uk-UA"/>
-        </w:rPr>
-        <w:t xml:space="preserve"> – Перший рівень деталізації БП пошук конкретного </w:t>
+        <w:t xml:space="preserve">Рисунок 3.2 – Перший рівень деталізації БП пошук конкретного </w:t>
       </w:r>
       <w:proofErr w:type="spellStart"/>
       <w:r>
@@ -16232,13 +16188,7 @@
         <w:rPr>
           <w:lang w:val="uk-UA"/>
         </w:rPr>
-        <w:t>Рисунок 3.3</w:t>
-      </w:r>
-      <w:r>
-        <w:rPr>
-          <w:lang w:val="uk-UA"/>
-        </w:rPr>
-        <w:t xml:space="preserve"> – Перший рівень деталізації БП створення </w:t>
+        <w:t xml:space="preserve">Рисунок 3.3 – Перший рівень деталізації БП створення </w:t>
       </w:r>
       <w:proofErr w:type="spellStart"/>
       <w:r>
@@ -16316,13 +16266,7 @@
         <w:rPr>
           <w:lang w:val="uk-UA"/>
         </w:rPr>
-        <w:t>Рисунок 3.4</w:t>
-      </w:r>
-      <w:r>
-        <w:rPr>
-          <w:lang w:val="uk-UA"/>
-        </w:rPr>
-        <w:t xml:space="preserve"> - Перший рівень деталізації БП пошуку </w:t>
+        <w:t xml:space="preserve">Рисунок 3.4 - Перший рівень деталізації БП пошуку </w:t>
       </w:r>
       <w:proofErr w:type="spellStart"/>
       <w:r>
@@ -16740,7 +16684,8 @@
       </w:pPr>
       <w:r>
         <w:rPr>
-          <w:lang w:val="en-US"/>
+          <w:noProof/>
+          <w:lang w:eastAsia="ru-RU"/>
         </w:rPr>
         <w:drawing>
           <wp:inline distT="0" distB="0" distL="0" distR="0" wp14:anchorId="2671036C" wp14:editId="1BB29B42">
@@ -16804,13 +16749,7 @@
         <w:rPr>
           <w:lang w:val="uk-UA"/>
         </w:rPr>
-        <w:t xml:space="preserve"> - </w:t>
-      </w:r>
-      <w:r>
-        <w:rPr>
-          <w:lang w:val="uk-UA"/>
-        </w:rPr>
-        <w:t>Діаграма розгортання</w:t>
+        <w:t xml:space="preserve"> - Діаграма розгортання</w:t>
       </w:r>
     </w:p>
     <w:p>
@@ -17174,13 +17113,7 @@
         <w:rPr>
           <w:lang w:val="uk-UA"/>
         </w:rPr>
-        <w:t>Рисунок 3</w:t>
-      </w:r>
-      <w:r>
-        <w:rPr>
-          <w:lang w:val="uk-UA"/>
-        </w:rPr>
-        <w:t>.</w:t>
+        <w:t>Рисунок 3.</w:t>
       </w:r>
       <w:r>
         <w:rPr>
@@ -17247,7 +17180,7 @@
           <w:lang w:val="uk-UA"/>
         </w:rPr>
       </w:pPr>
-      <w:bookmarkStart w:id="22" w:name="_Toc104145645"/>
+      <w:bookmarkStart w:id="23" w:name="_Toc104163812"/>
       <w:r>
         <w:rPr>
           <w:lang w:val="uk-UA"/>
@@ -17262,7 +17195,7 @@
         </w:rPr>
         <w:t>блокчейну</w:t>
       </w:r>
-      <w:bookmarkEnd w:id="22"/>
+      <w:bookmarkEnd w:id="23"/>
       <w:proofErr w:type="spellEnd"/>
     </w:p>
     <w:p>
@@ -17337,7 +17270,8 @@
       </w:pPr>
       <w:r>
         <w:rPr>
-          <w:lang w:val="en-US"/>
+          <w:noProof/>
+          <w:lang w:eastAsia="ru-RU"/>
         </w:rPr>
         <w:drawing>
           <wp:inline distT="0" distB="0" distL="0" distR="0" wp14:anchorId="0A800946" wp14:editId="153D7E3F">
@@ -17385,19 +17319,8 @@
           <w:lang w:val="uk-UA"/>
         </w:rPr>
       </w:pPr>
-      <w:proofErr w:type="spellStart"/>
-      <w:r>
-        <w:rPr>
-          <w:lang w:val="en-US"/>
-        </w:rPr>
-        <w:t>Рисунок</w:t>
-      </w:r>
-      <w:proofErr w:type="spellEnd"/>
-      <w:r>
-        <w:rPr>
-          <w:lang w:val="en-US"/>
-        </w:rPr>
-        <w:t xml:space="preserve"> 3</w:t>
+      <w:r>
+        <w:t>Рисунок 3</w:t>
       </w:r>
       <w:r>
         <w:rPr>
@@ -17406,13 +17329,7 @@
         <w:t>.11 – Модель блоку</w:t>
       </w:r>
     </w:p>
-    <w:p>
-      <w:pPr>
-        <w:rPr>
-          <w:lang w:val="en-US"/>
-        </w:rPr>
-      </w:pPr>
-    </w:p>
+    <w:p/>
     <w:p>
       <w:pPr>
         <w:rPr>
@@ -17454,20 +17371,14 @@
           <w:lang w:val="uk-UA"/>
         </w:rPr>
       </w:pPr>
-      <w:bookmarkStart w:id="23" w:name="_Toc104145646"/>
-      <w:r>
-        <w:rPr>
-          <w:lang w:val="uk-UA"/>
-        </w:rPr>
-        <w:t xml:space="preserve">3.3 </w:t>
-      </w:r>
-      <w:r>
-        <w:rPr>
-          <w:lang w:val="uk-UA"/>
-        </w:rPr>
-        <w:t>Інструменти для реалізації</w:t>
-      </w:r>
-      <w:bookmarkEnd w:id="23"/>
+      <w:bookmarkStart w:id="24" w:name="_Toc104163813"/>
+      <w:r>
+        <w:rPr>
+          <w:lang w:val="uk-UA"/>
+        </w:rPr>
+        <w:t>3.3 Інструменти для реалізації</w:t>
+      </w:r>
+      <w:bookmarkEnd w:id="24"/>
     </w:p>
     <w:p>
       <w:pPr>
@@ -18061,7 +17972,7 @@
           <w:lang w:val="uk-UA"/>
         </w:rPr>
       </w:pPr>
-      <w:bookmarkStart w:id="24" w:name="_Toc104145647"/>
+      <w:bookmarkStart w:id="25" w:name="_Toc104163814"/>
       <w:r>
         <w:rPr>
           <w:lang w:val="uk-UA"/>
@@ -18069,7 +17980,7 @@
         <w:lastRenderedPageBreak/>
         <w:t>4 РОЗРОБКА ТА ТЕСТУВАННЯ ПРОГРАМНОЇ СИСТЕМИ</w:t>
       </w:r>
-      <w:bookmarkEnd w:id="24"/>
+      <w:bookmarkEnd w:id="25"/>
     </w:p>
     <w:p>
       <w:pPr>
@@ -18085,14 +17996,14 @@
           <w:lang w:val="uk-UA"/>
         </w:rPr>
       </w:pPr>
-      <w:bookmarkStart w:id="25" w:name="_Toc104145648"/>
+      <w:bookmarkStart w:id="26" w:name="_Toc104163815"/>
       <w:r>
         <w:rPr>
           <w:lang w:val="uk-UA"/>
         </w:rPr>
         <w:t>4.1 Особливості програмної реалізації системи</w:t>
       </w:r>
-      <w:bookmarkEnd w:id="25"/>
+      <w:bookmarkEnd w:id="26"/>
     </w:p>
     <w:p>
       <w:pPr>
@@ -18185,14 +18096,13 @@
           <w:lang w:val="uk-UA"/>
         </w:rPr>
       </w:pPr>
-      <w:bookmarkStart w:id="26" w:name="_Toc104145649"/>
+      <w:bookmarkStart w:id="27" w:name="_Toc104163816"/>
       <w:r>
         <w:rPr>
           <w:lang w:val="uk-UA"/>
         </w:rPr>
         <w:t xml:space="preserve">4.1.1 </w:t>
       </w:r>
-      <w:bookmarkEnd w:id="26"/>
       <w:r>
         <w:rPr>
           <w:lang w:val="uk-UA"/>
@@ -18211,6 +18121,579 @@
         </w:rPr>
         <w:t xml:space="preserve"> для роботи з базою даних</w:t>
       </w:r>
+      <w:bookmarkEnd w:id="27"/>
+    </w:p>
+    <w:p>
+      <w:pPr>
+        <w:rPr>
+          <w:lang w:val="uk-UA"/>
+        </w:rPr>
+      </w:pPr>
+      <w:r>
+        <w:rPr>
+          <w:lang w:val="uk-UA"/>
+        </w:rPr>
+        <w:t xml:space="preserve">Для простої та швидкої взаємодії з БД використовується </w:t>
+      </w:r>
+      <w:r>
+        <w:rPr>
+          <w:lang w:val="en-US"/>
+        </w:rPr>
+        <w:t>Entity</w:t>
+      </w:r>
+      <w:r>
+        <w:rPr>
+          <w:lang w:val="uk-UA"/>
+        </w:rPr>
+        <w:t xml:space="preserve"> </w:t>
+      </w:r>
+      <w:r>
+        <w:rPr>
+          <w:lang w:val="en-US"/>
+        </w:rPr>
+        <w:t>Framework</w:t>
+      </w:r>
+      <w:r>
+        <w:rPr>
+          <w:lang w:val="uk-UA"/>
+        </w:rPr>
+        <w:t>.</w:t>
+      </w:r>
+      <w:r>
+        <w:rPr>
+          <w:lang w:val="uk-UA"/>
+        </w:rPr>
+        <w:t xml:space="preserve"> Він</w:t>
+      </w:r>
+      <w:r>
+        <w:rPr>
+          <w:lang w:val="uk-UA"/>
+        </w:rPr>
+        <w:t xml:space="preserve"> </w:t>
+      </w:r>
+      <w:r>
+        <w:rPr>
+          <w:lang w:val="uk-UA"/>
+        </w:rPr>
+        <w:t xml:space="preserve">дозволяє створювати та взаємодіяти з базою даних не пишучи </w:t>
+      </w:r>
+      <w:proofErr w:type="spellStart"/>
+      <w:r>
+        <w:rPr>
+          <w:lang w:val="en-US"/>
+        </w:rPr>
+        <w:t>sql</w:t>
+      </w:r>
+      <w:proofErr w:type="spellEnd"/>
+      <w:r>
+        <w:t xml:space="preserve"> </w:t>
+      </w:r>
+      <w:r>
+        <w:rPr>
+          <w:lang w:val="uk-UA"/>
+        </w:rPr>
+        <w:t>запитів.</w:t>
+      </w:r>
+    </w:p>
+    <w:p>
+      <w:pPr>
+        <w:rPr>
+          <w:lang w:val="uk-UA"/>
+        </w:rPr>
+      </w:pPr>
+      <w:r>
+        <w:rPr>
+          <w:lang w:val="uk-UA"/>
+        </w:rPr>
+        <w:t xml:space="preserve">Для створення, або використання бази даних достатньо вказати назву та розташування в </w:t>
+      </w:r>
+      <w:r>
+        <w:rPr>
+          <w:lang w:val="en-US"/>
+        </w:rPr>
+        <w:t>App</w:t>
+      </w:r>
+      <w:r>
+        <w:t>.</w:t>
+      </w:r>
+      <w:proofErr w:type="spellStart"/>
+      <w:r>
+        <w:rPr>
+          <w:lang w:val="en-US"/>
+        </w:rPr>
+        <w:t>config</w:t>
+      </w:r>
+      <w:proofErr w:type="spellEnd"/>
+      <w:r>
+        <w:rPr>
+          <w:lang w:val="uk-UA"/>
+        </w:rPr>
+        <w:t xml:space="preserve"> файлі, як показано на рисунку 4.1.</w:t>
+      </w:r>
+    </w:p>
+    <w:p>
+      <w:pPr>
+        <w:rPr>
+          <w:lang w:val="uk-UA"/>
+        </w:rPr>
+      </w:pPr>
+    </w:p>
+    <w:p>
+      <w:pPr>
+        <w:spacing w:line="240" w:lineRule="auto"/>
+        <w:ind w:firstLine="0"/>
+        <w:jc w:val="center"/>
+        <w:rPr>
+          <w:lang w:val="en-US"/>
+        </w:rPr>
+      </w:pPr>
+      <w:r>
+        <w:rPr>
+          <w:lang w:val="en-US"/>
+        </w:rPr>
+        <w:drawing>
+          <wp:inline distT="0" distB="0" distL="0" distR="0" wp14:anchorId="60ECC5C1" wp14:editId="12F9E3DF">
+            <wp:extent cx="5439534" cy="771633"/>
+            <wp:effectExtent l="0" t="0" r="0" b="9525"/>
+            <wp:docPr id="28" name="Рисунок 28"/>
+            <wp:cNvGraphicFramePr>
+              <a:graphicFrameLocks xmlns:a="http://schemas.openxmlformats.org/drawingml/2006/main" noChangeAspect="1"/>
+            </wp:cNvGraphicFramePr>
+            <a:graphic xmlns:a="http://schemas.openxmlformats.org/drawingml/2006/main">
+              <a:graphicData uri="http://schemas.openxmlformats.org/drawingml/2006/picture">
+                <pic:pic xmlns:pic="http://schemas.openxmlformats.org/drawingml/2006/picture">
+                  <pic:nvPicPr>
+                    <pic:cNvPr id="1" name=""/>
+                    <pic:cNvPicPr/>
+                  </pic:nvPicPr>
+                  <pic:blipFill>
+                    <a:blip r:embed="rId34"/>
+                    <a:stretch>
+                      <a:fillRect/>
+                    </a:stretch>
+                  </pic:blipFill>
+                  <pic:spPr>
+                    <a:xfrm>
+                      <a:off x="0" y="0"/>
+                      <a:ext cx="5439534" cy="771633"/>
+                    </a:xfrm>
+                    <a:prstGeom prst="rect">
+                      <a:avLst/>
+                    </a:prstGeom>
+                  </pic:spPr>
+                </pic:pic>
+              </a:graphicData>
+            </a:graphic>
+          </wp:inline>
+        </w:drawing>
+      </w:r>
+    </w:p>
+    <w:p>
+      <w:pPr>
+        <w:spacing w:line="240" w:lineRule="auto"/>
+        <w:ind w:firstLine="0"/>
+        <w:jc w:val="center"/>
+        <w:rPr>
+          <w:lang w:val="uk-UA"/>
+        </w:rPr>
+      </w:pPr>
+      <w:r>
+        <w:rPr>
+          <w:lang w:val="uk-UA"/>
+        </w:rPr>
+        <w:t xml:space="preserve">Рисунок 4.1 – Вміст </w:t>
+      </w:r>
+      <w:proofErr w:type="spellStart"/>
+      <w:r>
+        <w:rPr>
+          <w:lang w:val="en-US"/>
+        </w:rPr>
+        <w:t>App.config</w:t>
+      </w:r>
+      <w:proofErr w:type="spellEnd"/>
+      <w:r>
+        <w:rPr>
+          <w:lang w:val="uk-UA"/>
+        </w:rPr>
+        <w:t xml:space="preserve"> файлу</w:t>
+      </w:r>
+    </w:p>
+    <w:p>
+      <w:pPr>
+        <w:rPr>
+          <w:lang w:val="uk-UA"/>
+        </w:rPr>
+      </w:pPr>
+    </w:p>
+    <w:p>
+      <w:pPr>
+        <w:rPr>
+          <w:lang w:val="uk-UA"/>
+        </w:rPr>
+      </w:pPr>
+      <w:r>
+        <w:rPr>
+          <w:lang w:val="uk-UA"/>
+        </w:rPr>
+        <w:t xml:space="preserve">Для створення таблиці достатньо створити спеціальний </w:t>
+      </w:r>
+      <w:proofErr w:type="spellStart"/>
+      <w:r>
+        <w:rPr>
+          <w:lang w:val="uk-UA"/>
+        </w:rPr>
+        <w:t>класс</w:t>
+      </w:r>
+      <w:proofErr w:type="spellEnd"/>
+      <w:r>
+        <w:rPr>
+          <w:lang w:val="uk-UA"/>
+        </w:rPr>
+        <w:t xml:space="preserve"> – «</w:t>
+      </w:r>
+      <w:r>
+        <w:rPr>
+          <w:lang w:val="en-US"/>
+        </w:rPr>
+        <w:t>Context</w:t>
+      </w:r>
+      <w:r>
+        <w:rPr>
+          <w:lang w:val="uk-UA"/>
+        </w:rPr>
+        <w:t>»</w:t>
+      </w:r>
+      <w:r>
+        <w:t xml:space="preserve">, </w:t>
+      </w:r>
+      <w:r>
+        <w:rPr>
+          <w:lang w:val="uk-UA"/>
+        </w:rPr>
+        <w:t xml:space="preserve">що містить в собі </w:t>
+      </w:r>
+      <w:r>
+        <w:rPr>
+          <w:lang w:val="uk-UA"/>
+        </w:rPr>
+        <w:t>визначення вмісту таблиці</w:t>
+      </w:r>
+      <w:r>
+        <w:rPr>
+          <w:lang w:val="uk-UA"/>
+        </w:rPr>
+        <w:t xml:space="preserve">. Об’єкт типу </w:t>
+      </w:r>
+      <w:r>
+        <w:rPr>
+          <w:lang w:val="en-US"/>
+        </w:rPr>
+        <w:t>Block</w:t>
+      </w:r>
+      <w:r>
+        <w:rPr>
+          <w:lang w:val="uk-UA"/>
+        </w:rPr>
+        <w:t xml:space="preserve"> позначений атрибутом – </w:t>
+      </w:r>
+      <w:proofErr w:type="spellStart"/>
+      <w:r>
+        <w:rPr>
+          <w:lang w:val="en-US"/>
+        </w:rPr>
+        <w:t>DataContract</w:t>
+      </w:r>
+      <w:proofErr w:type="spellEnd"/>
+      <w:r>
+        <w:rPr>
+          <w:lang w:val="uk-UA"/>
+        </w:rPr>
+        <w:t xml:space="preserve">, що свідчить про можливість його </w:t>
+      </w:r>
+      <w:proofErr w:type="spellStart"/>
+      <w:r>
+        <w:rPr>
+          <w:lang w:val="uk-UA"/>
+        </w:rPr>
+        <w:t>парсингу</w:t>
+      </w:r>
+      <w:proofErr w:type="spellEnd"/>
+      <w:r>
+        <w:rPr>
+          <w:lang w:val="uk-UA"/>
+        </w:rPr>
+        <w:t xml:space="preserve"> в таблицю бази даних</w:t>
+      </w:r>
+      <w:r>
+        <w:rPr>
+          <w:lang w:val="uk-UA"/>
+        </w:rPr>
+        <w:t>. Контекст блока показано на рисунку 4.2.</w:t>
+      </w:r>
+    </w:p>
+    <w:p>
+      <w:pPr>
+        <w:rPr>
+          <w:lang w:val="uk-UA"/>
+        </w:rPr>
+      </w:pPr>
+    </w:p>
+    <w:p>
+      <w:pPr>
+        <w:spacing w:line="240" w:lineRule="auto"/>
+        <w:ind w:firstLine="0"/>
+        <w:jc w:val="center"/>
+        <w:rPr>
+          <w:lang w:val="uk-UA"/>
+        </w:rPr>
+      </w:pPr>
+      <w:r>
+        <w:rPr>
+          <w:lang w:val="uk-UA"/>
+        </w:rPr>
+        <w:drawing>
+          <wp:inline distT="0" distB="0" distL="0" distR="0" wp14:anchorId="0A9CE48E" wp14:editId="452421E4">
+            <wp:extent cx="3315163" cy="1486107"/>
+            <wp:effectExtent l="0" t="0" r="0" b="0"/>
+            <wp:docPr id="29" name="Рисунок 29"/>
+            <wp:cNvGraphicFramePr>
+              <a:graphicFrameLocks xmlns:a="http://schemas.openxmlformats.org/drawingml/2006/main" noChangeAspect="1"/>
+            </wp:cNvGraphicFramePr>
+            <a:graphic xmlns:a="http://schemas.openxmlformats.org/drawingml/2006/main">
+              <a:graphicData uri="http://schemas.openxmlformats.org/drawingml/2006/picture">
+                <pic:pic xmlns:pic="http://schemas.openxmlformats.org/drawingml/2006/picture">
+                  <pic:nvPicPr>
+                    <pic:cNvPr id="1" name=""/>
+                    <pic:cNvPicPr/>
+                  </pic:nvPicPr>
+                  <pic:blipFill>
+                    <a:blip r:embed="rId35"/>
+                    <a:stretch>
+                      <a:fillRect/>
+                    </a:stretch>
+                  </pic:blipFill>
+                  <pic:spPr>
+                    <a:xfrm>
+                      <a:off x="0" y="0"/>
+                      <a:ext cx="3315163" cy="1486107"/>
+                    </a:xfrm>
+                    <a:prstGeom prst="rect">
+                      <a:avLst/>
+                    </a:prstGeom>
+                  </pic:spPr>
+                </pic:pic>
+              </a:graphicData>
+            </a:graphic>
+          </wp:inline>
+        </w:drawing>
+      </w:r>
+    </w:p>
+    <w:p>
+      <w:pPr>
+        <w:spacing w:line="240" w:lineRule="auto"/>
+        <w:ind w:firstLine="0"/>
+        <w:jc w:val="center"/>
+        <w:rPr>
+          <w:lang w:val="uk-UA"/>
+        </w:rPr>
+      </w:pPr>
+      <w:r>
+        <w:rPr>
+          <w:lang w:val="uk-UA"/>
+        </w:rPr>
+        <w:lastRenderedPageBreak/>
+        <w:t>Рисунок 4.2 – Контекст блоку</w:t>
+      </w:r>
+    </w:p>
+    <w:p>
+      <w:pPr>
+        <w:rPr>
+          <w:lang w:val="uk-UA"/>
+        </w:rPr>
+      </w:pPr>
+    </w:p>
+    <w:p>
+      <w:pPr>
+        <w:rPr>
+          <w:lang w:val="uk-UA"/>
+        </w:rPr>
+      </w:pPr>
+      <w:r>
+        <w:rPr>
+          <w:lang w:val="uk-UA"/>
+        </w:rPr>
+        <w:t xml:space="preserve">Для доступу до даних достатньо створити об’єкт </w:t>
+      </w:r>
+      <w:r>
+        <w:rPr>
+          <w:lang w:val="uk-UA"/>
+        </w:rPr>
+        <w:t>класу контексту та взаємодіяти з ним як зі звичайним списком блоків, як показано на рисунку 4.3.</w:t>
+      </w:r>
+    </w:p>
+    <w:p>
+      <w:pPr>
+        <w:rPr>
+          <w:lang w:val="uk-UA"/>
+        </w:rPr>
+      </w:pPr>
+    </w:p>
+    <w:p>
+      <w:pPr>
+        <w:spacing w:line="240" w:lineRule="auto"/>
+        <w:ind w:firstLine="0"/>
+        <w:jc w:val="center"/>
+        <w:rPr>
+          <w:lang w:val="uk-UA"/>
+        </w:rPr>
+      </w:pPr>
+      <w:r>
+        <w:rPr>
+          <w:lang w:val="uk-UA"/>
+        </w:rPr>
+        <w:drawing>
+          <wp:inline distT="0" distB="0" distL="0" distR="0" wp14:anchorId="214C71C2" wp14:editId="1423FD3E">
+            <wp:extent cx="3848637" cy="2019582"/>
+            <wp:effectExtent l="0" t="0" r="0" b="0"/>
+            <wp:docPr id="30" name="Рисунок 30"/>
+            <wp:cNvGraphicFramePr>
+              <a:graphicFrameLocks xmlns:a="http://schemas.openxmlformats.org/drawingml/2006/main" noChangeAspect="1"/>
+            </wp:cNvGraphicFramePr>
+            <a:graphic xmlns:a="http://schemas.openxmlformats.org/drawingml/2006/main">
+              <a:graphicData uri="http://schemas.openxmlformats.org/drawingml/2006/picture">
+                <pic:pic xmlns:pic="http://schemas.openxmlformats.org/drawingml/2006/picture">
+                  <pic:nvPicPr>
+                    <pic:cNvPr id="1" name=""/>
+                    <pic:cNvPicPr/>
+                  </pic:nvPicPr>
+                  <pic:blipFill>
+                    <a:blip r:embed="rId36"/>
+                    <a:stretch>
+                      <a:fillRect/>
+                    </a:stretch>
+                  </pic:blipFill>
+                  <pic:spPr>
+                    <a:xfrm>
+                      <a:off x="0" y="0"/>
+                      <a:ext cx="3848637" cy="2019582"/>
+                    </a:xfrm>
+                    <a:prstGeom prst="rect">
+                      <a:avLst/>
+                    </a:prstGeom>
+                  </pic:spPr>
+                </pic:pic>
+              </a:graphicData>
+            </a:graphic>
+          </wp:inline>
+        </w:drawing>
+      </w:r>
+    </w:p>
+    <w:p>
+      <w:pPr>
+        <w:spacing w:line="240" w:lineRule="auto"/>
+        <w:ind w:firstLine="0"/>
+        <w:jc w:val="center"/>
+        <w:rPr>
+          <w:lang w:val="uk-UA"/>
+        </w:rPr>
+      </w:pPr>
+      <w:r>
+        <w:rPr>
+          <w:lang w:val="uk-UA"/>
+        </w:rPr>
+        <w:t>Рисунок 4.3 – Метод отримання списку блоків з БД</w:t>
+      </w:r>
+    </w:p>
+    <w:p>
+      <w:pPr>
+        <w:rPr>
+          <w:lang w:val="uk-UA"/>
+        </w:rPr>
+      </w:pPr>
+    </w:p>
+    <w:p>
+      <w:pPr>
+        <w:rPr>
+          <w:lang w:val="uk-UA"/>
+        </w:rPr>
+      </w:pPr>
+      <w:r>
+        <w:rPr>
+          <w:lang w:val="uk-UA"/>
+        </w:rPr>
+        <w:t xml:space="preserve">Для внесення змін необхідно напрямку про взаємодіяти з списком об’єктів і після змін, виконати метод - </w:t>
+      </w:r>
+      <w:proofErr w:type="spellStart"/>
+      <w:r>
+        <w:rPr>
+          <w:lang w:val="uk-UA"/>
+        </w:rPr>
+        <w:t>SaveChanges</w:t>
+      </w:r>
+      <w:proofErr w:type="spellEnd"/>
+      <w:r>
+        <w:rPr>
+          <w:lang w:val="uk-UA"/>
+        </w:rPr>
+        <w:t>.</w:t>
+      </w:r>
+    </w:p>
+    <w:p>
+      <w:pPr>
+        <w:rPr>
+          <w:lang w:val="uk-UA"/>
+        </w:rPr>
+      </w:pPr>
+      <w:r>
+        <w:rPr>
+          <w:lang w:val="uk-UA"/>
+        </w:rPr>
+        <w:t xml:space="preserve">Розглянуті опції у використанні, повністю задовольняють потреби в локальній базі даних. Розглянувши їх реалізацію за допомогою </w:t>
+      </w:r>
+      <w:r>
+        <w:rPr>
+          <w:lang w:val="en-US"/>
+        </w:rPr>
+        <w:t>Entity</w:t>
+      </w:r>
+      <w:r>
+        <w:rPr>
+          <w:lang w:val="uk-UA"/>
+        </w:rPr>
+        <w:t xml:space="preserve"> </w:t>
+      </w:r>
+      <w:r>
+        <w:rPr>
+          <w:lang w:val="en-US"/>
+        </w:rPr>
+        <w:t>Framework</w:t>
+      </w:r>
+      <w:r>
+        <w:rPr>
+          <w:lang w:val="uk-UA"/>
+        </w:rPr>
+        <w:t xml:space="preserve"> </w:t>
+      </w:r>
+      <w:r>
+        <w:rPr>
+          <w:lang w:val="uk-UA"/>
+        </w:rPr>
+        <w:t xml:space="preserve">можна сміливо констатувати, що вибір в </w:t>
+      </w:r>
+      <w:proofErr w:type="spellStart"/>
+      <w:r>
+        <w:rPr>
+          <w:lang w:val="uk-UA"/>
+        </w:rPr>
+        <w:t>фреймворці</w:t>
+      </w:r>
+      <w:proofErr w:type="spellEnd"/>
+      <w:r>
+        <w:rPr>
+          <w:lang w:val="uk-UA"/>
+        </w:rPr>
+        <w:t xml:space="preserve"> виправданий і є досить швидким, простим та зручним.</w:t>
+      </w:r>
     </w:p>
     <w:p>
       <w:pPr>
@@ -18226,14 +18709,13 @@
           <w:lang w:val="uk-UA"/>
         </w:rPr>
       </w:pPr>
-      <w:bookmarkStart w:id="27" w:name="_Toc104145650"/>
+      <w:bookmarkStart w:id="28" w:name="_Toc104163817"/>
       <w:r>
         <w:rPr>
           <w:lang w:val="uk-UA"/>
         </w:rPr>
         <w:t xml:space="preserve">4.1.2 </w:t>
       </w:r>
-      <w:bookmarkEnd w:id="27"/>
       <w:r>
         <w:rPr>
           <w:lang w:val="uk-UA"/>
@@ -18247,6 +18729,9 @@
         <w:t>P</w:t>
       </w:r>
       <w:r>
+        <w:rPr>
+          <w:lang w:val="uk-UA"/>
+        </w:rPr>
         <w:t>2</w:t>
       </w:r>
       <w:r>
@@ -18256,6 +18741,9 @@
         <w:t>P</w:t>
       </w:r>
       <w:r>
+        <w:rPr>
+          <w:lang w:val="uk-UA"/>
+        </w:rPr>
         <w:t xml:space="preserve"> </w:t>
       </w:r>
       <w:r>
@@ -18264,19 +18752,352 @@
         </w:rPr>
         <w:t>API</w:t>
       </w:r>
-    </w:p>
-    <w:p>
-      <w:pPr>
-        <w:rPr>
-          <w:lang w:val="uk-UA"/>
-        </w:rPr>
-      </w:pPr>
-    </w:p>
+      <w:bookmarkEnd w:id="28"/>
+    </w:p>
+    <w:p>
+      <w:pPr>
+        <w:rPr>
+          <w:lang w:val="uk-UA"/>
+        </w:rPr>
+      </w:pPr>
+      <w:r>
+        <w:rPr>
+          <w:lang w:val="uk-UA"/>
+        </w:rPr>
+        <w:t xml:space="preserve">Для побудови </w:t>
+      </w:r>
+      <w:r>
+        <w:rPr>
+          <w:lang w:val="en-US"/>
+        </w:rPr>
+        <w:t>P</w:t>
+      </w:r>
+      <w:r>
+        <w:rPr>
+          <w:lang w:val="uk-UA"/>
+        </w:rPr>
+        <w:t>2</w:t>
+      </w:r>
+      <w:r>
+        <w:rPr>
+          <w:lang w:val="en-US"/>
+        </w:rPr>
+        <w:t>P</w:t>
+      </w:r>
+      <w:r>
+        <w:rPr>
+          <w:lang w:val="uk-UA"/>
+        </w:rPr>
+        <w:t xml:space="preserve"> з’єднання буде </w:t>
+      </w:r>
+      <w:proofErr w:type="spellStart"/>
+      <w:r>
+        <w:rPr>
+          <w:lang w:val="uk-UA"/>
+        </w:rPr>
+        <w:t>використовуватисчя</w:t>
+      </w:r>
+      <w:proofErr w:type="spellEnd"/>
+      <w:r>
+        <w:rPr>
+          <w:lang w:val="uk-UA"/>
+        </w:rPr>
+        <w:t xml:space="preserve"> </w:t>
+      </w:r>
+      <w:proofErr w:type="spellStart"/>
+      <w:r>
+        <w:rPr>
+          <w:lang w:val="uk-UA"/>
+        </w:rPr>
+        <w:t>бібліотерка</w:t>
+      </w:r>
+      <w:proofErr w:type="spellEnd"/>
+      <w:r>
+        <w:rPr>
+          <w:lang w:val="uk-UA"/>
+        </w:rPr>
+        <w:t xml:space="preserve"> </w:t>
+      </w:r>
+      <w:r>
+        <w:rPr>
+          <w:lang w:val="en-US"/>
+        </w:rPr>
+        <w:t>System</w:t>
+      </w:r>
+      <w:r>
+        <w:rPr>
+          <w:lang w:val="uk-UA"/>
+        </w:rPr>
+        <w:t>.</w:t>
+      </w:r>
+      <w:r>
+        <w:rPr>
+          <w:lang w:val="en-US"/>
+        </w:rPr>
+        <w:t>Net</w:t>
+      </w:r>
+      <w:r>
+        <w:rPr>
+          <w:lang w:val="uk-UA"/>
+        </w:rPr>
+        <w:t>.</w:t>
+      </w:r>
+      <w:proofErr w:type="spellStart"/>
+      <w:r>
+        <w:rPr>
+          <w:lang w:val="en-US"/>
+        </w:rPr>
+        <w:t>PeerToPeer</w:t>
+      </w:r>
+      <w:proofErr w:type="spellEnd"/>
+      <w:r>
+        <w:rPr>
+          <w:lang w:val="uk-UA"/>
+        </w:rPr>
+        <w:t xml:space="preserve">. </w:t>
+      </w:r>
+      <w:r>
+        <w:rPr>
+          <w:lang w:val="uk-UA"/>
+        </w:rPr>
+        <w:t xml:space="preserve">Ця бібліотека надає можливість для створення унікальних однорангових клієнтів (клас </w:t>
+      </w:r>
+      <w:proofErr w:type="spellStart"/>
+      <w:r>
+        <w:rPr>
+          <w:lang w:val="en-US"/>
+        </w:rPr>
+        <w:t>PeerName</w:t>
+      </w:r>
+      <w:proofErr w:type="spellEnd"/>
+      <w:r>
+        <w:rPr>
+          <w:lang w:val="uk-UA"/>
+        </w:rPr>
+        <w:t xml:space="preserve">), реєстрації цих клієнтів в мережі (клас </w:t>
+      </w:r>
+      <w:proofErr w:type="spellStart"/>
+      <w:r>
+        <w:rPr>
+          <w:lang w:val="uk-UA"/>
+        </w:rPr>
+        <w:t>PeerNameRegistration</w:t>
+      </w:r>
+      <w:proofErr w:type="spellEnd"/>
+      <w:r>
+        <w:rPr>
+          <w:lang w:val="uk-UA"/>
+        </w:rPr>
+        <w:t>), вирішення конфліктів між портами клієнтів (</w:t>
+      </w:r>
+      <w:proofErr w:type="spellStart"/>
+      <w:r>
+        <w:rPr>
+          <w:lang w:val="uk-UA"/>
+        </w:rPr>
+        <w:t>PeerNameResolver</w:t>
+      </w:r>
+      <w:proofErr w:type="spellEnd"/>
+      <w:r>
+        <w:rPr>
+          <w:lang w:val="uk-UA"/>
+        </w:rPr>
+        <w:t xml:space="preserve">) та передачі даних між клієнтах. </w:t>
+      </w:r>
+    </w:p>
+    <w:p>
+      <w:r>
+        <w:rPr>
+          <w:lang w:val="uk-UA"/>
+        </w:rPr>
+        <w:t xml:space="preserve">Для передачі даних потрібно створюючи пір створити в ньому канал, через який буде здійснюватися передача даних. В цей канал слід додати клас в якому буде описано механізми передачі та обробки даних (сервіси) позначивши його атрибутами </w:t>
+      </w:r>
+      <w:proofErr w:type="spellStart"/>
+      <w:r>
+        <w:rPr>
+          <w:lang w:val="en-US"/>
+        </w:rPr>
+        <w:t>ServiceContract</w:t>
+      </w:r>
+      <w:proofErr w:type="spellEnd"/>
+      <w:r>
+        <w:rPr>
+          <w:lang w:val="uk-UA"/>
+        </w:rPr>
+        <w:t xml:space="preserve"> та для методів </w:t>
+      </w:r>
+      <w:proofErr w:type="spellStart"/>
+      <w:r>
+        <w:rPr>
+          <w:lang w:val="en-US"/>
+        </w:rPr>
+        <w:t>OperationContract</w:t>
+      </w:r>
+      <w:proofErr w:type="spellEnd"/>
+      <w:r>
+        <w:rPr>
+          <w:lang w:val="uk-UA"/>
+        </w:rPr>
+        <w:t>.</w:t>
+      </w:r>
+      <w:r>
+        <w:rPr>
+          <w:lang w:val="uk-UA"/>
+        </w:rPr>
+        <w:t xml:space="preserve"> </w:t>
+      </w:r>
+      <w:r>
+        <w:rPr>
+          <w:lang w:val="uk-UA"/>
+        </w:rPr>
+        <w:lastRenderedPageBreak/>
+        <w:t xml:space="preserve">Після цього </w:t>
+      </w:r>
+      <w:r>
+        <w:rPr>
+          <w:lang w:val="uk-UA"/>
+        </w:rPr>
+        <w:t xml:space="preserve">викликавши метод контракту цей метод буде викликано у всіх користувачів мережі. Приклад </w:t>
+      </w:r>
+      <w:r>
+        <w:rPr>
+          <w:lang w:val="uk-UA"/>
+        </w:rPr>
+        <w:t>сервісу</w:t>
+      </w:r>
+      <w:r>
+        <w:rPr>
+          <w:lang w:val="uk-UA"/>
+        </w:rPr>
+        <w:t xml:space="preserve">, що описує взаємодію з каналом </w:t>
+      </w:r>
+      <w:proofErr w:type="spellStart"/>
+      <w:r>
+        <w:rPr>
+          <w:lang w:val="uk-UA"/>
+        </w:rPr>
+        <w:t>пірингової</w:t>
+      </w:r>
+      <w:proofErr w:type="spellEnd"/>
+      <w:r>
+        <w:rPr>
+          <w:lang w:val="uk-UA"/>
+        </w:rPr>
+        <w:t xml:space="preserve"> мережі показано на рисунку 4.4.</w:t>
+      </w:r>
+    </w:p>
+    <w:p>
+      <w:pPr>
+        <w:rPr>
+          <w:lang w:val="uk-UA"/>
+        </w:rPr>
+      </w:pPr>
+    </w:p>
+    <w:p>
+      <w:pPr>
+        <w:spacing w:line="240" w:lineRule="auto"/>
+        <w:ind w:firstLine="0"/>
+        <w:jc w:val="center"/>
+        <w:rPr>
+          <w:lang w:val="uk-UA"/>
+        </w:rPr>
+      </w:pPr>
+      <w:r>
+        <w:rPr>
+          <w:lang w:val="uk-UA"/>
+        </w:rPr>
+        <w:drawing>
+          <wp:inline distT="0" distB="0" distL="0" distR="0" wp14:anchorId="4C3D36F2" wp14:editId="1FAF5098">
+            <wp:extent cx="5410955" cy="3410426"/>
+            <wp:effectExtent l="0" t="0" r="0" b="0"/>
+            <wp:docPr id="32" name="Рисунок 32"/>
+            <wp:cNvGraphicFramePr>
+              <a:graphicFrameLocks xmlns:a="http://schemas.openxmlformats.org/drawingml/2006/main" noChangeAspect="1"/>
+            </wp:cNvGraphicFramePr>
+            <a:graphic xmlns:a="http://schemas.openxmlformats.org/drawingml/2006/main">
+              <a:graphicData uri="http://schemas.openxmlformats.org/drawingml/2006/picture">
+                <pic:pic xmlns:pic="http://schemas.openxmlformats.org/drawingml/2006/picture">
+                  <pic:nvPicPr>
+                    <pic:cNvPr id="1" name=""/>
+                    <pic:cNvPicPr/>
+                  </pic:nvPicPr>
+                  <pic:blipFill>
+                    <a:blip r:embed="rId37"/>
+                    <a:stretch>
+                      <a:fillRect/>
+                    </a:stretch>
+                  </pic:blipFill>
+                  <pic:spPr>
+                    <a:xfrm>
+                      <a:off x="0" y="0"/>
+                      <a:ext cx="5410955" cy="3410426"/>
+                    </a:xfrm>
+                    <a:prstGeom prst="rect">
+                      <a:avLst/>
+                    </a:prstGeom>
+                  </pic:spPr>
+                </pic:pic>
+              </a:graphicData>
+            </a:graphic>
+          </wp:inline>
+        </w:drawing>
+      </w:r>
+    </w:p>
+    <w:p>
+      <w:pPr>
+        <w:spacing w:line="240" w:lineRule="auto"/>
+        <w:ind w:firstLine="0"/>
+        <w:jc w:val="center"/>
+      </w:pPr>
+      <w:r>
+        <w:rPr>
+          <w:lang w:val="uk-UA"/>
+        </w:rPr>
+        <w:t xml:space="preserve">Рисунок 4.4 </w:t>
+      </w:r>
+      <w:r>
+        <w:rPr>
+          <w:lang w:val="uk-UA"/>
+        </w:rPr>
+        <w:t>–</w:t>
+      </w:r>
+      <w:r>
+        <w:rPr>
+          <w:lang w:val="uk-UA"/>
+        </w:rPr>
+        <w:t xml:space="preserve"> </w:t>
+      </w:r>
+      <w:r>
+        <w:rPr>
+          <w:lang w:val="uk-UA"/>
+        </w:rPr>
+        <w:t xml:space="preserve">сервіс взаємодії з мережею </w:t>
+      </w:r>
+      <w:r>
+        <w:rPr>
+          <w:lang w:val="en-US"/>
+        </w:rPr>
+        <w:t>P</w:t>
+      </w:r>
+      <w:r>
+        <w:t>2</w:t>
+      </w:r>
+      <w:r>
+        <w:rPr>
+          <w:lang w:val="en-US"/>
+        </w:rPr>
+        <w:t>P</w:t>
+      </w:r>
+    </w:p>
+    <w:p/>
     <w:p>
       <w:pPr>
         <w:pStyle w:val="3"/>
-      </w:pPr>
-      <w:bookmarkStart w:id="28" w:name="_Toc104145651"/>
+        <w:rPr>
+          <w:lang w:val="uk-UA"/>
+        </w:rPr>
+      </w:pPr>
+      <w:bookmarkStart w:id="29" w:name="_Toc104163818"/>
       <w:r>
         <w:rPr>
           <w:lang w:val="uk-UA"/>
@@ -18296,10 +19117,233 @@
         </w:rPr>
         <w:t>блокчейном</w:t>
       </w:r>
-      <w:bookmarkEnd w:id="28"/>
-      <w:proofErr w:type="spellEnd"/>
-    </w:p>
-    <w:p/>
+      <w:bookmarkEnd w:id="29"/>
+      <w:proofErr w:type="spellEnd"/>
+    </w:p>
+    <w:p>
+      <w:pPr>
+        <w:rPr>
+          <w:lang w:val="uk-UA"/>
+        </w:rPr>
+      </w:pPr>
+      <w:proofErr w:type="spellStart"/>
+      <w:r>
+        <w:rPr>
+          <w:lang w:val="uk-UA"/>
+        </w:rPr>
+        <w:t>Блокчейн</w:t>
+      </w:r>
+      <w:proofErr w:type="spellEnd"/>
+      <w:r>
+        <w:rPr>
+          <w:lang w:val="uk-UA"/>
+        </w:rPr>
+        <w:t xml:space="preserve"> система складається з декількох основних класів, це </w:t>
+      </w:r>
+      <w:proofErr w:type="spellStart"/>
+      <w:r>
+        <w:rPr>
+          <w:lang w:val="uk-UA"/>
+        </w:rPr>
+        <w:t>класс</w:t>
+      </w:r>
+      <w:proofErr w:type="spellEnd"/>
+      <w:r>
+        <w:rPr>
+          <w:lang w:val="uk-UA"/>
+        </w:rPr>
+        <w:t xml:space="preserve"> </w:t>
+      </w:r>
+      <w:proofErr w:type="spellStart"/>
+      <w:r>
+        <w:rPr>
+          <w:lang w:val="uk-UA"/>
+        </w:rPr>
+        <w:t>Block</w:t>
+      </w:r>
+      <w:proofErr w:type="spellEnd"/>
+      <w:r>
+        <w:rPr>
+          <w:lang w:val="uk-UA"/>
+        </w:rPr>
+        <w:t xml:space="preserve">, та клас </w:t>
+      </w:r>
+      <w:r>
+        <w:rPr>
+          <w:lang w:val="en-US"/>
+        </w:rPr>
+        <w:t>Chain</w:t>
+      </w:r>
+      <w:r>
+        <w:rPr>
+          <w:lang w:val="uk-UA"/>
+        </w:rPr>
+        <w:t>.</w:t>
+      </w:r>
+    </w:p>
+    <w:p>
+      <w:pPr>
+        <w:rPr>
+          <w:lang w:val="uk-UA"/>
+        </w:rPr>
+      </w:pPr>
+      <w:r>
+        <w:rPr>
+          <w:lang w:val="uk-UA"/>
+        </w:rPr>
+        <w:t xml:space="preserve">Клас </w:t>
+      </w:r>
+      <w:proofErr w:type="spellStart"/>
+      <w:r>
+        <w:rPr>
+          <w:lang w:val="uk-UA"/>
+        </w:rPr>
+        <w:t>Block</w:t>
+      </w:r>
+      <w:proofErr w:type="spellEnd"/>
+      <w:r>
+        <w:rPr>
+          <w:lang w:val="uk-UA"/>
+        </w:rPr>
+        <w:t xml:space="preserve"> містить у собі всі ,вище зазначені у моделі блоку, поля. Методі хешування та перевірки хешу. І методи </w:t>
+      </w:r>
+      <w:proofErr w:type="spellStart"/>
+      <w:r>
+        <w:rPr>
+          <w:lang w:val="uk-UA"/>
+        </w:rPr>
+        <w:t>серелізації</w:t>
+      </w:r>
+      <w:proofErr w:type="spellEnd"/>
+      <w:r>
+        <w:rPr>
+          <w:lang w:val="uk-UA"/>
+        </w:rPr>
+        <w:t xml:space="preserve"> та </w:t>
+      </w:r>
+      <w:proofErr w:type="spellStart"/>
+      <w:r>
+        <w:rPr>
+          <w:lang w:val="uk-UA"/>
+        </w:rPr>
+        <w:t>десерелізації</w:t>
+      </w:r>
+      <w:proofErr w:type="spellEnd"/>
+      <w:r>
+        <w:rPr>
+          <w:lang w:val="uk-UA"/>
+        </w:rPr>
+        <w:t xml:space="preserve"> об’єкта. </w:t>
+      </w:r>
+    </w:p>
+    <w:p>
+      <w:pPr>
+        <w:rPr>
+          <w:lang w:val="uk-UA"/>
+        </w:rPr>
+      </w:pPr>
+      <w:r>
+        <w:rPr>
+          <w:lang w:val="uk-UA"/>
+        </w:rPr>
+        <w:t xml:space="preserve">Клас </w:t>
+      </w:r>
+      <w:r>
+        <w:rPr>
+          <w:lang w:val="en-US"/>
+        </w:rPr>
+        <w:t>Chain</w:t>
+      </w:r>
+      <w:r>
+        <w:t xml:space="preserve"> </w:t>
+      </w:r>
+      <w:proofErr w:type="spellStart"/>
+      <w:r>
+        <w:t>містить</w:t>
+      </w:r>
+      <w:proofErr w:type="spellEnd"/>
+      <w:r>
+        <w:t xml:space="preserve"> у </w:t>
+      </w:r>
+      <w:proofErr w:type="spellStart"/>
+      <w:r>
+        <w:t>собі</w:t>
+      </w:r>
+      <w:proofErr w:type="spellEnd"/>
+      <w:r>
+        <w:t xml:space="preserve"> </w:t>
+      </w:r>
+      <w:r>
+        <w:rPr>
+          <w:lang w:val="uk-UA"/>
+        </w:rPr>
+        <w:t>с</w:t>
+      </w:r>
+      <w:r>
+        <w:t xml:space="preserve">писок </w:t>
+      </w:r>
+      <w:proofErr w:type="spellStart"/>
+      <w:r>
+        <w:t>блоків</w:t>
+      </w:r>
+      <w:proofErr w:type="spellEnd"/>
+      <w:r>
+        <w:t xml:space="preserve">, </w:t>
+      </w:r>
+      <w:proofErr w:type="spellStart"/>
+      <w:r>
+        <w:t>посилання</w:t>
+      </w:r>
+      <w:proofErr w:type="spellEnd"/>
+      <w:r>
+        <w:t xml:space="preserve"> на </w:t>
+      </w:r>
+      <w:r>
+        <w:rPr>
+          <w:lang w:val="en-US"/>
+        </w:rPr>
+        <w:t>P</w:t>
+      </w:r>
+      <w:r>
+        <w:t>2</w:t>
+      </w:r>
+      <w:r>
+        <w:rPr>
+          <w:lang w:val="en-US"/>
+        </w:rPr>
+        <w:t>P</w:t>
+      </w:r>
+      <w:r>
+        <w:t xml:space="preserve"> </w:t>
+      </w:r>
+      <w:r>
+        <w:rPr>
+          <w:lang w:val="uk-UA"/>
+        </w:rPr>
+        <w:t xml:space="preserve">сервіс і посилання на самого себе (реалізує </w:t>
+      </w:r>
+      <w:proofErr w:type="spellStart"/>
+      <w:r>
+        <w:rPr>
+          <w:lang w:val="uk-UA"/>
+        </w:rPr>
+        <w:t>сінглтон</w:t>
+      </w:r>
+      <w:proofErr w:type="spellEnd"/>
+      <w:r>
+        <w:rPr>
+          <w:lang w:val="uk-UA"/>
+        </w:rPr>
+        <w:t>). Також містить методи завантаження даних з локального сховища, порівняння з даними інших користувачів. І методи завантаження, відправки та синхронізації з глобальною мережею.</w:t>
+      </w:r>
+    </w:p>
+    <w:p>
+      <w:pPr>
+        <w:rPr>
+          <w:lang w:val="uk-UA"/>
+        </w:rPr>
+      </w:pPr>
+    </w:p>
     <w:p>
       <w:pPr>
         <w:pStyle w:val="3"/>
@@ -18307,17 +19351,382 @@
           <w:lang w:val="uk-UA"/>
         </w:rPr>
       </w:pPr>
-      <w:bookmarkStart w:id="29" w:name="_Toc104145652"/>
-      <w:r>
-        <w:rPr>
-          <w:lang w:val="uk-UA"/>
-        </w:rPr>
+      <w:bookmarkStart w:id="30" w:name="_Toc104163819"/>
+      <w:r>
+        <w:rPr>
+          <w:lang w:val="uk-UA"/>
+        </w:rPr>
+        <w:lastRenderedPageBreak/>
         <w:t>4.1.4 Розробка інтерфейсу</w:t>
       </w:r>
-      <w:bookmarkEnd w:id="29"/>
-    </w:p>
-    <w:p>
-      <w:pPr>
+      <w:bookmarkEnd w:id="30"/>
+    </w:p>
+    <w:p>
+      <w:pPr>
+        <w:rPr>
+          <w:lang w:val="uk-UA"/>
+        </w:rPr>
+      </w:pPr>
+      <w:r>
+        <w:rPr>
+          <w:lang w:val="uk-UA"/>
+        </w:rPr>
+        <w:t xml:space="preserve">При розробці інтерфейсу користувача використовувалися стандартні форми </w:t>
+      </w:r>
+      <w:r>
+        <w:rPr>
+          <w:lang w:val="en-US"/>
+        </w:rPr>
+        <w:t>WPF</w:t>
+      </w:r>
+      <w:r>
+        <w:rPr>
+          <w:lang w:val="uk-UA"/>
+        </w:rPr>
+        <w:t xml:space="preserve">, зі стандартними </w:t>
+      </w:r>
+      <w:r>
+        <w:rPr>
+          <w:lang w:val="en-US"/>
+        </w:rPr>
+        <w:t>UI</w:t>
+      </w:r>
+      <w:r>
+        <w:rPr>
+          <w:lang w:val="uk-UA"/>
+        </w:rPr>
+        <w:t xml:space="preserve"> </w:t>
+      </w:r>
+      <w:r>
+        <w:rPr>
+          <w:lang w:val="uk-UA"/>
+        </w:rPr>
+        <w:t>е</w:t>
+      </w:r>
+      <w:r>
+        <w:rPr>
+          <w:lang w:val="uk-UA"/>
+        </w:rPr>
+        <w:t>лементами, тому</w:t>
+      </w:r>
+      <w:r>
+        <w:rPr>
+          <w:lang w:val="uk-UA"/>
+        </w:rPr>
+        <w:t xml:space="preserve"> що основним в дані</w:t>
+      </w:r>
+      <w:r>
+        <w:rPr>
+          <w:lang w:val="uk-UA"/>
+        </w:rPr>
+        <w:t xml:space="preserve">й програмній системі є саме </w:t>
+      </w:r>
+      <w:proofErr w:type="spellStart"/>
+      <w:r>
+        <w:rPr>
+          <w:lang w:val="uk-UA"/>
+        </w:rPr>
+        <w:t>блокчейн</w:t>
+      </w:r>
+      <w:proofErr w:type="spellEnd"/>
+      <w:r>
+        <w:rPr>
+          <w:lang w:val="uk-UA"/>
+        </w:rPr>
+        <w:t xml:space="preserve">, а зробивши невелику кількість маніпуляцій з системою управління </w:t>
+      </w:r>
+      <w:proofErr w:type="spellStart"/>
+      <w:r>
+        <w:rPr>
+          <w:lang w:val="uk-UA"/>
+        </w:rPr>
+        <w:t>блокчейну</w:t>
+      </w:r>
+      <w:proofErr w:type="spellEnd"/>
+      <w:r>
+        <w:rPr>
+          <w:lang w:val="uk-UA"/>
+        </w:rPr>
+        <w:t xml:space="preserve"> та з </w:t>
+      </w:r>
+      <w:r>
+        <w:rPr>
+          <w:lang w:val="en-US"/>
+        </w:rPr>
+        <w:t>UI</w:t>
+      </w:r>
+      <w:r>
+        <w:rPr>
+          <w:lang w:val="uk-UA"/>
+        </w:rPr>
+        <w:t xml:space="preserve"> інтерфейсом можна, повністю змінити функціонал додатку </w:t>
+      </w:r>
+      <w:proofErr w:type="spellStart"/>
+      <w:r>
+        <w:rPr>
+          <w:lang w:val="uk-UA"/>
+        </w:rPr>
+        <w:t>інкапсулюючи</w:t>
+      </w:r>
+      <w:proofErr w:type="spellEnd"/>
+      <w:r>
+        <w:rPr>
+          <w:lang w:val="uk-UA"/>
+        </w:rPr>
+        <w:t xml:space="preserve"> дані блоків.</w:t>
+      </w:r>
+    </w:p>
+    <w:p>
+      <w:pPr>
+        <w:rPr>
+          <w:lang w:val="uk-UA"/>
+        </w:rPr>
+      </w:pPr>
+      <w:r>
+        <w:rPr>
+          <w:lang w:val="uk-UA"/>
+        </w:rPr>
+        <w:t xml:space="preserve">Для демонстрації було створено додаток, що містить три форми: логін, генерація ключів (реєстрація) та основна форма в якій можна взаємодіяти з </w:t>
+      </w:r>
+      <w:proofErr w:type="spellStart"/>
+      <w:r>
+        <w:rPr>
+          <w:lang w:val="uk-UA"/>
+        </w:rPr>
+        <w:t>блокчейном</w:t>
+      </w:r>
+      <w:proofErr w:type="spellEnd"/>
+      <w:r>
+        <w:rPr>
+          <w:lang w:val="uk-UA"/>
+        </w:rPr>
+        <w:t>. Дані форми показано на рисунку 4.5 – 4.7.</w:t>
+      </w:r>
+    </w:p>
+    <w:p>
+      <w:pPr>
+        <w:rPr>
+          <w:lang w:val="uk-UA"/>
+        </w:rPr>
+      </w:pPr>
+    </w:p>
+    <w:p>
+      <w:pPr>
+        <w:spacing w:line="240" w:lineRule="auto"/>
+        <w:ind w:firstLine="0"/>
+        <w:jc w:val="center"/>
+        <w:rPr>
+          <w:lang w:val="uk-UA"/>
+        </w:rPr>
+      </w:pPr>
+      <w:r>
+        <w:rPr>
+          <w:lang w:val="uk-UA"/>
+        </w:rPr>
+        <w:drawing>
+          <wp:inline distT="0" distB="0" distL="0" distR="0" wp14:anchorId="0BB05496" wp14:editId="06A9B5DE">
+            <wp:extent cx="3467584" cy="2962688"/>
+            <wp:effectExtent l="0" t="0" r="0" b="0"/>
+            <wp:docPr id="36" name="Рисунок 36"/>
+            <wp:cNvGraphicFramePr>
+              <a:graphicFrameLocks xmlns:a="http://schemas.openxmlformats.org/drawingml/2006/main" noChangeAspect="1"/>
+            </wp:cNvGraphicFramePr>
+            <a:graphic xmlns:a="http://schemas.openxmlformats.org/drawingml/2006/main">
+              <a:graphicData uri="http://schemas.openxmlformats.org/drawingml/2006/picture">
+                <pic:pic xmlns:pic="http://schemas.openxmlformats.org/drawingml/2006/picture">
+                  <pic:nvPicPr>
+                    <pic:cNvPr id="1" name=""/>
+                    <pic:cNvPicPr/>
+                  </pic:nvPicPr>
+                  <pic:blipFill>
+                    <a:blip r:embed="rId38"/>
+                    <a:stretch>
+                      <a:fillRect/>
+                    </a:stretch>
+                  </pic:blipFill>
+                  <pic:spPr>
+                    <a:xfrm>
+                      <a:off x="0" y="0"/>
+                      <a:ext cx="3467584" cy="2962688"/>
+                    </a:xfrm>
+                    <a:prstGeom prst="rect">
+                      <a:avLst/>
+                    </a:prstGeom>
+                  </pic:spPr>
+                </pic:pic>
+              </a:graphicData>
+            </a:graphic>
+          </wp:inline>
+        </w:drawing>
+      </w:r>
+    </w:p>
+    <w:p>
+      <w:pPr>
+        <w:spacing w:line="240" w:lineRule="auto"/>
+        <w:ind w:firstLine="0"/>
+        <w:jc w:val="center"/>
+        <w:rPr>
+          <w:lang w:val="uk-UA"/>
+        </w:rPr>
+      </w:pPr>
+      <w:r>
+        <w:rPr>
+          <w:lang w:val="uk-UA"/>
+        </w:rPr>
+        <w:t>Рисунок – 4.5 Форма логіну</w:t>
+      </w:r>
+    </w:p>
+    <w:p>
+      <w:pPr>
+        <w:rPr>
+          <w:lang w:val="uk-UA"/>
+        </w:rPr>
+      </w:pPr>
+    </w:p>
+    <w:p>
+      <w:pPr>
+        <w:spacing w:line="240" w:lineRule="auto"/>
+        <w:ind w:firstLine="0"/>
+        <w:jc w:val="center"/>
+        <w:rPr>
+          <w:lang w:val="uk-UA"/>
+        </w:rPr>
+      </w:pPr>
+      <w:r>
+        <w:rPr>
+          <w:lang w:val="uk-UA"/>
+        </w:rPr>
+        <w:drawing>
+          <wp:inline distT="0" distB="0" distL="0" distR="0" wp14:anchorId="056FBFFE" wp14:editId="2B25215B">
+            <wp:extent cx="4248743" cy="2238687"/>
+            <wp:effectExtent l="0" t="0" r="0" b="9525"/>
+            <wp:docPr id="35" name="Рисунок 35"/>
+            <wp:cNvGraphicFramePr>
+              <a:graphicFrameLocks xmlns:a="http://schemas.openxmlformats.org/drawingml/2006/main" noChangeAspect="1"/>
+            </wp:cNvGraphicFramePr>
+            <a:graphic xmlns:a="http://schemas.openxmlformats.org/drawingml/2006/main">
+              <a:graphicData uri="http://schemas.openxmlformats.org/drawingml/2006/picture">
+                <pic:pic xmlns:pic="http://schemas.openxmlformats.org/drawingml/2006/picture">
+                  <pic:nvPicPr>
+                    <pic:cNvPr id="1" name=""/>
+                    <pic:cNvPicPr/>
+                  </pic:nvPicPr>
+                  <pic:blipFill>
+                    <a:blip r:embed="rId39"/>
+                    <a:stretch>
+                      <a:fillRect/>
+                    </a:stretch>
+                  </pic:blipFill>
+                  <pic:spPr>
+                    <a:xfrm>
+                      <a:off x="0" y="0"/>
+                      <a:ext cx="4248743" cy="2238687"/>
+                    </a:xfrm>
+                    <a:prstGeom prst="rect">
+                      <a:avLst/>
+                    </a:prstGeom>
+                  </pic:spPr>
+                </pic:pic>
+              </a:graphicData>
+            </a:graphic>
+          </wp:inline>
+        </w:drawing>
+      </w:r>
+    </w:p>
+    <w:p>
+      <w:pPr>
+        <w:spacing w:line="240" w:lineRule="auto"/>
+        <w:ind w:firstLine="0"/>
+        <w:jc w:val="center"/>
+        <w:rPr>
+          <w:lang w:val="uk-UA"/>
+        </w:rPr>
+      </w:pPr>
+      <w:r>
+        <w:rPr>
+          <w:lang w:val="uk-UA"/>
+        </w:rPr>
+        <w:t>Рисунок 4.6 – Форма отримання ключів</w:t>
+      </w:r>
+    </w:p>
+    <w:p>
+      <w:pPr>
+        <w:spacing w:line="240" w:lineRule="auto"/>
+        <w:ind w:firstLine="0"/>
+        <w:jc w:val="center"/>
+        <w:rPr>
+          <w:lang w:val="uk-UA"/>
+        </w:rPr>
+      </w:pPr>
+      <w:r>
+        <w:rPr>
+          <w:lang w:val="uk-UA"/>
+        </w:rPr>
+        <w:lastRenderedPageBreak/>
+        <w:drawing>
+          <wp:inline distT="0" distB="0" distL="0" distR="0" wp14:anchorId="36F66EC0" wp14:editId="27039EE2">
+            <wp:extent cx="5940425" cy="3647440"/>
+            <wp:effectExtent l="0" t="0" r="3175" b="0"/>
+            <wp:docPr id="33" name="Рисунок 33"/>
+            <wp:cNvGraphicFramePr>
+              <a:graphicFrameLocks xmlns:a="http://schemas.openxmlformats.org/drawingml/2006/main" noChangeAspect="1"/>
+            </wp:cNvGraphicFramePr>
+            <a:graphic xmlns:a="http://schemas.openxmlformats.org/drawingml/2006/main">
+              <a:graphicData uri="http://schemas.openxmlformats.org/drawingml/2006/picture">
+                <pic:pic xmlns:pic="http://schemas.openxmlformats.org/drawingml/2006/picture">
+                  <pic:nvPicPr>
+                    <pic:cNvPr id="1" name=""/>
+                    <pic:cNvPicPr/>
+                  </pic:nvPicPr>
+                  <pic:blipFill>
+                    <a:blip r:embed="rId40"/>
+                    <a:stretch>
+                      <a:fillRect/>
+                    </a:stretch>
+                  </pic:blipFill>
+                  <pic:spPr>
+                    <a:xfrm>
+                      <a:off x="0" y="0"/>
+                      <a:ext cx="5940425" cy="3647440"/>
+                    </a:xfrm>
+                    <a:prstGeom prst="rect">
+                      <a:avLst/>
+                    </a:prstGeom>
+                  </pic:spPr>
+                </pic:pic>
+              </a:graphicData>
+            </a:graphic>
+          </wp:inline>
+        </w:drawing>
+      </w:r>
+    </w:p>
+    <w:p>
+      <w:pPr>
+        <w:spacing w:line="240" w:lineRule="auto"/>
+        <w:ind w:firstLine="0"/>
+        <w:jc w:val="center"/>
+        <w:rPr>
+          <w:lang w:val="uk-UA"/>
+        </w:rPr>
+      </w:pPr>
+      <w:r>
+        <w:rPr>
+          <w:lang w:val="uk-UA"/>
+        </w:rPr>
+        <w:t xml:space="preserve">Рисунок 4.7 – Основна форма взаємодії з </w:t>
+      </w:r>
+      <w:proofErr w:type="spellStart"/>
+      <w:r>
+        <w:rPr>
+          <w:lang w:val="uk-UA"/>
+        </w:rPr>
+        <w:t>блокчейном</w:t>
+      </w:r>
+      <w:proofErr w:type="spellEnd"/>
+    </w:p>
+    <w:p>
+      <w:pPr>
+        <w:ind w:firstLine="0"/>
         <w:rPr>
           <w:lang w:val="uk-UA"/>
         </w:rPr>
@@ -18330,16 +19739,21 @@
           <w:lang w:val="uk-UA"/>
         </w:rPr>
       </w:pPr>
-      <w:bookmarkStart w:id="30" w:name="_Toc104145653"/>
+      <w:bookmarkStart w:id="31" w:name="_Toc104163820"/>
       <w:r>
         <w:rPr>
           <w:lang w:val="uk-UA"/>
         </w:rPr>
         <w:t>4.2 Процес тестування</w:t>
       </w:r>
-      <w:bookmarkStart w:id="31" w:name="_GoBack"/>
-      <w:bookmarkEnd w:id="30"/>
       <w:bookmarkEnd w:id="31"/>
+    </w:p>
+    <w:p>
+      <w:pPr>
+        <w:rPr>
+          <w:lang w:val="uk-UA"/>
+        </w:rPr>
+      </w:pPr>
     </w:p>
     <w:p>
       <w:pPr>
@@ -18364,7 +19778,7 @@
           <w:lang w:val="uk-UA"/>
         </w:rPr>
       </w:pPr>
-      <w:bookmarkStart w:id="32" w:name="_Toc104145654"/>
+      <w:bookmarkStart w:id="32" w:name="_Toc104163821"/>
       <w:r>
         <w:rPr>
           <w:lang w:val="uk-UA"/>
@@ -18486,7 +19900,7 @@
           <w:lang w:val="uk-UA"/>
         </w:rPr>
       </w:pPr>
-      <w:bookmarkStart w:id="33" w:name="_Toc104145655"/>
+      <w:bookmarkStart w:id="33" w:name="_Toc104163822"/>
       <w:r>
         <w:rPr>
           <w:lang w:val="uk-UA"/>
@@ -18592,7 +20006,7 @@
       <w:r>
         <w:t xml:space="preserve">: </w:t>
       </w:r>
-      <w:hyperlink r:id="rId34" w:history="1">
+      <w:hyperlink r:id="rId41" w:history="1">
         <w:r>
           <w:rPr>
             <w:rStyle w:val="af4"/>
@@ -18765,7 +20179,7 @@
       <w:r>
         <w:t xml:space="preserve">: </w:t>
       </w:r>
-      <w:hyperlink r:id="rId35" w:history="1">
+      <w:hyperlink r:id="rId42" w:history="1">
         <w:r>
           <w:rPr>
             <w:rStyle w:val="af4"/>
@@ -18845,7 +20259,7 @@
       <w:r>
         <w:t xml:space="preserve">: </w:t>
       </w:r>
-      <w:hyperlink r:id="rId36" w:history="1">
+      <w:hyperlink r:id="rId43" w:history="1">
         <w:r>
           <w:rPr>
             <w:rStyle w:val="af4"/>
@@ -19424,7 +20838,7 @@
       </w:r>
     </w:p>
     <w:sectPr>
-      <w:headerReference w:type="default" r:id="rId37"/>
+      <w:headerReference w:type="default" r:id="rId44"/>
       <w:pgSz w:w="11906" w:h="16838"/>
       <w:pgMar w:top="1134" w:right="850" w:bottom="1134" w:left="1701" w:header="708" w:footer="708" w:gutter="0"/>
       <w:pgNumType w:start="2"/>
@@ -19514,7 +20928,7 @@
           <w:rPr>
             <w:noProof/>
           </w:rPr>
-          <w:t>45</w:t>
+          <w:t>49</w:t>
         </w:r>
         <w:r>
           <w:fldChar w:fldCharType="end"/>
@@ -21437,7 +22851,7 @@
 </file>
 
 <file path=customXml/itemProps1.xml><?xml version="1.0" encoding="utf-8"?>
-<ds:datastoreItem xmlns:ds="http://schemas.openxmlformats.org/officeDocument/2006/customXml" ds:itemID="{B512239B-0056-4FE3-888C-A4D9F9AD317E}">
+<ds:datastoreItem xmlns:ds="http://schemas.openxmlformats.org/officeDocument/2006/customXml" ds:itemID="{9E91640F-928F-4738-B72D-68AB3DA3F93C}">
   <ds:schemaRefs>
     <ds:schemaRef ds:uri="http://schemas.openxmlformats.org/officeDocument/2006/bibliography"/>
   </ds:schemaRefs>

</xml_diff>

<commit_message>
syncing with global impl
</commit_message>
<xml_diff>
--- a/Диплом/Диплом.docx
+++ b/Диплом/Диплом.docx
@@ -17,6 +17,7 @@
           <w:docPartUnique/>
         </w:docPartObj>
       </w:sdtPr>
+      <w:sdtEndPr/>
       <w:sdtContent>
         <w:p>
           <w:pPr>
@@ -31,8 +32,6 @@
             </w:rPr>
             <w:t>ЗМІСТ</w:t>
           </w:r>
-          <w:bookmarkStart w:id="0" w:name="_GoBack"/>
-          <w:bookmarkEnd w:id="0"/>
         </w:p>
         <w:p>
           <w:pPr>
@@ -2540,7 +2539,7 @@
           <w:lang w:val="uk-UA"/>
         </w:rPr>
       </w:pPr>
-      <w:bookmarkStart w:id="1" w:name="_Toc104163790"/>
+      <w:bookmarkStart w:id="0" w:name="_Toc104163790"/>
       <w:r>
         <w:rPr>
           <w:lang w:val="uk-UA"/>
@@ -2548,7 +2547,7 @@
         <w:lastRenderedPageBreak/>
         <w:t>ПЕРЕЛІК ПОЗНАК ТА СКОРОЧЕНЬ</w:t>
       </w:r>
-      <w:bookmarkEnd w:id="1"/>
+      <w:bookmarkEnd w:id="0"/>
     </w:p>
     <w:p>
       <w:pPr>
@@ -2856,7 +2855,7 @@
           <w:lang w:val="uk-UA"/>
         </w:rPr>
       </w:pPr>
-      <w:bookmarkStart w:id="2" w:name="_Toc104163791"/>
+      <w:bookmarkStart w:id="1" w:name="_Toc104163791"/>
       <w:r>
         <w:rPr>
           <w:lang w:val="uk-UA"/>
@@ -2864,7 +2863,7 @@
         <w:lastRenderedPageBreak/>
         <w:t>ВСТУП</w:t>
       </w:r>
-      <w:bookmarkEnd w:id="2"/>
+      <w:bookmarkEnd w:id="1"/>
     </w:p>
     <w:p>
       <w:pPr>
@@ -3248,7 +3247,7 @@
           <w:lang w:val="uk-UA"/>
         </w:rPr>
       </w:pPr>
-      <w:bookmarkStart w:id="3" w:name="_Toc104163792"/>
+      <w:bookmarkStart w:id="2" w:name="_Toc104163792"/>
       <w:r>
         <w:rPr>
           <w:lang w:val="uk-UA"/>
@@ -3256,36 +3255,36 @@
         <w:lastRenderedPageBreak/>
         <w:t>1 ПУБЛІЧНІ ДАНІ, МЕТОДИ ЇХ ЗБЕРЕЖЕННЯ ТА ПЕРЕВІРКИ НА ДОСТОВІРНІСТЬ</w:t>
       </w:r>
+      <w:bookmarkEnd w:id="2"/>
+    </w:p>
+    <w:p>
+      <w:pPr>
+        <w:rPr>
+          <w:lang w:val="uk-UA"/>
+        </w:rPr>
+      </w:pPr>
+    </w:p>
+    <w:p>
+      <w:pPr>
+        <w:pStyle w:val="2"/>
+        <w:rPr>
+          <w:lang w:val="uk-UA"/>
+        </w:rPr>
+      </w:pPr>
+      <w:bookmarkStart w:id="3" w:name="_Toc104163793"/>
+      <w:r>
+        <w:rPr>
+          <w:lang w:val="uk-UA"/>
+        </w:rPr>
+        <w:t>1.1 Аналіз використання фальсифікованих документів</w:t>
+      </w:r>
+      <w:r>
+        <w:rPr>
+          <w:lang w:val="uk-UA"/>
+        </w:rPr>
+        <w:t>, причини та наслідки їх використання</w:t>
+      </w:r>
       <w:bookmarkEnd w:id="3"/>
-    </w:p>
-    <w:p>
-      <w:pPr>
-        <w:rPr>
-          <w:lang w:val="uk-UA"/>
-        </w:rPr>
-      </w:pPr>
-    </w:p>
-    <w:p>
-      <w:pPr>
-        <w:pStyle w:val="2"/>
-        <w:rPr>
-          <w:lang w:val="uk-UA"/>
-        </w:rPr>
-      </w:pPr>
-      <w:bookmarkStart w:id="4" w:name="_Toc104163793"/>
-      <w:r>
-        <w:rPr>
-          <w:lang w:val="uk-UA"/>
-        </w:rPr>
-        <w:t>1.1 Аналіз використання фальсифікованих документів</w:t>
-      </w:r>
-      <w:r>
-        <w:rPr>
-          <w:lang w:val="uk-UA"/>
-        </w:rPr>
-        <w:t>, причини та наслідки їх використання</w:t>
-      </w:r>
-      <w:bookmarkEnd w:id="4"/>
     </w:p>
     <w:p>
       <w:pPr>
@@ -3944,7 +3943,7 @@
           <w:lang w:val="uk-UA"/>
         </w:rPr>
       </w:pPr>
-      <w:bookmarkStart w:id="5" w:name="_Toc104163794"/>
+      <w:bookmarkStart w:id="4" w:name="_Toc104163794"/>
       <w:r>
         <w:rPr>
           <w:lang w:val="uk-UA"/>
@@ -3965,7 +3964,7 @@
         </w:rPr>
         <w:t xml:space="preserve"> для уникнення можливості фальсифікації даних</w:t>
       </w:r>
-      <w:bookmarkEnd w:id="5"/>
+      <w:bookmarkEnd w:id="4"/>
     </w:p>
     <w:p>
       <w:pPr>
@@ -4509,7 +4508,7 @@
           <w:lang w:val="uk-UA"/>
         </w:rPr>
       </w:pPr>
-      <w:bookmarkStart w:id="6" w:name="_Toc104163795"/>
+      <w:bookmarkStart w:id="5" w:name="_Toc104163795"/>
       <w:r>
         <w:rPr>
           <w:lang w:val="uk-UA"/>
@@ -4522,151 +4521,151 @@
         </w:rPr>
         <w:t xml:space="preserve"> Порівняльний аналіз існуючих аналогів</w:t>
       </w:r>
+      <w:bookmarkEnd w:id="5"/>
+    </w:p>
+    <w:p>
+      <w:pPr>
+        <w:rPr>
+          <w:lang w:val="uk-UA"/>
+        </w:rPr>
+      </w:pPr>
+      <w:r>
+        <w:rPr>
+          <w:lang w:val="uk-UA"/>
+        </w:rPr>
+        <w:t xml:space="preserve">На сьогодні існує безліч різних систем </w:t>
+      </w:r>
+      <w:proofErr w:type="spellStart"/>
+      <w:r>
+        <w:rPr>
+          <w:lang w:val="uk-UA"/>
+        </w:rPr>
+        <w:t>токенізацій</w:t>
+      </w:r>
+      <w:proofErr w:type="spellEnd"/>
+      <w:r>
+        <w:rPr>
+          <w:lang w:val="uk-UA"/>
+        </w:rPr>
+        <w:t xml:space="preserve">, що використовують </w:t>
+      </w:r>
+      <w:proofErr w:type="spellStart"/>
+      <w:r>
+        <w:rPr>
+          <w:lang w:val="uk-UA"/>
+        </w:rPr>
+        <w:t>блокчейн</w:t>
+      </w:r>
+      <w:proofErr w:type="spellEnd"/>
+      <w:r>
+        <w:rPr>
+          <w:lang w:val="uk-UA"/>
+        </w:rPr>
+        <w:t xml:space="preserve">. Най популярніші з них </w:t>
+      </w:r>
+      <w:proofErr w:type="spellStart"/>
+      <w:r>
+        <w:rPr>
+          <w:lang w:val="en-US"/>
+        </w:rPr>
+        <w:t>Ethereum</w:t>
+      </w:r>
+      <w:proofErr w:type="spellEnd"/>
+      <w:r>
+        <w:rPr>
+          <w:lang w:val="uk-UA"/>
+        </w:rPr>
+        <w:t xml:space="preserve"> та</w:t>
+      </w:r>
+      <w:r>
+        <w:rPr>
+          <w:lang w:val="uk-UA"/>
+        </w:rPr>
+        <w:t xml:space="preserve"> </w:t>
+      </w:r>
+      <w:r>
+        <w:rPr>
+          <w:lang w:val="en-US"/>
+        </w:rPr>
+        <w:t>Bitcoin</w:t>
+      </w:r>
+      <w:r>
+        <w:rPr>
+          <w:lang w:val="uk-UA"/>
+        </w:rPr>
+        <w:t xml:space="preserve">. Хоч основною функцією цих систем є обмін активами, в них також представлені і інші можливості використання, що реалізують потенціал технології </w:t>
+      </w:r>
+      <w:proofErr w:type="spellStart"/>
+      <w:r>
+        <w:rPr>
+          <w:lang w:val="uk-UA"/>
+        </w:rPr>
+        <w:t>блокчейн</w:t>
+      </w:r>
+      <w:proofErr w:type="spellEnd"/>
+      <w:r>
+        <w:rPr>
+          <w:lang w:val="uk-UA"/>
+        </w:rPr>
+        <w:t>, наприклад таке явище як смарт-контракт.</w:t>
+      </w:r>
+    </w:p>
+    <w:p>
+      <w:pPr>
+        <w:rPr>
+          <w:lang w:val="uk-UA"/>
+        </w:rPr>
+      </w:pPr>
+      <w:r>
+        <w:rPr>
+          <w:lang w:val="uk-UA"/>
+        </w:rPr>
+        <w:t>Нижче буде розглянуто та порівняно дані програмні рішення.</w:t>
+      </w:r>
+    </w:p>
+    <w:p>
+      <w:pPr>
+        <w:rPr>
+          <w:lang w:val="uk-UA"/>
+        </w:rPr>
+      </w:pPr>
+    </w:p>
+    <w:p>
+      <w:pPr>
+        <w:pStyle w:val="3"/>
+        <w:rPr>
+          <w:lang w:val="uk-UA"/>
+        </w:rPr>
+      </w:pPr>
+      <w:bookmarkStart w:id="6" w:name="_Toc104163796"/>
+      <w:r>
+        <w:rPr>
+          <w:lang w:val="uk-UA"/>
+        </w:rPr>
+        <w:t xml:space="preserve">1.3.1 </w:t>
+      </w:r>
+      <w:proofErr w:type="spellStart"/>
+      <w:r>
+        <w:rPr>
+          <w:lang w:val="uk-UA"/>
+        </w:rPr>
+        <w:t>Токенізація</w:t>
+      </w:r>
+      <w:proofErr w:type="spellEnd"/>
+      <w:r>
+        <w:rPr>
+          <w:lang w:val="uk-UA"/>
+        </w:rPr>
+        <w:t xml:space="preserve"> з використанням </w:t>
+      </w:r>
+      <w:proofErr w:type="spellStart"/>
+      <w:r>
+        <w:rPr>
+          <w:lang w:val="en-US"/>
+        </w:rPr>
+        <w:t>Ethereum</w:t>
+      </w:r>
       <w:bookmarkEnd w:id="6"/>
-    </w:p>
-    <w:p>
-      <w:pPr>
-        <w:rPr>
-          <w:lang w:val="uk-UA"/>
-        </w:rPr>
-      </w:pPr>
-      <w:r>
-        <w:rPr>
-          <w:lang w:val="uk-UA"/>
-        </w:rPr>
-        <w:t xml:space="preserve">На сьогодні існує безліч різних систем </w:t>
-      </w:r>
-      <w:proofErr w:type="spellStart"/>
-      <w:r>
-        <w:rPr>
-          <w:lang w:val="uk-UA"/>
-        </w:rPr>
-        <w:t>токенізацій</w:t>
-      </w:r>
-      <w:proofErr w:type="spellEnd"/>
-      <w:r>
-        <w:rPr>
-          <w:lang w:val="uk-UA"/>
-        </w:rPr>
-        <w:t xml:space="preserve">, що використовують </w:t>
-      </w:r>
-      <w:proofErr w:type="spellStart"/>
-      <w:r>
-        <w:rPr>
-          <w:lang w:val="uk-UA"/>
-        </w:rPr>
-        <w:t>блокчейн</w:t>
-      </w:r>
-      <w:proofErr w:type="spellEnd"/>
-      <w:r>
-        <w:rPr>
-          <w:lang w:val="uk-UA"/>
-        </w:rPr>
-        <w:t xml:space="preserve">. Най популярніші з них </w:t>
-      </w:r>
-      <w:proofErr w:type="spellStart"/>
-      <w:r>
-        <w:rPr>
-          <w:lang w:val="en-US"/>
-        </w:rPr>
-        <w:t>Ethereum</w:t>
-      </w:r>
-      <w:proofErr w:type="spellEnd"/>
-      <w:r>
-        <w:rPr>
-          <w:lang w:val="uk-UA"/>
-        </w:rPr>
-        <w:t xml:space="preserve"> та</w:t>
-      </w:r>
-      <w:r>
-        <w:rPr>
-          <w:lang w:val="uk-UA"/>
-        </w:rPr>
-        <w:t xml:space="preserve"> </w:t>
-      </w:r>
-      <w:r>
-        <w:rPr>
-          <w:lang w:val="en-US"/>
-        </w:rPr>
-        <w:t>Bitcoin</w:t>
-      </w:r>
-      <w:r>
-        <w:rPr>
-          <w:lang w:val="uk-UA"/>
-        </w:rPr>
-        <w:t xml:space="preserve">. Хоч основною функцією цих систем є обмін активами, в них також представлені і інші можливості використання, що реалізують потенціал технології </w:t>
-      </w:r>
-      <w:proofErr w:type="spellStart"/>
-      <w:r>
-        <w:rPr>
-          <w:lang w:val="uk-UA"/>
-        </w:rPr>
-        <w:t>блокчейн</w:t>
-      </w:r>
-      <w:proofErr w:type="spellEnd"/>
-      <w:r>
-        <w:rPr>
-          <w:lang w:val="uk-UA"/>
-        </w:rPr>
-        <w:t>, наприклад таке явище як смарт-контракт.</w:t>
-      </w:r>
-    </w:p>
-    <w:p>
-      <w:pPr>
-        <w:rPr>
-          <w:lang w:val="uk-UA"/>
-        </w:rPr>
-      </w:pPr>
-      <w:r>
-        <w:rPr>
-          <w:lang w:val="uk-UA"/>
-        </w:rPr>
-        <w:t>Нижче буде розглянуто та порівняно дані програмні рішення.</w:t>
-      </w:r>
-    </w:p>
-    <w:p>
-      <w:pPr>
-        <w:rPr>
-          <w:lang w:val="uk-UA"/>
-        </w:rPr>
-      </w:pPr>
-    </w:p>
-    <w:p>
-      <w:pPr>
-        <w:pStyle w:val="3"/>
-        <w:rPr>
-          <w:lang w:val="uk-UA"/>
-        </w:rPr>
-      </w:pPr>
-      <w:bookmarkStart w:id="7" w:name="_Toc104163796"/>
-      <w:r>
-        <w:rPr>
-          <w:lang w:val="uk-UA"/>
-        </w:rPr>
-        <w:t xml:space="preserve">1.3.1 </w:t>
-      </w:r>
-      <w:proofErr w:type="spellStart"/>
-      <w:r>
-        <w:rPr>
-          <w:lang w:val="uk-UA"/>
-        </w:rPr>
-        <w:t>Токенізація</w:t>
-      </w:r>
-      <w:proofErr w:type="spellEnd"/>
-      <w:r>
-        <w:rPr>
-          <w:lang w:val="uk-UA"/>
-        </w:rPr>
-        <w:t xml:space="preserve"> з використанням </w:t>
-      </w:r>
-      <w:proofErr w:type="spellStart"/>
-      <w:r>
-        <w:rPr>
-          <w:lang w:val="en-US"/>
-        </w:rPr>
-        <w:t>Ethereum</w:t>
-      </w:r>
-      <w:bookmarkEnd w:id="7"/>
       <w:proofErr w:type="spellEnd"/>
     </w:p>
     <w:p>
@@ -5273,7 +5272,7 @@
           <w:lang w:val="uk-UA"/>
         </w:rPr>
       </w:pPr>
-      <w:bookmarkStart w:id="8" w:name="_Toc104163797"/>
+      <w:bookmarkStart w:id="7" w:name="_Toc104163797"/>
       <w:r>
         <w:rPr>
           <w:lang w:val="uk-UA"/>
@@ -5312,7 +5311,7 @@
         </w:rPr>
         <w:t>Bitcoin</w:t>
       </w:r>
-      <w:bookmarkEnd w:id="8"/>
+      <w:bookmarkEnd w:id="7"/>
     </w:p>
     <w:p>
       <w:pPr>
@@ -5913,7 +5912,7 @@
           <w:lang w:val="uk-UA"/>
         </w:rPr>
       </w:pPr>
-      <w:bookmarkStart w:id="9" w:name="_Toc104163798"/>
+      <w:bookmarkStart w:id="8" w:name="_Toc104163798"/>
       <w:r>
         <w:rPr>
           <w:lang w:val="uk-UA"/>
@@ -5947,7 +5946,7 @@
         </w:rPr>
         <w:t>блокчейн</w:t>
       </w:r>
-      <w:bookmarkEnd w:id="9"/>
+      <w:bookmarkEnd w:id="8"/>
       <w:proofErr w:type="spellEnd"/>
     </w:p>
     <w:p>
@@ -6715,14 +6714,14 @@
           <w:lang w:val="uk-UA"/>
         </w:rPr>
       </w:pPr>
-      <w:bookmarkStart w:id="10" w:name="_Toc104163799"/>
+      <w:bookmarkStart w:id="9" w:name="_Toc104163799"/>
       <w:r>
         <w:rPr>
           <w:lang w:val="uk-UA"/>
         </w:rPr>
         <w:t>1.4 Постановка задачі дослідження</w:t>
       </w:r>
-      <w:bookmarkEnd w:id="10"/>
+      <w:bookmarkEnd w:id="9"/>
     </w:p>
     <w:p>
       <w:r>
@@ -7155,7 +7154,7 @@
           <w:lang w:val="uk-UA"/>
         </w:rPr>
       </w:pPr>
-      <w:bookmarkStart w:id="11" w:name="_Toc104163800"/>
+      <w:bookmarkStart w:id="10" w:name="_Toc104163800"/>
       <w:r>
         <w:rPr>
           <w:lang w:val="uk-UA"/>
@@ -7163,28 +7162,126 @@
         <w:lastRenderedPageBreak/>
         <w:t>2 ТЕХНОЛОГІЇ ТА МЕТОДИ ЩО ВИКОРИСТОВУЮТЬСЯ ПРИ РОЗРОБЦІ СИСТЕМ ТОКЕНІЗАЦІЇ НА ОСНОВІ БЛОКЧЕЙН</w:t>
       </w:r>
+      <w:bookmarkEnd w:id="10"/>
+    </w:p>
+    <w:p>
+      <w:pPr>
+        <w:rPr>
+          <w:lang w:val="uk-UA"/>
+        </w:rPr>
+      </w:pPr>
+    </w:p>
+    <w:p>
+      <w:pPr>
+        <w:pStyle w:val="2"/>
+        <w:rPr>
+          <w:lang w:val="uk-UA"/>
+        </w:rPr>
+      </w:pPr>
+      <w:bookmarkStart w:id="11" w:name="_Toc104163801"/>
+      <w:r>
+        <w:rPr>
+          <w:lang w:val="uk-UA"/>
+        </w:rPr>
+        <w:t xml:space="preserve">2.1 Технології що використовуються в </w:t>
+      </w:r>
+      <w:proofErr w:type="spellStart"/>
+      <w:r>
+        <w:rPr>
+          <w:lang w:val="uk-UA"/>
+        </w:rPr>
+        <w:t>блокчейн</w:t>
+      </w:r>
       <w:bookmarkEnd w:id="11"/>
-    </w:p>
-    <w:p>
-      <w:pPr>
-        <w:rPr>
-          <w:lang w:val="uk-UA"/>
-        </w:rPr>
-      </w:pPr>
-    </w:p>
-    <w:p>
-      <w:pPr>
-        <w:pStyle w:val="2"/>
-        <w:rPr>
-          <w:lang w:val="uk-UA"/>
-        </w:rPr>
-      </w:pPr>
-      <w:bookmarkStart w:id="12" w:name="_Toc104163801"/>
-      <w:r>
-        <w:rPr>
-          <w:lang w:val="uk-UA"/>
-        </w:rPr>
-        <w:t xml:space="preserve">2.1 Технології що використовуються в </w:t>
+      <w:proofErr w:type="spellEnd"/>
+    </w:p>
+    <w:p>
+      <w:pPr>
+        <w:rPr>
+          <w:lang w:val="uk-UA"/>
+        </w:rPr>
+      </w:pPr>
+      <w:proofErr w:type="spellStart"/>
+      <w:r>
+        <w:rPr>
+          <w:lang w:val="uk-UA"/>
+        </w:rPr>
+        <w:t>Блокчейн</w:t>
+      </w:r>
+      <w:proofErr w:type="spellEnd"/>
+      <w:r>
+        <w:rPr>
+          <w:lang w:val="uk-UA"/>
+        </w:rPr>
+        <w:t xml:space="preserve"> системи використовують декілька технологій, що дозволяють досягти найвищого (в порівнянні з централізованими аналогами) рівня захисту. </w:t>
+      </w:r>
+      <w:r>
+        <w:t>В</w:t>
+      </w:r>
+      <w:r>
+        <w:rPr>
+          <w:lang w:val="uk-UA"/>
+        </w:rPr>
+        <w:t xml:space="preserve"> основному використовуються технологія хешування для електронних-підписів та побудови ланцюжків блоків. А також </w:t>
+      </w:r>
+      <w:proofErr w:type="spellStart"/>
+      <w:r>
+        <w:rPr>
+          <w:lang w:val="uk-UA"/>
+        </w:rPr>
+        <w:t>peer-to-peer</w:t>
+      </w:r>
+      <w:proofErr w:type="spellEnd"/>
+      <w:r>
+        <w:rPr>
+          <w:lang w:val="uk-UA"/>
+        </w:rPr>
+        <w:t xml:space="preserve"> мережі, що дозволяють </w:t>
+      </w:r>
+      <w:r>
+        <w:rPr>
+          <w:lang w:val="uk-UA"/>
+        </w:rPr>
+        <w:t>бути системі децентралізованою.</w:t>
+      </w:r>
+    </w:p>
+    <w:p>
+      <w:pPr>
+        <w:rPr>
+          <w:lang w:val="uk-UA"/>
+        </w:rPr>
+      </w:pPr>
+      <w:r>
+        <w:rPr>
+          <w:lang w:val="uk-UA"/>
+        </w:rPr>
+        <w:t xml:space="preserve">Аналіз </w:t>
+      </w:r>
+      <w:r>
+        <w:rPr>
+          <w:lang w:val="uk-UA"/>
+        </w:rPr>
+        <w:t>методів хешування та однорангових систем (</w:t>
+      </w:r>
+      <w:proofErr w:type="spellStart"/>
+      <w:r>
+        <w:rPr>
+          <w:lang w:val="uk-UA"/>
+        </w:rPr>
+        <w:t>peer-to-peer</w:t>
+      </w:r>
+      <w:proofErr w:type="spellEnd"/>
+      <w:r>
+        <w:rPr>
+          <w:lang w:val="uk-UA"/>
+        </w:rPr>
+        <w:t>)</w:t>
+      </w:r>
+      <w:r>
+        <w:rPr>
+          <w:lang w:val="uk-UA"/>
+        </w:rPr>
+        <w:t xml:space="preserve">, а також самої технології </w:t>
       </w:r>
       <w:proofErr w:type="spellStart"/>
       <w:r>
@@ -7193,146 +7290,48 @@
         </w:rPr>
         <w:t>блокчейн</w:t>
       </w:r>
+      <w:proofErr w:type="spellEnd"/>
+      <w:r>
+        <w:rPr>
+          <w:lang w:val="uk-UA"/>
+        </w:rPr>
+        <w:t xml:space="preserve"> буде </w:t>
+      </w:r>
+      <w:r>
+        <w:rPr>
+          <w:lang w:val="uk-UA"/>
+        </w:rPr>
+        <w:t>проведено</w:t>
+      </w:r>
+      <w:r>
+        <w:rPr>
+          <w:lang w:val="uk-UA"/>
+        </w:rPr>
+        <w:t xml:space="preserve"> в наступних розділах.</w:t>
+      </w:r>
+    </w:p>
+    <w:p>
+      <w:pPr>
+        <w:rPr>
+          <w:lang w:val="uk-UA"/>
+        </w:rPr>
+      </w:pPr>
+    </w:p>
+    <w:p>
+      <w:pPr>
+        <w:pStyle w:val="3"/>
+        <w:rPr>
+          <w:lang w:val="uk-UA"/>
+        </w:rPr>
+      </w:pPr>
+      <w:bookmarkStart w:id="12" w:name="_Toc104163802"/>
+      <w:r>
+        <w:rPr>
+          <w:lang w:val="uk-UA"/>
+        </w:rPr>
+        <w:t>2.1.1 Хеш-функції</w:t>
+      </w:r>
       <w:bookmarkEnd w:id="12"/>
-      <w:proofErr w:type="spellEnd"/>
-    </w:p>
-    <w:p>
-      <w:pPr>
-        <w:rPr>
-          <w:lang w:val="uk-UA"/>
-        </w:rPr>
-      </w:pPr>
-      <w:proofErr w:type="spellStart"/>
-      <w:r>
-        <w:rPr>
-          <w:lang w:val="uk-UA"/>
-        </w:rPr>
-        <w:t>Блокчейн</w:t>
-      </w:r>
-      <w:proofErr w:type="spellEnd"/>
-      <w:r>
-        <w:rPr>
-          <w:lang w:val="uk-UA"/>
-        </w:rPr>
-        <w:t xml:space="preserve"> системи використовують декілька технологій, що дозволяють досягти найвищого (в порівнянні з централізованими аналогами) рівня захисту. </w:t>
-      </w:r>
-      <w:r>
-        <w:t>В</w:t>
-      </w:r>
-      <w:r>
-        <w:rPr>
-          <w:lang w:val="uk-UA"/>
-        </w:rPr>
-        <w:t xml:space="preserve"> основному використовуються технологія хешування для електронних-підписів та побудови ланцюжків блоків. А також </w:t>
-      </w:r>
-      <w:proofErr w:type="spellStart"/>
-      <w:r>
-        <w:rPr>
-          <w:lang w:val="uk-UA"/>
-        </w:rPr>
-        <w:t>peer-to-peer</w:t>
-      </w:r>
-      <w:proofErr w:type="spellEnd"/>
-      <w:r>
-        <w:rPr>
-          <w:lang w:val="uk-UA"/>
-        </w:rPr>
-        <w:t xml:space="preserve"> мережі, що дозволяють </w:t>
-      </w:r>
-      <w:r>
-        <w:rPr>
-          <w:lang w:val="uk-UA"/>
-        </w:rPr>
-        <w:t>бути системі децентралізованою.</w:t>
-      </w:r>
-    </w:p>
-    <w:p>
-      <w:pPr>
-        <w:rPr>
-          <w:lang w:val="uk-UA"/>
-        </w:rPr>
-      </w:pPr>
-      <w:r>
-        <w:rPr>
-          <w:lang w:val="uk-UA"/>
-        </w:rPr>
-        <w:t xml:space="preserve">Аналіз </w:t>
-      </w:r>
-      <w:r>
-        <w:rPr>
-          <w:lang w:val="uk-UA"/>
-        </w:rPr>
-        <w:t>методів хешування та однорангових систем (</w:t>
-      </w:r>
-      <w:proofErr w:type="spellStart"/>
-      <w:r>
-        <w:rPr>
-          <w:lang w:val="uk-UA"/>
-        </w:rPr>
-        <w:t>peer-to-peer</w:t>
-      </w:r>
-      <w:proofErr w:type="spellEnd"/>
-      <w:r>
-        <w:rPr>
-          <w:lang w:val="uk-UA"/>
-        </w:rPr>
-        <w:t>)</w:t>
-      </w:r>
-      <w:r>
-        <w:rPr>
-          <w:lang w:val="uk-UA"/>
-        </w:rPr>
-        <w:t xml:space="preserve">, а також самої технології </w:t>
-      </w:r>
-      <w:proofErr w:type="spellStart"/>
-      <w:r>
-        <w:rPr>
-          <w:lang w:val="uk-UA"/>
-        </w:rPr>
-        <w:t>блокчейн</w:t>
-      </w:r>
-      <w:proofErr w:type="spellEnd"/>
-      <w:r>
-        <w:rPr>
-          <w:lang w:val="uk-UA"/>
-        </w:rPr>
-        <w:t xml:space="preserve"> буде </w:t>
-      </w:r>
-      <w:r>
-        <w:rPr>
-          <w:lang w:val="uk-UA"/>
-        </w:rPr>
-        <w:t>проведено</w:t>
-      </w:r>
-      <w:r>
-        <w:rPr>
-          <w:lang w:val="uk-UA"/>
-        </w:rPr>
-        <w:t xml:space="preserve"> в наступних розділах.</w:t>
-      </w:r>
-    </w:p>
-    <w:p>
-      <w:pPr>
-        <w:rPr>
-          <w:lang w:val="uk-UA"/>
-        </w:rPr>
-      </w:pPr>
-    </w:p>
-    <w:p>
-      <w:pPr>
-        <w:pStyle w:val="3"/>
-        <w:rPr>
-          <w:lang w:val="uk-UA"/>
-        </w:rPr>
-      </w:pPr>
-      <w:bookmarkStart w:id="13" w:name="_Toc104163802"/>
-      <w:r>
-        <w:rPr>
-          <w:lang w:val="uk-UA"/>
-        </w:rPr>
-        <w:t>2.1.1 Хеш-функції</w:t>
-      </w:r>
-      <w:bookmarkEnd w:id="13"/>
     </w:p>
     <w:p>
       <w:pPr>
@@ -12826,7 +12825,7 @@
           <w:lang w:val="uk-UA"/>
         </w:rPr>
       </w:pPr>
-      <w:bookmarkStart w:id="14" w:name="_Toc104163803"/>
+      <w:bookmarkStart w:id="13" w:name="_Toc104163803"/>
       <w:r>
         <w:rPr>
           <w:lang w:val="uk-UA"/>
@@ -12834,7 +12833,7 @@
         <w:lastRenderedPageBreak/>
         <w:t>2.1.2 Однорангові мережі</w:t>
       </w:r>
-      <w:bookmarkEnd w:id="14"/>
+      <w:bookmarkEnd w:id="13"/>
     </w:p>
     <w:p>
       <w:pPr>
@@ -13392,7 +13391,7 @@
           <w:lang w:val="uk-UA"/>
         </w:rPr>
       </w:pPr>
-      <w:bookmarkStart w:id="15" w:name="_Toc104163804"/>
+      <w:bookmarkStart w:id="14" w:name="_Toc104163804"/>
       <w:r>
         <w:t>2.</w:t>
       </w:r>
@@ -13418,7 +13417,7 @@
         </w:rPr>
         <w:t>блокчейн</w:t>
       </w:r>
-      <w:bookmarkEnd w:id="15"/>
+      <w:bookmarkEnd w:id="14"/>
       <w:proofErr w:type="spellEnd"/>
     </w:p>
     <w:p>
@@ -14842,14 +14841,14 @@
           <w:lang w:val="uk-UA"/>
         </w:rPr>
       </w:pPr>
-      <w:bookmarkStart w:id="16" w:name="_Toc104163805"/>
+      <w:bookmarkStart w:id="15" w:name="_Toc104163805"/>
       <w:r>
         <w:rPr>
           <w:lang w:val="uk-UA"/>
         </w:rPr>
         <w:t>2.2 Моделі бізнес процесів</w:t>
       </w:r>
-      <w:bookmarkEnd w:id="16"/>
+      <w:bookmarkEnd w:id="15"/>
     </w:p>
     <w:p>
       <w:pPr>
@@ -15132,14 +15131,14 @@
           <w:lang w:val="uk-UA"/>
         </w:rPr>
       </w:pPr>
-      <w:bookmarkStart w:id="17" w:name="_Toc104163806"/>
+      <w:bookmarkStart w:id="16" w:name="_Toc104163806"/>
       <w:r>
         <w:rPr>
           <w:lang w:val="uk-UA"/>
         </w:rPr>
         <w:t>2.3 Вимоги до програмної системи</w:t>
       </w:r>
-      <w:bookmarkEnd w:id="17"/>
+      <w:bookmarkEnd w:id="16"/>
     </w:p>
     <w:p>
       <w:pPr>
@@ -15294,207 +15293,207 @@
           <w:lang w:val="uk-UA"/>
         </w:rPr>
       </w:pPr>
-      <w:bookmarkStart w:id="18" w:name="_Toc104163807"/>
+      <w:bookmarkStart w:id="17" w:name="_Toc104163807"/>
       <w:r>
         <w:rPr>
           <w:lang w:val="uk-UA"/>
         </w:rPr>
         <w:t>2.3.1 Функціональні вимоги</w:t>
       </w:r>
+      <w:bookmarkEnd w:id="17"/>
+    </w:p>
+    <w:p>
+      <w:pPr>
+        <w:rPr>
+          <w:lang w:val="uk-UA"/>
+        </w:rPr>
+      </w:pPr>
+      <w:r>
+        <w:rPr>
+          <w:lang w:val="uk-UA"/>
+        </w:rPr>
+        <w:t>1) Система має надавати користувачу змогу зареєструватися чи увійти.</w:t>
+      </w:r>
+    </w:p>
+    <w:p>
+      <w:pPr>
+        <w:rPr>
+          <w:lang w:val="uk-UA"/>
+        </w:rPr>
+      </w:pPr>
+      <w:r>
+        <w:rPr>
+          <w:lang w:val="uk-UA"/>
+        </w:rPr>
+        <w:t>2) Система має зберігати інформацію користувачів.</w:t>
+      </w:r>
+    </w:p>
+    <w:p>
+      <w:pPr>
+        <w:rPr>
+          <w:lang w:val="uk-UA"/>
+        </w:rPr>
+      </w:pPr>
+      <w:r>
+        <w:rPr>
+          <w:lang w:val="uk-UA"/>
+        </w:rPr>
+        <w:t>3) Система має надати можли</w:t>
+      </w:r>
+      <w:r>
+        <w:rPr>
+          <w:lang w:val="uk-UA"/>
+        </w:rPr>
+        <w:t xml:space="preserve">вість користувачу додавати нову </w:t>
+      </w:r>
+      <w:r>
+        <w:rPr>
+          <w:lang w:val="uk-UA"/>
+        </w:rPr>
+        <w:t xml:space="preserve">інформацію до </w:t>
+      </w:r>
+      <w:proofErr w:type="spellStart"/>
+      <w:r>
+        <w:rPr>
+          <w:lang w:val="uk-UA"/>
+        </w:rPr>
+        <w:t>блокчейну</w:t>
+      </w:r>
+      <w:proofErr w:type="spellEnd"/>
+      <w:r>
+        <w:rPr>
+          <w:lang w:val="uk-UA"/>
+        </w:rPr>
+        <w:t>.</w:t>
+      </w:r>
+    </w:p>
+    <w:p>
+      <w:pPr>
+        <w:rPr>
+          <w:lang w:val="uk-UA"/>
+        </w:rPr>
+      </w:pPr>
+      <w:r>
+        <w:rPr>
+          <w:lang w:val="uk-UA"/>
+        </w:rPr>
+        <w:t xml:space="preserve">4) Система має надавати користувачу </w:t>
+      </w:r>
+      <w:r>
+        <w:rPr>
+          <w:lang w:val="uk-UA"/>
+        </w:rPr>
+        <w:t xml:space="preserve">повний доступ до інформації, що </w:t>
+      </w:r>
+      <w:r>
+        <w:rPr>
+          <w:lang w:val="uk-UA"/>
+        </w:rPr>
+        <w:t xml:space="preserve">зберігається в </w:t>
+      </w:r>
+      <w:proofErr w:type="spellStart"/>
+      <w:r>
+        <w:rPr>
+          <w:lang w:val="uk-UA"/>
+        </w:rPr>
+        <w:t>блокчейні</w:t>
+      </w:r>
+      <w:proofErr w:type="spellEnd"/>
+      <w:r>
+        <w:rPr>
+          <w:lang w:val="uk-UA"/>
+        </w:rPr>
+        <w:t>.</w:t>
+      </w:r>
+    </w:p>
+    <w:p>
+      <w:pPr>
+        <w:rPr>
+          <w:lang w:val="uk-UA"/>
+        </w:rPr>
+      </w:pPr>
+      <w:r>
+        <w:rPr>
+          <w:lang w:val="uk-UA"/>
+        </w:rPr>
+        <w:t xml:space="preserve">5) Система має захищати інформацію в </w:t>
+      </w:r>
+      <w:proofErr w:type="spellStart"/>
+      <w:r>
+        <w:rPr>
+          <w:lang w:val="uk-UA"/>
+        </w:rPr>
+        <w:t>блокчейні</w:t>
+      </w:r>
+      <w:proofErr w:type="spellEnd"/>
+      <w:r>
+        <w:rPr>
+          <w:lang w:val="uk-UA"/>
+        </w:rPr>
+        <w:t xml:space="preserve"> від змін.</w:t>
+      </w:r>
+    </w:p>
+    <w:p>
+      <w:pPr>
+        <w:rPr>
+          <w:lang w:val="uk-UA"/>
+        </w:rPr>
+      </w:pPr>
+      <w:r>
+        <w:rPr>
+          <w:lang w:val="uk-UA"/>
+        </w:rPr>
+        <w:t>6) Система має локально зберігат</w:t>
+      </w:r>
+      <w:r>
+        <w:rPr>
+          <w:lang w:val="uk-UA"/>
+        </w:rPr>
+        <w:t xml:space="preserve">и варіант </w:t>
+      </w:r>
+      <w:proofErr w:type="spellStart"/>
+      <w:r>
+        <w:rPr>
+          <w:lang w:val="uk-UA"/>
+        </w:rPr>
+        <w:t>блокчейну</w:t>
+      </w:r>
+      <w:proofErr w:type="spellEnd"/>
+      <w:r>
+        <w:rPr>
+          <w:lang w:val="uk-UA"/>
+        </w:rPr>
+        <w:t xml:space="preserve"> на пристрої </w:t>
+      </w:r>
+      <w:r>
+        <w:rPr>
+          <w:lang w:val="uk-UA"/>
+        </w:rPr>
+        <w:t>користувача та синхронізуватися з мережею.</w:t>
+      </w:r>
+    </w:p>
+    <w:p>
+      <w:pPr>
+        <w:rPr>
+          <w:lang w:val="uk-UA"/>
+        </w:rPr>
+      </w:pPr>
+    </w:p>
+    <w:p>
+      <w:pPr>
+        <w:pStyle w:val="3"/>
+        <w:rPr>
+          <w:lang w:val="uk-UA"/>
+        </w:rPr>
+      </w:pPr>
+      <w:bookmarkStart w:id="18" w:name="_Toc104163808"/>
+      <w:r>
+        <w:rPr>
+          <w:lang w:val="uk-UA"/>
+        </w:rPr>
+        <w:t>2.3.2 Нефункціональні вимоги</w:t>
+      </w:r>
       <w:bookmarkEnd w:id="18"/>
-    </w:p>
-    <w:p>
-      <w:pPr>
-        <w:rPr>
-          <w:lang w:val="uk-UA"/>
-        </w:rPr>
-      </w:pPr>
-      <w:r>
-        <w:rPr>
-          <w:lang w:val="uk-UA"/>
-        </w:rPr>
-        <w:t>1) Система має надавати користувачу змогу зареєструватися чи увійти.</w:t>
-      </w:r>
-    </w:p>
-    <w:p>
-      <w:pPr>
-        <w:rPr>
-          <w:lang w:val="uk-UA"/>
-        </w:rPr>
-      </w:pPr>
-      <w:r>
-        <w:rPr>
-          <w:lang w:val="uk-UA"/>
-        </w:rPr>
-        <w:t>2) Система має зберігати інформацію користувачів.</w:t>
-      </w:r>
-    </w:p>
-    <w:p>
-      <w:pPr>
-        <w:rPr>
-          <w:lang w:val="uk-UA"/>
-        </w:rPr>
-      </w:pPr>
-      <w:r>
-        <w:rPr>
-          <w:lang w:val="uk-UA"/>
-        </w:rPr>
-        <w:t>3) Система має надати можли</w:t>
-      </w:r>
-      <w:r>
-        <w:rPr>
-          <w:lang w:val="uk-UA"/>
-        </w:rPr>
-        <w:t xml:space="preserve">вість користувачу додавати нову </w:t>
-      </w:r>
-      <w:r>
-        <w:rPr>
-          <w:lang w:val="uk-UA"/>
-        </w:rPr>
-        <w:t xml:space="preserve">інформацію до </w:t>
-      </w:r>
-      <w:proofErr w:type="spellStart"/>
-      <w:r>
-        <w:rPr>
-          <w:lang w:val="uk-UA"/>
-        </w:rPr>
-        <w:t>блокчейну</w:t>
-      </w:r>
-      <w:proofErr w:type="spellEnd"/>
-      <w:r>
-        <w:rPr>
-          <w:lang w:val="uk-UA"/>
-        </w:rPr>
-        <w:t>.</w:t>
-      </w:r>
-    </w:p>
-    <w:p>
-      <w:pPr>
-        <w:rPr>
-          <w:lang w:val="uk-UA"/>
-        </w:rPr>
-      </w:pPr>
-      <w:r>
-        <w:rPr>
-          <w:lang w:val="uk-UA"/>
-        </w:rPr>
-        <w:t xml:space="preserve">4) Система має надавати користувачу </w:t>
-      </w:r>
-      <w:r>
-        <w:rPr>
-          <w:lang w:val="uk-UA"/>
-        </w:rPr>
-        <w:t xml:space="preserve">повний доступ до інформації, що </w:t>
-      </w:r>
-      <w:r>
-        <w:rPr>
-          <w:lang w:val="uk-UA"/>
-        </w:rPr>
-        <w:t xml:space="preserve">зберігається в </w:t>
-      </w:r>
-      <w:proofErr w:type="spellStart"/>
-      <w:r>
-        <w:rPr>
-          <w:lang w:val="uk-UA"/>
-        </w:rPr>
-        <w:t>блокчейні</w:t>
-      </w:r>
-      <w:proofErr w:type="spellEnd"/>
-      <w:r>
-        <w:rPr>
-          <w:lang w:val="uk-UA"/>
-        </w:rPr>
-        <w:t>.</w:t>
-      </w:r>
-    </w:p>
-    <w:p>
-      <w:pPr>
-        <w:rPr>
-          <w:lang w:val="uk-UA"/>
-        </w:rPr>
-      </w:pPr>
-      <w:r>
-        <w:rPr>
-          <w:lang w:val="uk-UA"/>
-        </w:rPr>
-        <w:t xml:space="preserve">5) Система має захищати інформацію в </w:t>
-      </w:r>
-      <w:proofErr w:type="spellStart"/>
-      <w:r>
-        <w:rPr>
-          <w:lang w:val="uk-UA"/>
-        </w:rPr>
-        <w:t>блокчейні</w:t>
-      </w:r>
-      <w:proofErr w:type="spellEnd"/>
-      <w:r>
-        <w:rPr>
-          <w:lang w:val="uk-UA"/>
-        </w:rPr>
-        <w:t xml:space="preserve"> від змін.</w:t>
-      </w:r>
-    </w:p>
-    <w:p>
-      <w:pPr>
-        <w:rPr>
-          <w:lang w:val="uk-UA"/>
-        </w:rPr>
-      </w:pPr>
-      <w:r>
-        <w:rPr>
-          <w:lang w:val="uk-UA"/>
-        </w:rPr>
-        <w:t>6) Система має локально зберігат</w:t>
-      </w:r>
-      <w:r>
-        <w:rPr>
-          <w:lang w:val="uk-UA"/>
-        </w:rPr>
-        <w:t xml:space="preserve">и варіант </w:t>
-      </w:r>
-      <w:proofErr w:type="spellStart"/>
-      <w:r>
-        <w:rPr>
-          <w:lang w:val="uk-UA"/>
-        </w:rPr>
-        <w:t>блокчейну</w:t>
-      </w:r>
-      <w:proofErr w:type="spellEnd"/>
-      <w:r>
-        <w:rPr>
-          <w:lang w:val="uk-UA"/>
-        </w:rPr>
-        <w:t xml:space="preserve"> на пристрої </w:t>
-      </w:r>
-      <w:r>
-        <w:rPr>
-          <w:lang w:val="uk-UA"/>
-        </w:rPr>
-        <w:t>користувача та синхронізуватися з мережею.</w:t>
-      </w:r>
-    </w:p>
-    <w:p>
-      <w:pPr>
-        <w:rPr>
-          <w:lang w:val="uk-UA"/>
-        </w:rPr>
-      </w:pPr>
-    </w:p>
-    <w:p>
-      <w:pPr>
-        <w:pStyle w:val="3"/>
-        <w:rPr>
-          <w:lang w:val="uk-UA"/>
-        </w:rPr>
-      </w:pPr>
-      <w:bookmarkStart w:id="19" w:name="_Toc104163808"/>
-      <w:r>
-        <w:rPr>
-          <w:lang w:val="uk-UA"/>
-        </w:rPr>
-        <w:t>2.3.2 Нефункціональні вимоги</w:t>
-      </w:r>
-      <w:bookmarkEnd w:id="19"/>
     </w:p>
     <w:p>
       <w:pPr>
@@ -15750,7 +15749,7 @@
           <w:lang w:val="uk-UA"/>
         </w:rPr>
       </w:pPr>
-      <w:bookmarkStart w:id="20" w:name="_Toc104163809"/>
+      <w:bookmarkStart w:id="19" w:name="_Toc104163809"/>
       <w:r>
         <w:rPr>
           <w:lang w:val="uk-UA"/>
@@ -15758,52 +15757,52 @@
         <w:lastRenderedPageBreak/>
         <w:t>3 АРХІТЕКТУРА І ПРОЕКТУВАННЯ СИСТЕМИ</w:t>
       </w:r>
+      <w:bookmarkEnd w:id="19"/>
+    </w:p>
+    <w:p>
+      <w:pPr>
+        <w:rPr>
+          <w:lang w:val="uk-UA"/>
+        </w:rPr>
+      </w:pPr>
+    </w:p>
+    <w:p>
+      <w:pPr>
+        <w:pStyle w:val="2"/>
+        <w:rPr>
+          <w:lang w:val="uk-UA"/>
+        </w:rPr>
+      </w:pPr>
+      <w:bookmarkStart w:id="20" w:name="_Toc104163810"/>
+      <w:r>
+        <w:rPr>
+          <w:lang w:val="uk-UA"/>
+        </w:rPr>
+        <w:t xml:space="preserve">3.1 Побудова </w:t>
+      </w:r>
+      <w:r>
+        <w:rPr>
+          <w:lang w:val="uk-UA"/>
+        </w:rPr>
+        <w:t>загальної архітектури програмної системи</w:t>
+      </w:r>
       <w:bookmarkEnd w:id="20"/>
     </w:p>
     <w:p>
       <w:pPr>
-        <w:rPr>
-          <w:lang w:val="uk-UA"/>
-        </w:rPr>
-      </w:pPr>
-    </w:p>
-    <w:p>
-      <w:pPr>
-        <w:pStyle w:val="2"/>
-        <w:rPr>
-          <w:lang w:val="uk-UA"/>
-        </w:rPr>
-      </w:pPr>
-      <w:bookmarkStart w:id="21" w:name="_Toc104163810"/>
-      <w:r>
-        <w:rPr>
-          <w:lang w:val="uk-UA"/>
-        </w:rPr>
-        <w:t xml:space="preserve">3.1 Побудова </w:t>
-      </w:r>
-      <w:r>
-        <w:rPr>
-          <w:lang w:val="uk-UA"/>
-        </w:rPr>
-        <w:t>загальної архітектури програмної системи</w:t>
+        <w:pStyle w:val="3"/>
+        <w:rPr>
+          <w:lang w:val="uk-UA"/>
+        </w:rPr>
+      </w:pPr>
+      <w:bookmarkStart w:id="21" w:name="_Toc104163811"/>
+      <w:r>
+        <w:rPr>
+          <w:lang w:val="uk-UA"/>
+        </w:rPr>
+        <w:t>3.1.1 Бізнес процеси</w:t>
       </w:r>
       <w:bookmarkEnd w:id="21"/>
-    </w:p>
-    <w:p>
-      <w:pPr>
-        <w:pStyle w:val="3"/>
-        <w:rPr>
-          <w:lang w:val="uk-UA"/>
-        </w:rPr>
-      </w:pPr>
-      <w:bookmarkStart w:id="22" w:name="_Toc104163811"/>
-      <w:r>
-        <w:rPr>
-          <w:lang w:val="uk-UA"/>
-        </w:rPr>
-        <w:t>3.1.1 Бізнес процеси</w:t>
-      </w:r>
-      <w:bookmarkEnd w:id="22"/>
     </w:p>
     <w:p>
       <w:pPr>
@@ -17180,7 +17179,7 @@
           <w:lang w:val="uk-UA"/>
         </w:rPr>
       </w:pPr>
-      <w:bookmarkStart w:id="23" w:name="_Toc104163812"/>
+      <w:bookmarkStart w:id="22" w:name="_Toc104163812"/>
       <w:r>
         <w:rPr>
           <w:lang w:val="uk-UA"/>
@@ -17195,7 +17194,7 @@
         </w:rPr>
         <w:t>блокчейну</w:t>
       </w:r>
-      <w:bookmarkEnd w:id="23"/>
+      <w:bookmarkEnd w:id="22"/>
       <w:proofErr w:type="spellEnd"/>
     </w:p>
     <w:p>
@@ -17371,14 +17370,14 @@
           <w:lang w:val="uk-UA"/>
         </w:rPr>
       </w:pPr>
-      <w:bookmarkStart w:id="24" w:name="_Toc104163813"/>
+      <w:bookmarkStart w:id="23" w:name="_Toc104163813"/>
       <w:r>
         <w:rPr>
           <w:lang w:val="uk-UA"/>
         </w:rPr>
         <w:t>3.3 Інструменти для реалізації</w:t>
       </w:r>
-      <w:bookmarkEnd w:id="24"/>
+      <w:bookmarkEnd w:id="23"/>
     </w:p>
     <w:p>
       <w:pPr>
@@ -17972,7 +17971,7 @@
           <w:lang w:val="uk-UA"/>
         </w:rPr>
       </w:pPr>
-      <w:bookmarkStart w:id="25" w:name="_Toc104163814"/>
+      <w:bookmarkStart w:id="24" w:name="_Toc104163814"/>
       <w:r>
         <w:rPr>
           <w:lang w:val="uk-UA"/>
@@ -17980,6 +17979,29 @@
         <w:lastRenderedPageBreak/>
         <w:t>4 РОЗРОБКА ТА ТЕСТУВАННЯ ПРОГРАМНОЇ СИСТЕМИ</w:t>
       </w:r>
+      <w:bookmarkEnd w:id="24"/>
+    </w:p>
+    <w:p>
+      <w:pPr>
+        <w:rPr>
+          <w:lang w:val="uk-UA"/>
+        </w:rPr>
+      </w:pPr>
+    </w:p>
+    <w:p>
+      <w:pPr>
+        <w:pStyle w:val="2"/>
+        <w:rPr>
+          <w:lang w:val="uk-UA"/>
+        </w:rPr>
+      </w:pPr>
+      <w:bookmarkStart w:id="25" w:name="_Toc104163815"/>
+      <w:r>
+        <w:rPr>
+          <w:lang w:val="uk-UA"/>
+        </w:rPr>
+        <w:t>4.1 Особливості програмної реалізації системи</w:t>
+      </w:r>
       <w:bookmarkEnd w:id="25"/>
     </w:p>
     <w:p>
@@ -17988,140 +18010,117 @@
           <w:lang w:val="uk-UA"/>
         </w:rPr>
       </w:pPr>
-    </w:p>
-    <w:p>
-      <w:pPr>
-        <w:pStyle w:val="2"/>
-        <w:rPr>
-          <w:lang w:val="uk-UA"/>
-        </w:rPr>
-      </w:pPr>
-      <w:bookmarkStart w:id="26" w:name="_Toc104163815"/>
-      <w:r>
-        <w:rPr>
-          <w:lang w:val="uk-UA"/>
-        </w:rPr>
-        <w:t>4.1 Особливості програмної реалізації системи</w:t>
+      <w:r>
+        <w:rPr>
+          <w:lang w:val="uk-UA"/>
+        </w:rPr>
+        <w:t xml:space="preserve">В попередньому розділі було виділено декілька окремих систем, а саме: </w:t>
+      </w:r>
+      <w:r>
+        <w:rPr>
+          <w:lang w:val="en-US"/>
+        </w:rPr>
+        <w:t>API</w:t>
+      </w:r>
+      <w:r>
+        <w:rPr>
+          <w:lang w:val="uk-UA"/>
+        </w:rPr>
+        <w:t xml:space="preserve"> </w:t>
+      </w:r>
+      <w:r>
+        <w:rPr>
+          <w:lang w:val="uk-UA"/>
+        </w:rPr>
+        <w:t xml:space="preserve">що реалізує взаємодію між клієнтами, API що реалізує взаємодію з локальною базою даних, система управління </w:t>
+      </w:r>
+      <w:proofErr w:type="spellStart"/>
+      <w:r>
+        <w:rPr>
+          <w:lang w:val="uk-UA"/>
+        </w:rPr>
+        <w:t>блокчейном</w:t>
+      </w:r>
+      <w:proofErr w:type="spellEnd"/>
+      <w:r>
+        <w:rPr>
+          <w:lang w:val="uk-UA"/>
+        </w:rPr>
+        <w:t xml:space="preserve">, та система для </w:t>
+      </w:r>
+      <w:r>
+        <w:rPr>
+          <w:lang w:val="en-US"/>
+        </w:rPr>
+        <w:t>UI</w:t>
+      </w:r>
+      <w:r>
+        <w:rPr>
+          <w:lang w:val="uk-UA"/>
+        </w:rPr>
+        <w:t xml:space="preserve"> </w:t>
+      </w:r>
+      <w:r>
+        <w:rPr>
+          <w:lang w:val="uk-UA"/>
+        </w:rPr>
+        <w:t xml:space="preserve">відображення роботи </w:t>
+      </w:r>
+      <w:proofErr w:type="spellStart"/>
+      <w:r>
+        <w:rPr>
+          <w:lang w:val="uk-UA"/>
+        </w:rPr>
+        <w:t>блокчейну</w:t>
+      </w:r>
+      <w:proofErr w:type="spellEnd"/>
+      <w:r>
+        <w:rPr>
+          <w:lang w:val="uk-UA"/>
+        </w:rPr>
+        <w:t>.</w:t>
+      </w:r>
+    </w:p>
+    <w:p>
+      <w:pPr>
+        <w:rPr>
+          <w:lang w:val="uk-UA"/>
+        </w:rPr>
+      </w:pPr>
+    </w:p>
+    <w:p>
+      <w:pPr>
+        <w:pStyle w:val="3"/>
+        <w:rPr>
+          <w:lang w:val="uk-UA"/>
+        </w:rPr>
+      </w:pPr>
+      <w:bookmarkStart w:id="26" w:name="_Toc104163816"/>
+      <w:r>
+        <w:rPr>
+          <w:lang w:val="uk-UA"/>
+        </w:rPr>
+        <w:t xml:space="preserve">4.1.1 </w:t>
+      </w:r>
+      <w:r>
+        <w:rPr>
+          <w:lang w:val="uk-UA"/>
+        </w:rPr>
+        <w:t xml:space="preserve">Розробка </w:t>
+      </w:r>
+      <w:r>
+        <w:rPr>
+          <w:lang w:val="en-US"/>
+        </w:rPr>
+        <w:t>API</w:t>
+      </w:r>
+      <w:r>
+        <w:rPr>
+          <w:lang w:val="uk-UA"/>
+        </w:rPr>
+        <w:t xml:space="preserve"> для роботи з базою даних</w:t>
       </w:r>
       <w:bookmarkEnd w:id="26"/>
-    </w:p>
-    <w:p>
-      <w:pPr>
-        <w:rPr>
-          <w:lang w:val="uk-UA"/>
-        </w:rPr>
-      </w:pPr>
-      <w:r>
-        <w:rPr>
-          <w:lang w:val="uk-UA"/>
-        </w:rPr>
-        <w:t xml:space="preserve">В попередньому розділі було виділено декілька окремих систем, а саме: </w:t>
-      </w:r>
-      <w:r>
-        <w:rPr>
-          <w:lang w:val="en-US"/>
-        </w:rPr>
-        <w:t>API</w:t>
-      </w:r>
-      <w:r>
-        <w:rPr>
-          <w:lang w:val="uk-UA"/>
-        </w:rPr>
-        <w:t xml:space="preserve"> </w:t>
-      </w:r>
-      <w:r>
-        <w:rPr>
-          <w:lang w:val="uk-UA"/>
-        </w:rPr>
-        <w:t xml:space="preserve">що реалізує взаємодію між клієнтами, API що реалізує взаємодію з локальною базою даних, система управління </w:t>
-      </w:r>
-      <w:proofErr w:type="spellStart"/>
-      <w:r>
-        <w:rPr>
-          <w:lang w:val="uk-UA"/>
-        </w:rPr>
-        <w:t>блокчейном</w:t>
-      </w:r>
-      <w:proofErr w:type="spellEnd"/>
-      <w:r>
-        <w:rPr>
-          <w:lang w:val="uk-UA"/>
-        </w:rPr>
-        <w:t xml:space="preserve">, та система для </w:t>
-      </w:r>
-      <w:r>
-        <w:rPr>
-          <w:lang w:val="en-US"/>
-        </w:rPr>
-        <w:t>UI</w:t>
-      </w:r>
-      <w:r>
-        <w:rPr>
-          <w:lang w:val="uk-UA"/>
-        </w:rPr>
-        <w:t xml:space="preserve"> </w:t>
-      </w:r>
-      <w:r>
-        <w:rPr>
-          <w:lang w:val="uk-UA"/>
-        </w:rPr>
-        <w:t xml:space="preserve">відображення роботи </w:t>
-      </w:r>
-      <w:proofErr w:type="spellStart"/>
-      <w:r>
-        <w:rPr>
-          <w:lang w:val="uk-UA"/>
-        </w:rPr>
-        <w:t>блокчейну</w:t>
-      </w:r>
-      <w:proofErr w:type="spellEnd"/>
-      <w:r>
-        <w:rPr>
-          <w:lang w:val="uk-UA"/>
-        </w:rPr>
-        <w:t>.</w:t>
-      </w:r>
-    </w:p>
-    <w:p>
-      <w:pPr>
-        <w:rPr>
-          <w:lang w:val="uk-UA"/>
-        </w:rPr>
-      </w:pPr>
-    </w:p>
-    <w:p>
-      <w:pPr>
-        <w:pStyle w:val="3"/>
-        <w:rPr>
-          <w:lang w:val="uk-UA"/>
-        </w:rPr>
-      </w:pPr>
-      <w:bookmarkStart w:id="27" w:name="_Toc104163816"/>
-      <w:r>
-        <w:rPr>
-          <w:lang w:val="uk-UA"/>
-        </w:rPr>
-        <w:t xml:space="preserve">4.1.1 </w:t>
-      </w:r>
-      <w:r>
-        <w:rPr>
-          <w:lang w:val="uk-UA"/>
-        </w:rPr>
-        <w:t xml:space="preserve">Розробка </w:t>
-      </w:r>
-      <w:r>
-        <w:rPr>
-          <w:lang w:val="en-US"/>
-        </w:rPr>
-        <w:t>API</w:t>
-      </w:r>
-      <w:r>
-        <w:rPr>
-          <w:lang w:val="uk-UA"/>
-        </w:rPr>
-        <w:t xml:space="preserve"> для роботи з базою даних</w:t>
-      </w:r>
-      <w:bookmarkEnd w:id="27"/>
     </w:p>
     <w:p>
       <w:pPr>
@@ -18249,7 +18248,8 @@
       </w:pPr>
       <w:r>
         <w:rPr>
-          <w:lang w:val="en-US"/>
+          <w:noProof/>
+          <w:lang w:eastAsia="ru-RU"/>
         </w:rPr>
         <w:drawing>
           <wp:inline distT="0" distB="0" distL="0" distR="0" wp14:anchorId="60ECC5C1" wp14:editId="12F9E3DF">
@@ -18364,6 +18364,9 @@
         <w:t>»</w:t>
       </w:r>
       <w:r>
+        <w:rPr>
+          <w:lang w:val="en-US"/>
+        </w:rPr>
         <w:t xml:space="preserve">, </w:t>
       </w:r>
       <w:r>
@@ -18449,7 +18452,8 @@
       </w:pPr>
       <w:r>
         <w:rPr>
-          <w:lang w:val="uk-UA"/>
+          <w:noProof/>
+          <w:lang w:eastAsia="ru-RU"/>
         </w:rPr>
         <w:drawing>
           <wp:inline distT="0" distB="0" distL="0" distR="0" wp14:anchorId="0A9CE48E" wp14:editId="452421E4">
@@ -18549,7 +18553,8 @@
       </w:pPr>
       <w:r>
         <w:rPr>
-          <w:lang w:val="uk-UA"/>
+          <w:noProof/>
+          <w:lang w:eastAsia="ru-RU"/>
         </w:rPr>
         <w:drawing>
           <wp:inline distT="0" distB="0" distL="0" distR="0" wp14:anchorId="214C71C2" wp14:editId="1423FD3E">
@@ -18709,7 +18714,7 @@
           <w:lang w:val="uk-UA"/>
         </w:rPr>
       </w:pPr>
-      <w:bookmarkStart w:id="28" w:name="_Toc104163817"/>
+      <w:bookmarkStart w:id="27" w:name="_Toc104163817"/>
       <w:r>
         <w:rPr>
           <w:lang w:val="uk-UA"/>
@@ -18752,7 +18757,7 @@
         </w:rPr>
         <w:t>API</w:t>
       </w:r>
-      <w:bookmarkEnd w:id="28"/>
+      <w:bookmarkEnd w:id="27"/>
     </w:p>
     <w:p>
       <w:pPr>
@@ -19004,7 +19009,8 @@
       </w:pPr>
       <w:r>
         <w:rPr>
-          <w:lang w:val="uk-UA"/>
+          <w:noProof/>
+          <w:lang w:eastAsia="ru-RU"/>
         </w:rPr>
         <w:drawing>
           <wp:inline distT="0" distB="0" distL="0" distR="0" wp14:anchorId="4C3D36F2" wp14:editId="1FAF5098">
@@ -19097,7 +19103,7 @@
           <w:lang w:val="uk-UA"/>
         </w:rPr>
       </w:pPr>
-      <w:bookmarkStart w:id="29" w:name="_Toc104163818"/>
+      <w:bookmarkStart w:id="28" w:name="_Toc104163818"/>
       <w:r>
         <w:rPr>
           <w:lang w:val="uk-UA"/>
@@ -19117,7 +19123,7 @@
         </w:rPr>
         <w:t>блокчейном</w:t>
       </w:r>
-      <w:bookmarkEnd w:id="29"/>
+      <w:bookmarkEnd w:id="28"/>
       <w:proofErr w:type="spellEnd"/>
     </w:p>
     <w:p>
@@ -19351,7 +19357,7 @@
           <w:lang w:val="uk-UA"/>
         </w:rPr>
       </w:pPr>
-      <w:bookmarkStart w:id="30" w:name="_Toc104163819"/>
+      <w:bookmarkStart w:id="29" w:name="_Toc104163819"/>
       <w:r>
         <w:rPr>
           <w:lang w:val="uk-UA"/>
@@ -19359,149 +19365,163 @@
         <w:lastRenderedPageBreak/>
         <w:t>4.1.4 Розробка інтерфейсу</w:t>
       </w:r>
+      <w:bookmarkEnd w:id="29"/>
+    </w:p>
+    <w:p>
+      <w:pPr>
+        <w:rPr>
+          <w:lang w:val="uk-UA"/>
+        </w:rPr>
+      </w:pPr>
+      <w:r>
+        <w:rPr>
+          <w:lang w:val="uk-UA"/>
+        </w:rPr>
+        <w:t xml:space="preserve">При розробці інтерфейсу користувача використовувалися стандартні форми </w:t>
+      </w:r>
+      <w:r>
+        <w:rPr>
+          <w:lang w:val="en-US"/>
+        </w:rPr>
+        <w:t>WPF</w:t>
+      </w:r>
+      <w:r>
+        <w:rPr>
+          <w:lang w:val="uk-UA"/>
+        </w:rPr>
+        <w:t xml:space="preserve">, зі стандартними </w:t>
+      </w:r>
+      <w:r>
+        <w:rPr>
+          <w:lang w:val="en-US"/>
+        </w:rPr>
+        <w:t>UI</w:t>
+      </w:r>
+      <w:r>
+        <w:rPr>
+          <w:lang w:val="uk-UA"/>
+        </w:rPr>
+        <w:t xml:space="preserve"> </w:t>
+      </w:r>
+      <w:r>
+        <w:rPr>
+          <w:lang w:val="uk-UA"/>
+        </w:rPr>
+        <w:t>е</w:t>
+      </w:r>
+      <w:r>
+        <w:rPr>
+          <w:lang w:val="uk-UA"/>
+        </w:rPr>
+        <w:t>лементами, тому</w:t>
+      </w:r>
+      <w:r>
+        <w:rPr>
+          <w:lang w:val="uk-UA"/>
+        </w:rPr>
+        <w:t xml:space="preserve"> що основним в дані</w:t>
+      </w:r>
+      <w:r>
+        <w:rPr>
+          <w:lang w:val="uk-UA"/>
+        </w:rPr>
+        <w:t xml:space="preserve">й програмній системі є саме </w:t>
+      </w:r>
+      <w:proofErr w:type="spellStart"/>
+      <w:r>
+        <w:rPr>
+          <w:lang w:val="uk-UA"/>
+        </w:rPr>
+        <w:t>блокчейн</w:t>
+      </w:r>
+      <w:proofErr w:type="spellEnd"/>
+      <w:r>
+        <w:rPr>
+          <w:lang w:val="uk-UA"/>
+        </w:rPr>
+        <w:t xml:space="preserve">, а зробивши невелику кількість маніпуляцій з системою управління </w:t>
+      </w:r>
+      <w:proofErr w:type="spellStart"/>
+      <w:r>
+        <w:rPr>
+          <w:lang w:val="uk-UA"/>
+        </w:rPr>
+        <w:t>блокчейну</w:t>
+      </w:r>
+      <w:proofErr w:type="spellEnd"/>
+      <w:r>
+        <w:rPr>
+          <w:lang w:val="uk-UA"/>
+        </w:rPr>
+        <w:t xml:space="preserve"> та з </w:t>
+      </w:r>
+      <w:r>
+        <w:rPr>
+          <w:lang w:val="en-US"/>
+        </w:rPr>
+        <w:t>UI</w:t>
+      </w:r>
+      <w:r>
+        <w:rPr>
+          <w:lang w:val="uk-UA"/>
+        </w:rPr>
+        <w:t xml:space="preserve"> інтерфейсом можна, повністю змінити функціонал додатку </w:t>
+      </w:r>
+      <w:proofErr w:type="spellStart"/>
+      <w:r>
+        <w:rPr>
+          <w:lang w:val="uk-UA"/>
+        </w:rPr>
+        <w:t>інкапсулюючи</w:t>
+      </w:r>
+      <w:proofErr w:type="spellEnd"/>
+      <w:r>
+        <w:rPr>
+          <w:lang w:val="uk-UA"/>
+        </w:rPr>
+        <w:t xml:space="preserve"> дані блоків.</w:t>
+      </w:r>
+    </w:p>
+    <w:p>
+      <w:pPr>
+        <w:rPr>
+          <w:lang w:val="uk-UA"/>
+        </w:rPr>
+      </w:pPr>
+      <w:r>
+        <w:rPr>
+          <w:lang w:val="uk-UA"/>
+        </w:rPr>
+        <w:t>Для демонстрації було створено додаток, що містить три форми: логін, реєс</w:t>
+      </w:r>
+      <w:r>
+        <w:rPr>
+          <w:lang w:val="uk-UA"/>
+        </w:rPr>
+        <w:t>трація</w:t>
+      </w:r>
+      <w:r>
+        <w:rPr>
+          <w:lang w:val="uk-UA"/>
+        </w:rPr>
+        <w:t xml:space="preserve"> та основна форма в якій можна взаємодіяти з </w:t>
+      </w:r>
+      <w:proofErr w:type="spellStart"/>
+      <w:r>
+        <w:rPr>
+          <w:lang w:val="uk-UA"/>
+        </w:rPr>
+        <w:t>блокчейном</w:t>
+      </w:r>
+      <w:proofErr w:type="spellEnd"/>
+      <w:r>
+        <w:rPr>
+          <w:lang w:val="uk-UA"/>
+        </w:rPr>
+        <w:t>. Дані форми показано на рисунку 4.5 – 4.7.</w:t>
+      </w:r>
+      <w:bookmarkStart w:id="30" w:name="_GoBack"/>
       <w:bookmarkEnd w:id="30"/>
-    </w:p>
-    <w:p>
-      <w:pPr>
-        <w:rPr>
-          <w:lang w:val="uk-UA"/>
-        </w:rPr>
-      </w:pPr>
-      <w:r>
-        <w:rPr>
-          <w:lang w:val="uk-UA"/>
-        </w:rPr>
-        <w:t xml:space="preserve">При розробці інтерфейсу користувача використовувалися стандартні форми </w:t>
-      </w:r>
-      <w:r>
-        <w:rPr>
-          <w:lang w:val="en-US"/>
-        </w:rPr>
-        <w:t>WPF</w:t>
-      </w:r>
-      <w:r>
-        <w:rPr>
-          <w:lang w:val="uk-UA"/>
-        </w:rPr>
-        <w:t xml:space="preserve">, зі стандартними </w:t>
-      </w:r>
-      <w:r>
-        <w:rPr>
-          <w:lang w:val="en-US"/>
-        </w:rPr>
-        <w:t>UI</w:t>
-      </w:r>
-      <w:r>
-        <w:rPr>
-          <w:lang w:val="uk-UA"/>
-        </w:rPr>
-        <w:t xml:space="preserve"> </w:t>
-      </w:r>
-      <w:r>
-        <w:rPr>
-          <w:lang w:val="uk-UA"/>
-        </w:rPr>
-        <w:t>е</w:t>
-      </w:r>
-      <w:r>
-        <w:rPr>
-          <w:lang w:val="uk-UA"/>
-        </w:rPr>
-        <w:t>лементами, тому</w:t>
-      </w:r>
-      <w:r>
-        <w:rPr>
-          <w:lang w:val="uk-UA"/>
-        </w:rPr>
-        <w:t xml:space="preserve"> що основним в дані</w:t>
-      </w:r>
-      <w:r>
-        <w:rPr>
-          <w:lang w:val="uk-UA"/>
-        </w:rPr>
-        <w:t xml:space="preserve">й програмній системі є саме </w:t>
-      </w:r>
-      <w:proofErr w:type="spellStart"/>
-      <w:r>
-        <w:rPr>
-          <w:lang w:val="uk-UA"/>
-        </w:rPr>
-        <w:t>блокчейн</w:t>
-      </w:r>
-      <w:proofErr w:type="spellEnd"/>
-      <w:r>
-        <w:rPr>
-          <w:lang w:val="uk-UA"/>
-        </w:rPr>
-        <w:t xml:space="preserve">, а зробивши невелику кількість маніпуляцій з системою управління </w:t>
-      </w:r>
-      <w:proofErr w:type="spellStart"/>
-      <w:r>
-        <w:rPr>
-          <w:lang w:val="uk-UA"/>
-        </w:rPr>
-        <w:t>блокчейну</w:t>
-      </w:r>
-      <w:proofErr w:type="spellEnd"/>
-      <w:r>
-        <w:rPr>
-          <w:lang w:val="uk-UA"/>
-        </w:rPr>
-        <w:t xml:space="preserve"> та з </w:t>
-      </w:r>
-      <w:r>
-        <w:rPr>
-          <w:lang w:val="en-US"/>
-        </w:rPr>
-        <w:t>UI</w:t>
-      </w:r>
-      <w:r>
-        <w:rPr>
-          <w:lang w:val="uk-UA"/>
-        </w:rPr>
-        <w:t xml:space="preserve"> інтерфейсом можна, повністю змінити функціонал додатку </w:t>
-      </w:r>
-      <w:proofErr w:type="spellStart"/>
-      <w:r>
-        <w:rPr>
-          <w:lang w:val="uk-UA"/>
-        </w:rPr>
-        <w:t>інкапсулюючи</w:t>
-      </w:r>
-      <w:proofErr w:type="spellEnd"/>
-      <w:r>
-        <w:rPr>
-          <w:lang w:val="uk-UA"/>
-        </w:rPr>
-        <w:t xml:space="preserve"> дані блоків.</w:t>
-      </w:r>
-    </w:p>
-    <w:p>
-      <w:pPr>
-        <w:rPr>
-          <w:lang w:val="uk-UA"/>
-        </w:rPr>
-      </w:pPr>
-      <w:r>
-        <w:rPr>
-          <w:lang w:val="uk-UA"/>
-        </w:rPr>
-        <w:t xml:space="preserve">Для демонстрації було створено додаток, що містить три форми: логін, генерація ключів (реєстрація) та основна форма в якій можна взаємодіяти з </w:t>
-      </w:r>
-      <w:proofErr w:type="spellStart"/>
-      <w:r>
-        <w:rPr>
-          <w:lang w:val="uk-UA"/>
-        </w:rPr>
-        <w:t>блокчейном</w:t>
-      </w:r>
-      <w:proofErr w:type="spellEnd"/>
-      <w:r>
-        <w:rPr>
-          <w:lang w:val="uk-UA"/>
-        </w:rPr>
-        <w:t>. Дані форми показано на рисунку 4.5 – 4.7.</w:t>
-      </w:r>
     </w:p>
     <w:p>
       <w:pPr>
@@ -19524,10 +19544,10 @@
           <w:lang w:val="uk-UA"/>
         </w:rPr>
         <w:drawing>
-          <wp:inline distT="0" distB="0" distL="0" distR="0" wp14:anchorId="0BB05496" wp14:editId="06A9B5DE">
-            <wp:extent cx="3467584" cy="2962688"/>
+          <wp:inline distT="0" distB="0" distL="0" distR="0" wp14:anchorId="641EE761" wp14:editId="4AC823D5">
+            <wp:extent cx="3372321" cy="2524477"/>
             <wp:effectExtent l="0" t="0" r="0" b="0"/>
-            <wp:docPr id="36" name="Рисунок 36"/>
+            <wp:docPr id="27" name="Рисунок 27"/>
             <wp:cNvGraphicFramePr>
               <a:graphicFrameLocks xmlns:a="http://schemas.openxmlformats.org/drawingml/2006/main" noChangeAspect="1"/>
             </wp:cNvGraphicFramePr>
@@ -19547,7 +19567,7 @@
                   <pic:spPr>
                     <a:xfrm>
                       <a:off x="0" y="0"/>
-                      <a:ext cx="3467584" cy="2962688"/>
+                      <a:ext cx="3372321" cy="2524477"/>
                     </a:xfrm>
                     <a:prstGeom prst="rect">
                       <a:avLst/>
@@ -19597,10 +19617,10 @@
           <w:lang w:val="uk-UA"/>
         </w:rPr>
         <w:drawing>
-          <wp:inline distT="0" distB="0" distL="0" distR="0" wp14:anchorId="056FBFFE" wp14:editId="2B25215B">
-            <wp:extent cx="4248743" cy="2238687"/>
-            <wp:effectExtent l="0" t="0" r="0" b="9525"/>
-            <wp:docPr id="35" name="Рисунок 35"/>
+          <wp:inline distT="0" distB="0" distL="0" distR="0" wp14:anchorId="2D5C3347" wp14:editId="25C54A27">
+            <wp:extent cx="3267531" cy="2219635"/>
+            <wp:effectExtent l="0" t="0" r="9525" b="9525"/>
+            <wp:docPr id="31" name="Рисунок 31"/>
             <wp:cNvGraphicFramePr>
               <a:graphicFrameLocks xmlns:a="http://schemas.openxmlformats.org/drawingml/2006/main" noChangeAspect="1"/>
             </wp:cNvGraphicFramePr>
@@ -19620,7 +19640,7 @@
                   <pic:spPr>
                     <a:xfrm>
                       <a:off x="0" y="0"/>
-                      <a:ext cx="4248743" cy="2238687"/>
+                      <a:ext cx="3267531" cy="2219635"/>
                     </a:xfrm>
                     <a:prstGeom prst="rect">
                       <a:avLst/>
@@ -19646,8 +19666,16 @@
         <w:rPr>
           <w:lang w:val="uk-UA"/>
         </w:rPr>
-        <w:t>Рисунок 4.6 – Форма отримання ключів</w:t>
-      </w:r>
+        <w:t xml:space="preserve">Рисунок 4.6 – Форма </w:t>
+      </w:r>
+      <w:proofErr w:type="spellStart"/>
+      <w:r>
+        <w:rPr>
+          <w:lang w:val="uk-UA"/>
+        </w:rPr>
+        <w:t>регістрації</w:t>
+      </w:r>
+      <w:proofErr w:type="spellEnd"/>
     </w:p>
     <w:p>
       <w:pPr>
@@ -19664,10 +19692,10 @@
         </w:rPr>
         <w:lastRenderedPageBreak/>
         <w:drawing>
-          <wp:inline distT="0" distB="0" distL="0" distR="0" wp14:anchorId="36F66EC0" wp14:editId="27039EE2">
-            <wp:extent cx="5940425" cy="3647440"/>
-            <wp:effectExtent l="0" t="0" r="3175" b="0"/>
-            <wp:docPr id="33" name="Рисунок 33"/>
+          <wp:inline distT="0" distB="0" distL="0" distR="0" wp14:anchorId="6B44B98B" wp14:editId="73FBDD3E">
+            <wp:extent cx="5868219" cy="3524742"/>
+            <wp:effectExtent l="0" t="0" r="0" b="0"/>
+            <wp:docPr id="34" name="Рисунок 34"/>
             <wp:cNvGraphicFramePr>
               <a:graphicFrameLocks xmlns:a="http://schemas.openxmlformats.org/drawingml/2006/main" noChangeAspect="1"/>
             </wp:cNvGraphicFramePr>
@@ -19687,7 +19715,7 @@
                   <pic:spPr>
                     <a:xfrm>
                       <a:off x="0" y="0"/>
-                      <a:ext cx="5940425" cy="3647440"/>
+                      <a:ext cx="5868219" cy="3524742"/>
                     </a:xfrm>
                     <a:prstGeom prst="rect">
                       <a:avLst/>
@@ -20909,6 +20937,7 @@
         <w:docPartUnique/>
       </w:docPartObj>
     </w:sdtPr>
+    <w:sdtEndPr/>
     <w:sdtContent>
       <w:p>
         <w:pPr>
@@ -22851,7 +22880,7 @@
 </file>
 
 <file path=customXml/itemProps1.xml><?xml version="1.0" encoding="utf-8"?>
-<ds:datastoreItem xmlns:ds="http://schemas.openxmlformats.org/officeDocument/2006/customXml" ds:itemID="{9E91640F-928F-4738-B72D-68AB3DA3F93C}">
+<ds:datastoreItem xmlns:ds="http://schemas.openxmlformats.org/officeDocument/2006/customXml" ds:itemID="{6956375F-94CD-4293-BD3A-F0452D4EE809}">
   <ds:schemaRefs>
     <ds:schemaRef ds:uri="http://schemas.openxmlformats.org/officeDocument/2006/bibliography"/>
   </ds:schemaRefs>

</xml_diff>

<commit_message>
report finished & abstract added
</commit_message>
<xml_diff>
--- a/Диплом/Диплом.docx
+++ b/Диплом/Диплом.docx
@@ -54,7 +54,7 @@
           <w:r>
             <w:fldChar w:fldCharType="separate"/>
           </w:r>
-          <w:hyperlink w:anchor="_Toc104163790" w:history="1">
+          <w:hyperlink w:anchor="_Toc104509275" w:history="1">
             <w:r>
               <w:rPr>
                 <w:rStyle w:val="af4"/>
@@ -82,7 +82,7 @@
                 <w:noProof/>
                 <w:webHidden/>
               </w:rPr>
-              <w:instrText xml:space="preserve"> PAGEREF _Toc104163790 \h </w:instrText>
+              <w:instrText xml:space="preserve"> PAGEREF _Toc104509275 \h </w:instrText>
             </w:r>
             <w:r>
               <w:rPr>
@@ -126,7 +126,7 @@
               <w:lang w:eastAsia="ru-RU"/>
             </w:rPr>
           </w:pPr>
-          <w:hyperlink w:anchor="_Toc104163791" w:history="1">
+          <w:hyperlink w:anchor="_Toc104509276" w:history="1">
             <w:r>
               <w:rPr>
                 <w:rStyle w:val="af4"/>
@@ -154,7 +154,7 @@
                 <w:noProof/>
                 <w:webHidden/>
               </w:rPr>
-              <w:instrText xml:space="preserve"> PAGEREF _Toc104163791 \h </w:instrText>
+              <w:instrText xml:space="preserve"> PAGEREF _Toc104509276 \h </w:instrText>
             </w:r>
             <w:r>
               <w:rPr>
@@ -198,7 +198,7 @@
               <w:lang w:eastAsia="ru-RU"/>
             </w:rPr>
           </w:pPr>
-          <w:hyperlink w:anchor="_Toc104163792" w:history="1">
+          <w:hyperlink w:anchor="_Toc104509277" w:history="1">
             <w:r>
               <w:rPr>
                 <w:rStyle w:val="af4"/>
@@ -226,7 +226,7 @@
                 <w:noProof/>
                 <w:webHidden/>
               </w:rPr>
-              <w:instrText xml:space="preserve"> PAGEREF _Toc104163792 \h </w:instrText>
+              <w:instrText xml:space="preserve"> PAGEREF _Toc104509277 \h </w:instrText>
             </w:r>
             <w:r>
               <w:rPr>
@@ -270,7 +270,7 @@
               <w:lang w:eastAsia="ru-RU"/>
             </w:rPr>
           </w:pPr>
-          <w:hyperlink w:anchor="_Toc104163793" w:history="1">
+          <w:hyperlink w:anchor="_Toc104509278" w:history="1">
             <w:r>
               <w:rPr>
                 <w:rStyle w:val="af4"/>
@@ -298,7 +298,7 @@
                 <w:noProof/>
                 <w:webHidden/>
               </w:rPr>
-              <w:instrText xml:space="preserve"> PAGEREF _Toc104163793 \h </w:instrText>
+              <w:instrText xml:space="preserve"> PAGEREF _Toc104509278 \h </w:instrText>
             </w:r>
             <w:r>
               <w:rPr>
@@ -342,7 +342,7 @@
               <w:lang w:eastAsia="ru-RU"/>
             </w:rPr>
           </w:pPr>
-          <w:hyperlink w:anchor="_Toc104163794" w:history="1">
+          <w:hyperlink w:anchor="_Toc104509279" w:history="1">
             <w:r>
               <w:rPr>
                 <w:rStyle w:val="af4"/>
@@ -370,7 +370,7 @@
                 <w:noProof/>
                 <w:webHidden/>
               </w:rPr>
-              <w:instrText xml:space="preserve"> PAGEREF _Toc104163794 \h </w:instrText>
+              <w:instrText xml:space="preserve"> PAGEREF _Toc104509279 \h </w:instrText>
             </w:r>
             <w:r>
               <w:rPr>
@@ -414,7 +414,7 @@
               <w:lang w:eastAsia="ru-RU"/>
             </w:rPr>
           </w:pPr>
-          <w:hyperlink w:anchor="_Toc104163795" w:history="1">
+          <w:hyperlink w:anchor="_Toc104509280" w:history="1">
             <w:r>
               <w:rPr>
                 <w:rStyle w:val="af4"/>
@@ -442,7 +442,7 @@
                 <w:noProof/>
                 <w:webHidden/>
               </w:rPr>
-              <w:instrText xml:space="preserve"> PAGEREF _Toc104163795 \h </w:instrText>
+              <w:instrText xml:space="preserve"> PAGEREF _Toc104509280 \h </w:instrText>
             </w:r>
             <w:r>
               <w:rPr>
@@ -486,7 +486,7 @@
               <w:lang w:eastAsia="ru-RU"/>
             </w:rPr>
           </w:pPr>
-          <w:hyperlink w:anchor="_Toc104163796" w:history="1">
+          <w:hyperlink w:anchor="_Toc104509281" w:history="1">
             <w:r>
               <w:rPr>
                 <w:rStyle w:val="af4"/>
@@ -522,7 +522,7 @@
                 <w:noProof/>
                 <w:webHidden/>
               </w:rPr>
-              <w:instrText xml:space="preserve"> PAGEREF _Toc104163796 \h </w:instrText>
+              <w:instrText xml:space="preserve"> PAGEREF _Toc104509281 \h </w:instrText>
             </w:r>
             <w:r>
               <w:rPr>
@@ -566,7 +566,7 @@
               <w:lang w:eastAsia="ru-RU"/>
             </w:rPr>
           </w:pPr>
-          <w:hyperlink w:anchor="_Toc104163797" w:history="1">
+          <w:hyperlink w:anchor="_Toc104509282" w:history="1">
             <w:r>
               <w:rPr>
                 <w:rStyle w:val="af4"/>
@@ -602,7 +602,7 @@
                 <w:noProof/>
                 <w:webHidden/>
               </w:rPr>
-              <w:instrText xml:space="preserve"> PAGEREF _Toc104163797 \h </w:instrText>
+              <w:instrText xml:space="preserve"> PAGEREF _Toc104509282 \h </w:instrText>
             </w:r>
             <w:r>
               <w:rPr>
@@ -646,7 +646,7 @@
               <w:lang w:eastAsia="ru-RU"/>
             </w:rPr>
           </w:pPr>
-          <w:hyperlink w:anchor="_Toc104163798" w:history="1">
+          <w:hyperlink w:anchor="_Toc104509283" w:history="1">
             <w:r>
               <w:rPr>
                 <w:rStyle w:val="af4"/>
@@ -674,7 +674,7 @@
                 <w:noProof/>
                 <w:webHidden/>
               </w:rPr>
-              <w:instrText xml:space="preserve"> PAGEREF _Toc104163798 \h </w:instrText>
+              <w:instrText xml:space="preserve"> PAGEREF _Toc104509283 \h </w:instrText>
             </w:r>
             <w:r>
               <w:rPr>
@@ -718,7 +718,7 @@
               <w:lang w:eastAsia="ru-RU"/>
             </w:rPr>
           </w:pPr>
-          <w:hyperlink w:anchor="_Toc104163799" w:history="1">
+          <w:hyperlink w:anchor="_Toc104509284" w:history="1">
             <w:r>
               <w:rPr>
                 <w:rStyle w:val="af4"/>
@@ -746,7 +746,7 @@
                 <w:noProof/>
                 <w:webHidden/>
               </w:rPr>
-              <w:instrText xml:space="preserve"> PAGEREF _Toc104163799 \h </w:instrText>
+              <w:instrText xml:space="preserve"> PAGEREF _Toc104509284 \h </w:instrText>
             </w:r>
             <w:r>
               <w:rPr>
@@ -790,7 +790,7 @@
               <w:lang w:eastAsia="ru-RU"/>
             </w:rPr>
           </w:pPr>
-          <w:hyperlink w:anchor="_Toc104163800" w:history="1">
+          <w:hyperlink w:anchor="_Toc104509285" w:history="1">
             <w:r>
               <w:rPr>
                 <w:rStyle w:val="af4"/>
@@ -818,7 +818,7 @@
                 <w:noProof/>
                 <w:webHidden/>
               </w:rPr>
-              <w:instrText xml:space="preserve"> PAGEREF _Toc104163800 \h </w:instrText>
+              <w:instrText xml:space="preserve"> PAGEREF _Toc104509285 \h </w:instrText>
             </w:r>
             <w:r>
               <w:rPr>
@@ -862,7 +862,7 @@
               <w:lang w:eastAsia="ru-RU"/>
             </w:rPr>
           </w:pPr>
-          <w:hyperlink w:anchor="_Toc104163801" w:history="1">
+          <w:hyperlink w:anchor="_Toc104509286" w:history="1">
             <w:r>
               <w:rPr>
                 <w:rStyle w:val="af4"/>
@@ -890,7 +890,7 @@
                 <w:noProof/>
                 <w:webHidden/>
               </w:rPr>
-              <w:instrText xml:space="preserve"> PAGEREF _Toc104163801 \h </w:instrText>
+              <w:instrText xml:space="preserve"> PAGEREF _Toc104509286 \h </w:instrText>
             </w:r>
             <w:r>
               <w:rPr>
@@ -934,7 +934,7 @@
               <w:lang w:eastAsia="ru-RU"/>
             </w:rPr>
           </w:pPr>
-          <w:hyperlink w:anchor="_Toc104163802" w:history="1">
+          <w:hyperlink w:anchor="_Toc104509287" w:history="1">
             <w:r>
               <w:rPr>
                 <w:rStyle w:val="af4"/>
@@ -962,7 +962,7 @@
                 <w:noProof/>
                 <w:webHidden/>
               </w:rPr>
-              <w:instrText xml:space="preserve"> PAGEREF _Toc104163802 \h </w:instrText>
+              <w:instrText xml:space="preserve"> PAGEREF _Toc104509287 \h </w:instrText>
             </w:r>
             <w:r>
               <w:rPr>
@@ -1006,7 +1006,7 @@
               <w:lang w:eastAsia="ru-RU"/>
             </w:rPr>
           </w:pPr>
-          <w:hyperlink w:anchor="_Toc104163803" w:history="1">
+          <w:hyperlink w:anchor="_Toc104509288" w:history="1">
             <w:r>
               <w:rPr>
                 <w:rStyle w:val="af4"/>
@@ -1034,7 +1034,7 @@
                 <w:noProof/>
                 <w:webHidden/>
               </w:rPr>
-              <w:instrText xml:space="preserve"> PAGEREF _Toc104163803 \h </w:instrText>
+              <w:instrText xml:space="preserve"> PAGEREF _Toc104509288 \h </w:instrText>
             </w:r>
             <w:r>
               <w:rPr>
@@ -1078,7 +1078,7 @@
               <w:lang w:eastAsia="ru-RU"/>
             </w:rPr>
           </w:pPr>
-          <w:hyperlink w:anchor="_Toc104163804" w:history="1">
+          <w:hyperlink w:anchor="_Toc104509289" w:history="1">
             <w:r>
               <w:rPr>
                 <w:rStyle w:val="af4"/>
@@ -1128,7 +1128,7 @@
                 <w:noProof/>
                 <w:webHidden/>
               </w:rPr>
-              <w:instrText xml:space="preserve"> PAGEREF _Toc104163804 \h </w:instrText>
+              <w:instrText xml:space="preserve"> PAGEREF _Toc104509289 \h </w:instrText>
             </w:r>
             <w:r>
               <w:rPr>
@@ -1172,7 +1172,7 @@
               <w:lang w:eastAsia="ru-RU"/>
             </w:rPr>
           </w:pPr>
-          <w:hyperlink w:anchor="_Toc104163805" w:history="1">
+          <w:hyperlink w:anchor="_Toc104509290" w:history="1">
             <w:r>
               <w:rPr>
                 <w:rStyle w:val="af4"/>
@@ -1200,7 +1200,7 @@
                 <w:noProof/>
                 <w:webHidden/>
               </w:rPr>
-              <w:instrText xml:space="preserve"> PAGEREF _Toc104163805 \h </w:instrText>
+              <w:instrText xml:space="preserve"> PAGEREF _Toc104509290 \h </w:instrText>
             </w:r>
             <w:r>
               <w:rPr>
@@ -1244,7 +1244,7 @@
               <w:lang w:eastAsia="ru-RU"/>
             </w:rPr>
           </w:pPr>
-          <w:hyperlink w:anchor="_Toc104163806" w:history="1">
+          <w:hyperlink w:anchor="_Toc104509291" w:history="1">
             <w:r>
               <w:rPr>
                 <w:rStyle w:val="af4"/>
@@ -1272,7 +1272,7 @@
                 <w:noProof/>
                 <w:webHidden/>
               </w:rPr>
-              <w:instrText xml:space="preserve"> PAGEREF _Toc104163806 \h </w:instrText>
+              <w:instrText xml:space="preserve"> PAGEREF _Toc104509291 \h </w:instrText>
             </w:r>
             <w:r>
               <w:rPr>
@@ -1316,7 +1316,7 @@
               <w:lang w:eastAsia="ru-RU"/>
             </w:rPr>
           </w:pPr>
-          <w:hyperlink w:anchor="_Toc104163807" w:history="1">
+          <w:hyperlink w:anchor="_Toc104509292" w:history="1">
             <w:r>
               <w:rPr>
                 <w:rStyle w:val="af4"/>
@@ -1344,7 +1344,7 @@
                 <w:noProof/>
                 <w:webHidden/>
               </w:rPr>
-              <w:instrText xml:space="preserve"> PAGEREF _Toc104163807 \h </w:instrText>
+              <w:instrText xml:space="preserve"> PAGEREF _Toc104509292 \h </w:instrText>
             </w:r>
             <w:r>
               <w:rPr>
@@ -1388,7 +1388,7 @@
               <w:lang w:eastAsia="ru-RU"/>
             </w:rPr>
           </w:pPr>
-          <w:hyperlink w:anchor="_Toc104163808" w:history="1">
+          <w:hyperlink w:anchor="_Toc104509293" w:history="1">
             <w:r>
               <w:rPr>
                 <w:rStyle w:val="af4"/>
@@ -1416,7 +1416,7 @@
                 <w:noProof/>
                 <w:webHidden/>
               </w:rPr>
-              <w:instrText xml:space="preserve"> PAGEREF _Toc104163808 \h </w:instrText>
+              <w:instrText xml:space="preserve"> PAGEREF _Toc104509293 \h </w:instrText>
             </w:r>
             <w:r>
               <w:rPr>
@@ -1460,7 +1460,7 @@
               <w:lang w:eastAsia="ru-RU"/>
             </w:rPr>
           </w:pPr>
-          <w:hyperlink w:anchor="_Toc104163809" w:history="1">
+          <w:hyperlink w:anchor="_Toc104509294" w:history="1">
             <w:r>
               <w:rPr>
                 <w:rStyle w:val="af4"/>
@@ -1488,7 +1488,7 @@
                 <w:noProof/>
                 <w:webHidden/>
               </w:rPr>
-              <w:instrText xml:space="preserve"> PAGEREF _Toc104163809 \h </w:instrText>
+              <w:instrText xml:space="preserve"> PAGEREF _Toc104509294 \h </w:instrText>
             </w:r>
             <w:r>
               <w:rPr>
@@ -1532,7 +1532,7 @@
               <w:lang w:eastAsia="ru-RU"/>
             </w:rPr>
           </w:pPr>
-          <w:hyperlink w:anchor="_Toc104163810" w:history="1">
+          <w:hyperlink w:anchor="_Toc104509295" w:history="1">
             <w:r>
               <w:rPr>
                 <w:rStyle w:val="af4"/>
@@ -1560,7 +1560,7 @@
                 <w:noProof/>
                 <w:webHidden/>
               </w:rPr>
-              <w:instrText xml:space="preserve"> PAGEREF _Toc104163810 \h </w:instrText>
+              <w:instrText xml:space="preserve"> PAGEREF _Toc104509295 \h </w:instrText>
             </w:r>
             <w:r>
               <w:rPr>
@@ -1604,7 +1604,7 @@
               <w:lang w:eastAsia="ru-RU"/>
             </w:rPr>
           </w:pPr>
-          <w:hyperlink w:anchor="_Toc104163811" w:history="1">
+          <w:hyperlink w:anchor="_Toc104509296" w:history="1">
             <w:r>
               <w:rPr>
                 <w:rStyle w:val="af4"/>
@@ -1632,7 +1632,7 @@
                 <w:noProof/>
                 <w:webHidden/>
               </w:rPr>
-              <w:instrText xml:space="preserve"> PAGEREF _Toc104163811 \h </w:instrText>
+              <w:instrText xml:space="preserve"> PAGEREF _Toc104509296 \h </w:instrText>
             </w:r>
             <w:r>
               <w:rPr>
@@ -1676,7 +1676,7 @@
               <w:lang w:eastAsia="ru-RU"/>
             </w:rPr>
           </w:pPr>
-          <w:hyperlink w:anchor="_Toc104163812" w:history="1">
+          <w:hyperlink w:anchor="_Toc104509297" w:history="1">
             <w:r>
               <w:rPr>
                 <w:rStyle w:val="af4"/>
@@ -1704,7 +1704,7 @@
                 <w:noProof/>
                 <w:webHidden/>
               </w:rPr>
-              <w:instrText xml:space="preserve"> PAGEREF _Toc104163812 \h </w:instrText>
+              <w:instrText xml:space="preserve"> PAGEREF _Toc104509297 \h </w:instrText>
             </w:r>
             <w:r>
               <w:rPr>
@@ -1748,7 +1748,7 @@
               <w:lang w:eastAsia="ru-RU"/>
             </w:rPr>
           </w:pPr>
-          <w:hyperlink w:anchor="_Toc104163813" w:history="1">
+          <w:hyperlink w:anchor="_Toc104509298" w:history="1">
             <w:r>
               <w:rPr>
                 <w:rStyle w:val="af4"/>
@@ -1776,7 +1776,7 @@
                 <w:noProof/>
                 <w:webHidden/>
               </w:rPr>
-              <w:instrText xml:space="preserve"> PAGEREF _Toc104163813 \h </w:instrText>
+              <w:instrText xml:space="preserve"> PAGEREF _Toc104509298 \h </w:instrText>
             </w:r>
             <w:r>
               <w:rPr>
@@ -1820,7 +1820,7 @@
               <w:lang w:eastAsia="ru-RU"/>
             </w:rPr>
           </w:pPr>
-          <w:hyperlink w:anchor="_Toc104163814" w:history="1">
+          <w:hyperlink w:anchor="_Toc104509299" w:history="1">
             <w:r>
               <w:rPr>
                 <w:rStyle w:val="af4"/>
@@ -1848,7 +1848,7 @@
                 <w:noProof/>
                 <w:webHidden/>
               </w:rPr>
-              <w:instrText xml:space="preserve"> PAGEREF _Toc104163814 \h </w:instrText>
+              <w:instrText xml:space="preserve"> PAGEREF _Toc104509299 \h </w:instrText>
             </w:r>
             <w:r>
               <w:rPr>
@@ -1892,7 +1892,7 @@
               <w:lang w:eastAsia="ru-RU"/>
             </w:rPr>
           </w:pPr>
-          <w:hyperlink w:anchor="_Toc104163815" w:history="1">
+          <w:hyperlink w:anchor="_Toc104509300" w:history="1">
             <w:r>
               <w:rPr>
                 <w:rStyle w:val="af4"/>
@@ -1920,7 +1920,7 @@
                 <w:noProof/>
                 <w:webHidden/>
               </w:rPr>
-              <w:instrText xml:space="preserve"> PAGEREF _Toc104163815 \h </w:instrText>
+              <w:instrText xml:space="preserve"> PAGEREF _Toc104509300 \h </w:instrText>
             </w:r>
             <w:r>
               <w:rPr>
@@ -1964,7 +1964,7 @@
               <w:lang w:eastAsia="ru-RU"/>
             </w:rPr>
           </w:pPr>
-          <w:hyperlink w:anchor="_Toc104163816" w:history="1">
+          <w:hyperlink w:anchor="_Toc104509301" w:history="1">
             <w:r>
               <w:rPr>
                 <w:rStyle w:val="af4"/>
@@ -2008,7 +2008,7 @@
                 <w:noProof/>
                 <w:webHidden/>
               </w:rPr>
-              <w:instrText xml:space="preserve"> PAGEREF _Toc104163816 \h </w:instrText>
+              <w:instrText xml:space="preserve"> PAGEREF _Toc104509301 \h </w:instrText>
             </w:r>
             <w:r>
               <w:rPr>
@@ -2052,7 +2052,7 @@
               <w:lang w:eastAsia="ru-RU"/>
             </w:rPr>
           </w:pPr>
-          <w:hyperlink w:anchor="_Toc104163817" w:history="1">
+          <w:hyperlink w:anchor="_Toc104509302" w:history="1">
             <w:r>
               <w:rPr>
                 <w:rStyle w:val="af4"/>
@@ -2120,7 +2120,7 @@
                 <w:noProof/>
                 <w:webHidden/>
               </w:rPr>
-              <w:instrText xml:space="preserve"> PAGEREF _Toc104163817 \h </w:instrText>
+              <w:instrText xml:space="preserve"> PAGEREF _Toc104509302 \h </w:instrText>
             </w:r>
             <w:r>
               <w:rPr>
@@ -2140,7 +2140,7 @@
                 <w:noProof/>
                 <w:webHidden/>
               </w:rPr>
-              <w:t>45</w:t>
+              <w:t>46</w:t>
             </w:r>
             <w:r>
               <w:rPr>
@@ -2164,7 +2164,7 @@
               <w:lang w:eastAsia="ru-RU"/>
             </w:rPr>
           </w:pPr>
-          <w:hyperlink w:anchor="_Toc104163818" w:history="1">
+          <w:hyperlink w:anchor="_Toc104509303" w:history="1">
             <w:r>
               <w:rPr>
                 <w:rStyle w:val="af4"/>
@@ -2192,7 +2192,7 @@
                 <w:noProof/>
                 <w:webHidden/>
               </w:rPr>
-              <w:instrText xml:space="preserve"> PAGEREF _Toc104163818 \h </w:instrText>
+              <w:instrText xml:space="preserve"> PAGEREF _Toc104509303 \h </w:instrText>
             </w:r>
             <w:r>
               <w:rPr>
@@ -2236,7 +2236,7 @@
               <w:lang w:eastAsia="ru-RU"/>
             </w:rPr>
           </w:pPr>
-          <w:hyperlink w:anchor="_Toc104163819" w:history="1">
+          <w:hyperlink w:anchor="_Toc104509304" w:history="1">
             <w:r>
               <w:rPr>
                 <w:rStyle w:val="af4"/>
@@ -2264,7 +2264,7 @@
                 <w:noProof/>
                 <w:webHidden/>
               </w:rPr>
-              <w:instrText xml:space="preserve"> PAGEREF _Toc104163819 \h </w:instrText>
+              <w:instrText xml:space="preserve"> PAGEREF _Toc104509304 \h </w:instrText>
             </w:r>
             <w:r>
               <w:rPr>
@@ -2308,7 +2308,7 @@
               <w:lang w:eastAsia="ru-RU"/>
             </w:rPr>
           </w:pPr>
-          <w:hyperlink w:anchor="_Toc104163820" w:history="1">
+          <w:hyperlink w:anchor="_Toc104509305" w:history="1">
             <w:r>
               <w:rPr>
                 <w:rStyle w:val="af4"/>
@@ -2336,7 +2336,7 @@
                 <w:noProof/>
                 <w:webHidden/>
               </w:rPr>
-              <w:instrText xml:space="preserve"> PAGEREF _Toc104163820 \h </w:instrText>
+              <w:instrText xml:space="preserve"> PAGEREF _Toc104509305 \h </w:instrText>
             </w:r>
             <w:r>
               <w:rPr>
@@ -2356,7 +2356,295 @@
                 <w:noProof/>
                 <w:webHidden/>
               </w:rPr>
-              <w:t>48</w:t>
+              <w:t>50</w:t>
+            </w:r>
+            <w:r>
+              <w:rPr>
+                <w:noProof/>
+                <w:webHidden/>
+              </w:rPr>
+              <w:fldChar w:fldCharType="end"/>
+            </w:r>
+          </w:hyperlink>
+        </w:p>
+        <w:p>
+          <w:pPr>
+            <w:pStyle w:val="31"/>
+            <w:tabs>
+              <w:tab w:val="right" w:leader="dot" w:pos="9345"/>
+            </w:tabs>
+            <w:rPr>
+              <w:rFonts w:asciiTheme="minorHAnsi" w:hAnsiTheme="minorHAnsi"/>
+              <w:noProof/>
+              <w:sz w:val="22"/>
+              <w:lang w:eastAsia="ru-RU"/>
+            </w:rPr>
+          </w:pPr>
+          <w:hyperlink w:anchor="_Toc104509306" w:history="1">
+            <w:r>
+              <w:rPr>
+                <w:rStyle w:val="af4"/>
+                <w:noProof/>
+                <w:lang w:val="uk-UA"/>
+              </w:rPr>
+              <w:t>4.2.1 Модульне тестування</w:t>
+            </w:r>
+            <w:r>
+              <w:rPr>
+                <w:noProof/>
+                <w:webHidden/>
+              </w:rPr>
+              <w:tab/>
+            </w:r>
+            <w:r>
+              <w:rPr>
+                <w:noProof/>
+                <w:webHidden/>
+              </w:rPr>
+              <w:fldChar w:fldCharType="begin"/>
+            </w:r>
+            <w:r>
+              <w:rPr>
+                <w:noProof/>
+                <w:webHidden/>
+              </w:rPr>
+              <w:instrText xml:space="preserve"> PAGEREF _Toc104509306 \h </w:instrText>
+            </w:r>
+            <w:r>
+              <w:rPr>
+                <w:noProof/>
+                <w:webHidden/>
+              </w:rPr>
+            </w:r>
+            <w:r>
+              <w:rPr>
+                <w:noProof/>
+                <w:webHidden/>
+              </w:rPr>
+              <w:fldChar w:fldCharType="separate"/>
+            </w:r>
+            <w:r>
+              <w:rPr>
+                <w:noProof/>
+                <w:webHidden/>
+              </w:rPr>
+              <w:t>51</w:t>
+            </w:r>
+            <w:r>
+              <w:rPr>
+                <w:noProof/>
+                <w:webHidden/>
+              </w:rPr>
+              <w:fldChar w:fldCharType="end"/>
+            </w:r>
+          </w:hyperlink>
+        </w:p>
+        <w:p>
+          <w:pPr>
+            <w:pStyle w:val="31"/>
+            <w:tabs>
+              <w:tab w:val="right" w:leader="dot" w:pos="9345"/>
+            </w:tabs>
+            <w:rPr>
+              <w:rFonts w:asciiTheme="minorHAnsi" w:hAnsiTheme="minorHAnsi"/>
+              <w:noProof/>
+              <w:sz w:val="22"/>
+              <w:lang w:eastAsia="ru-RU"/>
+            </w:rPr>
+          </w:pPr>
+          <w:hyperlink w:anchor="_Toc104509307" w:history="1">
+            <w:r>
+              <w:rPr>
+                <w:rStyle w:val="af4"/>
+                <w:noProof/>
+                <w:lang w:val="uk-UA"/>
+              </w:rPr>
+              <w:t>4.2.2 Функціональне тестування</w:t>
+            </w:r>
+            <w:r>
+              <w:rPr>
+                <w:noProof/>
+                <w:webHidden/>
+              </w:rPr>
+              <w:tab/>
+            </w:r>
+            <w:r>
+              <w:rPr>
+                <w:noProof/>
+                <w:webHidden/>
+              </w:rPr>
+              <w:fldChar w:fldCharType="begin"/>
+            </w:r>
+            <w:r>
+              <w:rPr>
+                <w:noProof/>
+                <w:webHidden/>
+              </w:rPr>
+              <w:instrText xml:space="preserve"> PAGEREF _Toc104509307 \h </w:instrText>
+            </w:r>
+            <w:r>
+              <w:rPr>
+                <w:noProof/>
+                <w:webHidden/>
+              </w:rPr>
+            </w:r>
+            <w:r>
+              <w:rPr>
+                <w:noProof/>
+                <w:webHidden/>
+              </w:rPr>
+              <w:fldChar w:fldCharType="separate"/>
+            </w:r>
+            <w:r>
+              <w:rPr>
+                <w:noProof/>
+                <w:webHidden/>
+              </w:rPr>
+              <w:t>52</w:t>
+            </w:r>
+            <w:r>
+              <w:rPr>
+                <w:noProof/>
+                <w:webHidden/>
+              </w:rPr>
+              <w:fldChar w:fldCharType="end"/>
+            </w:r>
+          </w:hyperlink>
+        </w:p>
+        <w:p>
+          <w:pPr>
+            <w:pStyle w:val="31"/>
+            <w:tabs>
+              <w:tab w:val="right" w:leader="dot" w:pos="9345"/>
+            </w:tabs>
+            <w:rPr>
+              <w:rFonts w:asciiTheme="minorHAnsi" w:hAnsiTheme="minorHAnsi"/>
+              <w:noProof/>
+              <w:sz w:val="22"/>
+              <w:lang w:eastAsia="ru-RU"/>
+            </w:rPr>
+          </w:pPr>
+          <w:hyperlink w:anchor="_Toc104509308" w:history="1">
+            <w:r>
+              <w:rPr>
+                <w:rStyle w:val="af4"/>
+                <w:noProof/>
+                <w:lang w:val="uk-UA"/>
+              </w:rPr>
+              <w:t>4.2.3 Нефункціональне тестування</w:t>
+            </w:r>
+            <w:r>
+              <w:rPr>
+                <w:noProof/>
+                <w:webHidden/>
+              </w:rPr>
+              <w:tab/>
+            </w:r>
+            <w:r>
+              <w:rPr>
+                <w:noProof/>
+                <w:webHidden/>
+              </w:rPr>
+              <w:fldChar w:fldCharType="begin"/>
+            </w:r>
+            <w:r>
+              <w:rPr>
+                <w:noProof/>
+                <w:webHidden/>
+              </w:rPr>
+              <w:instrText xml:space="preserve"> PAGEREF _Toc104509308 \h </w:instrText>
+            </w:r>
+            <w:r>
+              <w:rPr>
+                <w:noProof/>
+                <w:webHidden/>
+              </w:rPr>
+            </w:r>
+            <w:r>
+              <w:rPr>
+                <w:noProof/>
+                <w:webHidden/>
+              </w:rPr>
+              <w:fldChar w:fldCharType="separate"/>
+            </w:r>
+            <w:r>
+              <w:rPr>
+                <w:noProof/>
+                <w:webHidden/>
+              </w:rPr>
+              <w:t>53</w:t>
+            </w:r>
+            <w:r>
+              <w:rPr>
+                <w:noProof/>
+                <w:webHidden/>
+              </w:rPr>
+              <w:fldChar w:fldCharType="end"/>
+            </w:r>
+          </w:hyperlink>
+        </w:p>
+        <w:p>
+          <w:pPr>
+            <w:pStyle w:val="31"/>
+            <w:tabs>
+              <w:tab w:val="right" w:leader="dot" w:pos="9345"/>
+            </w:tabs>
+            <w:rPr>
+              <w:rFonts w:asciiTheme="minorHAnsi" w:hAnsiTheme="minorHAnsi"/>
+              <w:noProof/>
+              <w:sz w:val="22"/>
+              <w:lang w:eastAsia="ru-RU"/>
+            </w:rPr>
+          </w:pPr>
+          <w:hyperlink w:anchor="_Toc104509309" w:history="1">
+            <w:r>
+              <w:rPr>
+                <w:rStyle w:val="af4"/>
+                <w:noProof/>
+                <w:lang w:val="uk-UA"/>
+              </w:rPr>
+              <w:t>4.3 Можливі вдосконалення системи</w:t>
+            </w:r>
+            <w:r>
+              <w:rPr>
+                <w:noProof/>
+                <w:webHidden/>
+              </w:rPr>
+              <w:tab/>
+            </w:r>
+            <w:r>
+              <w:rPr>
+                <w:noProof/>
+                <w:webHidden/>
+              </w:rPr>
+              <w:fldChar w:fldCharType="begin"/>
+            </w:r>
+            <w:r>
+              <w:rPr>
+                <w:noProof/>
+                <w:webHidden/>
+              </w:rPr>
+              <w:instrText xml:space="preserve"> PAGEREF _Toc104509309 \h </w:instrText>
+            </w:r>
+            <w:r>
+              <w:rPr>
+                <w:noProof/>
+                <w:webHidden/>
+              </w:rPr>
+            </w:r>
+            <w:r>
+              <w:rPr>
+                <w:noProof/>
+                <w:webHidden/>
+              </w:rPr>
+              <w:fldChar w:fldCharType="separate"/>
+            </w:r>
+            <w:r>
+              <w:rPr>
+                <w:noProof/>
+                <w:webHidden/>
+              </w:rPr>
+              <w:t>54</w:t>
             </w:r>
             <w:r>
               <w:rPr>
@@ -2380,7 +2668,7 @@
               <w:lang w:eastAsia="ru-RU"/>
             </w:rPr>
           </w:pPr>
-          <w:hyperlink w:anchor="_Toc104163821" w:history="1">
+          <w:hyperlink w:anchor="_Toc104509310" w:history="1">
             <w:r>
               <w:rPr>
                 <w:rStyle w:val="af4"/>
@@ -2408,7 +2696,7 @@
                 <w:noProof/>
                 <w:webHidden/>
               </w:rPr>
-              <w:instrText xml:space="preserve"> PAGEREF _Toc104163821 \h </w:instrText>
+              <w:instrText xml:space="preserve"> PAGEREF _Toc104509310 \h </w:instrText>
             </w:r>
             <w:r>
               <w:rPr>
@@ -2428,7 +2716,7 @@
                 <w:noProof/>
                 <w:webHidden/>
               </w:rPr>
-              <w:t>49</w:t>
+              <w:t>55</w:t>
             </w:r>
             <w:r>
               <w:rPr>
@@ -2452,7 +2740,7 @@
               <w:lang w:eastAsia="ru-RU"/>
             </w:rPr>
           </w:pPr>
-          <w:hyperlink w:anchor="_Toc104163822" w:history="1">
+          <w:hyperlink w:anchor="_Toc104509311" w:history="1">
             <w:r>
               <w:rPr>
                 <w:rStyle w:val="af4"/>
@@ -2480,7 +2768,7 @@
                 <w:noProof/>
                 <w:webHidden/>
               </w:rPr>
-              <w:instrText xml:space="preserve"> PAGEREF _Toc104163822 \h </w:instrText>
+              <w:instrText xml:space="preserve"> PAGEREF _Toc104509311 \h </w:instrText>
             </w:r>
             <w:r>
               <w:rPr>
@@ -2500,7 +2788,7 @@
                 <w:noProof/>
                 <w:webHidden/>
               </w:rPr>
-              <w:t>50</w:t>
+              <w:t>56</w:t>
             </w:r>
             <w:r>
               <w:rPr>
@@ -2538,7 +2826,7 @@
           <w:lang w:val="uk-UA"/>
         </w:rPr>
       </w:pPr>
-      <w:bookmarkStart w:id="0" w:name="_Toc104163790"/>
+      <w:bookmarkStart w:id="0" w:name="_Toc104509275"/>
       <w:r>
         <w:rPr>
           <w:lang w:val="uk-UA"/>
@@ -2737,6 +3025,12 @@
         </w:rPr>
         <w:t>ланцюг блоків з даними</w:t>
       </w:r>
+      <w:r>
+        <w:rPr>
+          <w:lang w:val="uk-UA"/>
+        </w:rPr>
+        <w:t>;</w:t>
+      </w:r>
     </w:p>
     <w:p>
       <w:pPr>
@@ -2833,6 +3127,25 @@
         </w:rPr>
         <w:t>рівноправна мережа</w:t>
       </w:r>
+      <w:r>
+        <w:rPr>
+          <w:lang w:val="uk-UA"/>
+        </w:rPr>
+        <w:t>;</w:t>
+      </w:r>
+    </w:p>
+    <w:p>
+      <w:pPr>
+        <w:rPr>
+          <w:lang w:val="uk-UA"/>
+        </w:rPr>
+      </w:pPr>
+      <w:r>
+        <w:rPr>
+          <w:lang w:val="uk-UA"/>
+        </w:rPr>
+        <w:t>ПС – програмна система.</w:t>
+      </w:r>
     </w:p>
     <w:p>
       <w:pPr>
@@ -2854,7 +3167,7 @@
           <w:lang w:val="uk-UA"/>
         </w:rPr>
       </w:pPr>
-      <w:bookmarkStart w:id="1" w:name="_Toc104163791"/>
+      <w:bookmarkStart w:id="1" w:name="_Toc104509276"/>
       <w:r>
         <w:rPr>
           <w:lang w:val="uk-UA"/>
@@ -3246,7 +3559,7 @@
           <w:lang w:val="uk-UA"/>
         </w:rPr>
       </w:pPr>
-      <w:bookmarkStart w:id="2" w:name="_Toc104163792"/>
+      <w:bookmarkStart w:id="2" w:name="_Toc104509277"/>
       <w:r>
         <w:rPr>
           <w:lang w:val="uk-UA"/>
@@ -3270,7 +3583,7 @@
           <w:lang w:val="uk-UA"/>
         </w:rPr>
       </w:pPr>
-      <w:bookmarkStart w:id="3" w:name="_Toc104163793"/>
+      <w:bookmarkStart w:id="3" w:name="_Toc104509278"/>
       <w:r>
         <w:rPr>
           <w:lang w:val="uk-UA"/>
@@ -3942,7 +4255,7 @@
           <w:lang w:val="uk-UA"/>
         </w:rPr>
       </w:pPr>
-      <w:bookmarkStart w:id="4" w:name="_Toc104163794"/>
+      <w:bookmarkStart w:id="4" w:name="_Toc104509279"/>
       <w:r>
         <w:rPr>
           <w:lang w:val="uk-UA"/>
@@ -4507,7 +4820,7 @@
           <w:lang w:val="uk-UA"/>
         </w:rPr>
       </w:pPr>
-      <w:bookmarkStart w:id="5" w:name="_Toc104163795"/>
+      <w:bookmarkStart w:id="5" w:name="_Toc104509280"/>
       <w:r>
         <w:rPr>
           <w:lang w:val="uk-UA"/>
@@ -4636,7 +4949,7 @@
           <w:lang w:val="uk-UA"/>
         </w:rPr>
       </w:pPr>
-      <w:bookmarkStart w:id="6" w:name="_Toc104163796"/>
+      <w:bookmarkStart w:id="6" w:name="_Toc104509281"/>
       <w:r>
         <w:rPr>
           <w:lang w:val="uk-UA"/>
@@ -5271,7 +5584,7 @@
           <w:lang w:val="uk-UA"/>
         </w:rPr>
       </w:pPr>
-      <w:bookmarkStart w:id="7" w:name="_Toc104163797"/>
+      <w:bookmarkStart w:id="7" w:name="_Toc104509282"/>
       <w:r>
         <w:rPr>
           <w:lang w:val="uk-UA"/>
@@ -5911,7 +6224,7 @@
           <w:lang w:val="uk-UA"/>
         </w:rPr>
       </w:pPr>
-      <w:bookmarkStart w:id="8" w:name="_Toc104163798"/>
+      <w:bookmarkStart w:id="8" w:name="_Toc104509283"/>
       <w:r>
         <w:rPr>
           <w:lang w:val="uk-UA"/>
@@ -6713,7 +7026,7 @@
           <w:lang w:val="uk-UA"/>
         </w:rPr>
       </w:pPr>
-      <w:bookmarkStart w:id="9" w:name="_Toc104163799"/>
+      <w:bookmarkStart w:id="9" w:name="_Toc104509284"/>
       <w:r>
         <w:rPr>
           <w:lang w:val="uk-UA"/>
@@ -7153,7 +7466,7 @@
           <w:lang w:val="uk-UA"/>
         </w:rPr>
       </w:pPr>
-      <w:bookmarkStart w:id="10" w:name="_Toc104163800"/>
+      <w:bookmarkStart w:id="10" w:name="_Toc104509285"/>
       <w:r>
         <w:rPr>
           <w:lang w:val="uk-UA"/>
@@ -7177,7 +7490,7 @@
           <w:lang w:val="uk-UA"/>
         </w:rPr>
       </w:pPr>
-      <w:bookmarkStart w:id="11" w:name="_Toc104163801"/>
+      <w:bookmarkStart w:id="11" w:name="_Toc104509286"/>
       <w:r>
         <w:rPr>
           <w:lang w:val="uk-UA"/>
@@ -7323,7 +7636,7 @@
           <w:lang w:val="uk-UA"/>
         </w:rPr>
       </w:pPr>
-      <w:bookmarkStart w:id="12" w:name="_Toc104163802"/>
+      <w:bookmarkStart w:id="12" w:name="_Toc104509287"/>
       <w:r>
         <w:rPr>
           <w:lang w:val="uk-UA"/>
@@ -12824,7 +13137,7 @@
           <w:lang w:val="uk-UA"/>
         </w:rPr>
       </w:pPr>
-      <w:bookmarkStart w:id="13" w:name="_Toc104163803"/>
+      <w:bookmarkStart w:id="13" w:name="_Toc104509288"/>
       <w:r>
         <w:rPr>
           <w:lang w:val="uk-UA"/>
@@ -13390,7 +13703,7 @@
           <w:lang w:val="uk-UA"/>
         </w:rPr>
       </w:pPr>
-      <w:bookmarkStart w:id="14" w:name="_Toc104163804"/>
+      <w:bookmarkStart w:id="14" w:name="_Toc104509289"/>
       <w:r>
         <w:t>2.</w:t>
       </w:r>
@@ -14840,7 +15153,7 @@
           <w:lang w:val="uk-UA"/>
         </w:rPr>
       </w:pPr>
-      <w:bookmarkStart w:id="15" w:name="_Toc104163805"/>
+      <w:bookmarkStart w:id="15" w:name="_Toc104509290"/>
       <w:r>
         <w:rPr>
           <w:lang w:val="uk-UA"/>
@@ -15130,7 +15443,7 @@
           <w:lang w:val="uk-UA"/>
         </w:rPr>
       </w:pPr>
-      <w:bookmarkStart w:id="16" w:name="_Toc104163806"/>
+      <w:bookmarkStart w:id="16" w:name="_Toc104509291"/>
       <w:r>
         <w:rPr>
           <w:lang w:val="uk-UA"/>
@@ -15292,7 +15605,7 @@
           <w:lang w:val="uk-UA"/>
         </w:rPr>
       </w:pPr>
-      <w:bookmarkStart w:id="17" w:name="_Toc104163807"/>
+      <w:bookmarkStart w:id="17" w:name="_Toc104509292"/>
       <w:r>
         <w:rPr>
           <w:lang w:val="uk-UA"/>
@@ -15485,7 +15798,7 @@
           <w:lang w:val="uk-UA"/>
         </w:rPr>
       </w:pPr>
-      <w:bookmarkStart w:id="18" w:name="_Toc104163808"/>
+      <w:bookmarkStart w:id="18" w:name="_Toc104509293"/>
       <w:r>
         <w:rPr>
           <w:lang w:val="uk-UA"/>
@@ -15695,14 +16008,20 @@
         <w:rPr>
           <w:lang w:val="uk-UA"/>
         </w:rPr>
-        <w:t>. Кольори що мають використовуватись: білий</w:t>
-      </w:r>
-      <w:r>
-        <w:t>,</w:t>
-      </w:r>
-      <w:proofErr w:type="spellStart"/>
-      <w:r>
-        <w:t>блакитний</w:t>
+        <w:t xml:space="preserve">. Кольори що мають використовуватись: </w:t>
+      </w:r>
+      <w:proofErr w:type="spellStart"/>
+      <w:r>
+        <w:rPr>
+          <w:lang w:val="uk-UA"/>
+        </w:rPr>
+        <w:t>білий</w:t>
+      </w:r>
+      <w:r>
+        <w:rPr>
+          <w:lang w:val="uk-UA"/>
+        </w:rPr>
+        <w:t>,блакитний</w:t>
       </w:r>
       <w:proofErr w:type="spellEnd"/>
       <w:r>
@@ -15769,7 +16088,7 @@
           <w:lang w:val="uk-UA"/>
         </w:rPr>
       </w:pPr>
-      <w:bookmarkStart w:id="19" w:name="_Toc104163809"/>
+      <w:bookmarkStart w:id="19" w:name="_Toc104509294"/>
       <w:r>
         <w:rPr>
           <w:lang w:val="uk-UA"/>
@@ -15793,7 +16112,7 @@
           <w:lang w:val="uk-UA"/>
         </w:rPr>
       </w:pPr>
-      <w:bookmarkStart w:id="20" w:name="_Toc104163810"/>
+      <w:bookmarkStart w:id="20" w:name="_Toc104509295"/>
       <w:r>
         <w:rPr>
           <w:lang w:val="uk-UA"/>
@@ -15815,7 +16134,7 @@
           <w:lang w:val="uk-UA"/>
         </w:rPr>
       </w:pPr>
-      <w:bookmarkStart w:id="21" w:name="_Toc104163811"/>
+      <w:bookmarkStart w:id="21" w:name="_Toc104509296"/>
       <w:r>
         <w:rPr>
           <w:lang w:val="uk-UA"/>
@@ -17199,7 +17518,7 @@
           <w:lang w:val="uk-UA"/>
         </w:rPr>
       </w:pPr>
-      <w:bookmarkStart w:id="22" w:name="_Toc104163812"/>
+      <w:bookmarkStart w:id="22" w:name="_Toc104509297"/>
       <w:r>
         <w:rPr>
           <w:lang w:val="uk-UA"/>
@@ -17390,7 +17709,7 @@
           <w:lang w:val="uk-UA"/>
         </w:rPr>
       </w:pPr>
-      <w:bookmarkStart w:id="23" w:name="_Toc104163813"/>
+      <w:bookmarkStart w:id="23" w:name="_Toc104509298"/>
       <w:r>
         <w:rPr>
           <w:lang w:val="uk-UA"/>
@@ -17991,7 +18310,7 @@
           <w:lang w:val="uk-UA"/>
         </w:rPr>
       </w:pPr>
-      <w:bookmarkStart w:id="24" w:name="_Toc104163814"/>
+      <w:bookmarkStart w:id="24" w:name="_Toc104509299"/>
       <w:r>
         <w:rPr>
           <w:lang w:val="uk-UA"/>
@@ -18015,7 +18334,7 @@
           <w:lang w:val="uk-UA"/>
         </w:rPr>
       </w:pPr>
-      <w:bookmarkStart w:id="25" w:name="_Toc104163815"/>
+      <w:bookmarkStart w:id="25" w:name="_Toc104509300"/>
       <w:r>
         <w:rPr>
           <w:lang w:val="uk-UA"/>
@@ -18115,7 +18434,7 @@
           <w:lang w:val="uk-UA"/>
         </w:rPr>
       </w:pPr>
-      <w:bookmarkStart w:id="26" w:name="_Toc104163816"/>
+      <w:bookmarkStart w:id="26" w:name="_Toc104509301"/>
       <w:r>
         <w:rPr>
           <w:lang w:val="uk-UA"/>
@@ -18212,6 +18531,82 @@
           <w:lang w:val="uk-UA"/>
         </w:rPr>
         <w:t>запитів.</w:t>
+      </w:r>
+    </w:p>
+    <w:p>
+      <w:pPr>
+        <w:ind w:firstLine="708"/>
+        <w:rPr>
+          <w:lang w:val="en-US"/>
+        </w:rPr>
+      </w:pPr>
+      <w:proofErr w:type="spellStart"/>
+      <w:r>
+        <w:rPr>
+          <w:lang w:val="uk-UA"/>
+        </w:rPr>
+        <w:t>Entity</w:t>
+      </w:r>
+      <w:proofErr w:type="spellEnd"/>
+      <w:r>
+        <w:rPr>
+          <w:lang w:val="uk-UA"/>
+        </w:rPr>
+        <w:t xml:space="preserve"> </w:t>
+      </w:r>
+      <w:proofErr w:type="spellStart"/>
+      <w:r>
+        <w:rPr>
+          <w:lang w:val="uk-UA"/>
+        </w:rPr>
+        <w:t>Framework</w:t>
+      </w:r>
+      <w:proofErr w:type="spellEnd"/>
+      <w:r>
+        <w:rPr>
+          <w:lang w:val="uk-UA"/>
+        </w:rPr>
+        <w:t xml:space="preserve"> — це платформа ORM з відкритим вихідним кодом для додатків .NET, яку підтримує Microsoft. Це дозволяє розробникам працювати з даними, використовуючи об’єкти специфічних для домену класів, не зосереджуючи увагу на базових таблицях і стовпцях бази даних, де ці дані зберігаються. За допомогою </w:t>
+      </w:r>
+      <w:proofErr w:type="spellStart"/>
+      <w:r>
+        <w:rPr>
+          <w:lang w:val="uk-UA"/>
+        </w:rPr>
+        <w:t>Entity</w:t>
+      </w:r>
+      <w:proofErr w:type="spellEnd"/>
+      <w:r>
+        <w:rPr>
+          <w:lang w:val="uk-UA"/>
+        </w:rPr>
+        <w:t xml:space="preserve"> </w:t>
+      </w:r>
+      <w:proofErr w:type="spellStart"/>
+      <w:r>
+        <w:rPr>
+          <w:lang w:val="uk-UA"/>
+        </w:rPr>
+        <w:t>Framework</w:t>
+      </w:r>
+      <w:proofErr w:type="spellEnd"/>
+      <w:r>
+        <w:rPr>
+          <w:lang w:val="uk-UA"/>
+        </w:rPr>
+        <w:t xml:space="preserve"> розробники можуть працювати на більш високому рівні абстракції, коли вони мають справу з даними, а також можуть створювати та підтримувати орієнтовані на дані програми з меншою кількістю коду в порівнянні з традиційними програмами.</w:t>
+      </w:r>
+      <w:r>
+        <w:rPr>
+          <w:lang w:val="uk-UA"/>
+        </w:rPr>
+        <w:t xml:space="preserve"> </w:t>
+      </w:r>
+      <w:r>
+        <w:rPr>
+          <w:lang w:val="en-US"/>
+        </w:rPr>
+        <w:t>[14]</w:t>
       </w:r>
     </w:p>
     <w:p>
@@ -18417,7 +18812,14 @@
         <w:rPr>
           <w:lang w:val="uk-UA"/>
         </w:rPr>
-        <w:t xml:space="preserve"> позначений атрибутом – </w:t>
+        <w:t xml:space="preserve"> </w:t>
+      </w:r>
+      <w:r>
+        <w:rPr>
+          <w:lang w:val="uk-UA"/>
+        </w:rPr>
+        <w:lastRenderedPageBreak/>
+        <w:t xml:space="preserve">позначений атрибутом – </w:t>
       </w:r>
       <w:proofErr w:type="spellStart"/>
       <w:r>
@@ -18477,8 +18879,8 @@
         </w:rPr>
         <w:drawing>
           <wp:inline distT="0" distB="0" distL="0" distR="0" wp14:anchorId="0A9CE48E" wp14:editId="452421E4">
-            <wp:extent cx="3315163" cy="1486107"/>
-            <wp:effectExtent l="0" t="0" r="0" b="0"/>
+            <wp:extent cx="2988860" cy="1339833"/>
+            <wp:effectExtent l="0" t="0" r="2540" b="0"/>
             <wp:docPr id="29" name="Рисунок 29"/>
             <wp:cNvGraphicFramePr>
               <a:graphicFrameLocks xmlns:a="http://schemas.openxmlformats.org/drawingml/2006/main" noChangeAspect="1"/>
@@ -18499,7 +18901,7 @@
                   <pic:spPr>
                     <a:xfrm>
                       <a:off x="0" y="0"/>
-                      <a:ext cx="3315163" cy="1486107"/>
+                      <a:ext cx="3005266" cy="1347187"/>
                     </a:xfrm>
                     <a:prstGeom prst="rect">
                       <a:avLst/>
@@ -18525,7 +18927,6 @@
         <w:rPr>
           <w:lang w:val="uk-UA"/>
         </w:rPr>
-        <w:lastRenderedPageBreak/>
         <w:t>Рисунок 4.2 – Контекст блоку</w:t>
       </w:r>
     </w:p>
@@ -18734,11 +19135,12 @@
           <w:lang w:val="uk-UA"/>
         </w:rPr>
       </w:pPr>
-      <w:bookmarkStart w:id="27" w:name="_Toc104163817"/>
-      <w:r>
-        <w:rPr>
-          <w:lang w:val="uk-UA"/>
-        </w:rPr>
+      <w:bookmarkStart w:id="27" w:name="_Toc104509302"/>
+      <w:r>
+        <w:rPr>
+          <w:lang w:val="uk-UA"/>
+        </w:rPr>
+        <w:lastRenderedPageBreak/>
         <w:t xml:space="preserve">4.1.2 </w:t>
       </w:r>
       <w:r>
@@ -18969,14 +19371,7 @@
         <w:rPr>
           <w:lang w:val="uk-UA"/>
         </w:rPr>
-        <w:t xml:space="preserve"> </w:t>
-      </w:r>
-      <w:r>
-        <w:rPr>
-          <w:lang w:val="uk-UA"/>
-        </w:rPr>
-        <w:lastRenderedPageBreak/>
-        <w:t xml:space="preserve">Після цього </w:t>
+        <w:t xml:space="preserve"> Після цього </w:t>
       </w:r>
       <w:r>
         <w:rPr>
@@ -19123,7 +19518,7 @@
           <w:lang w:val="uk-UA"/>
         </w:rPr>
       </w:pPr>
-      <w:bookmarkStart w:id="28" w:name="_Toc104163818"/>
+      <w:bookmarkStart w:id="28" w:name="_Toc104509303"/>
       <w:r>
         <w:rPr>
           <w:lang w:val="uk-UA"/>
@@ -19217,6 +19612,7 @@
         <w:rPr>
           <w:lang w:val="uk-UA"/>
         </w:rPr>
+        <w:lastRenderedPageBreak/>
         <w:t xml:space="preserve">Клас </w:t>
       </w:r>
       <w:proofErr w:type="spellStart"/>
@@ -19377,45 +19773,480 @@
           <w:lang w:val="uk-UA"/>
         </w:rPr>
       </w:pPr>
-      <w:bookmarkStart w:id="29" w:name="_Toc104163819"/>
+      <w:bookmarkStart w:id="29" w:name="_Toc104509304"/>
+      <w:r>
+        <w:rPr>
+          <w:lang w:val="uk-UA"/>
+        </w:rPr>
+        <w:t>4.1.4 Розробка інтерфейсу</w:t>
+      </w:r>
+      <w:bookmarkEnd w:id="29"/>
+    </w:p>
+    <w:p>
+      <w:pPr>
+        <w:rPr>
+          <w:lang w:val="uk-UA"/>
+        </w:rPr>
+      </w:pPr>
+      <w:r>
+        <w:rPr>
+          <w:lang w:val="uk-UA"/>
+        </w:rPr>
+        <w:t xml:space="preserve">При розробці інтерфейсу користувача використовувалися стандартні форми </w:t>
+      </w:r>
+      <w:r>
+        <w:rPr>
+          <w:lang w:val="en-US"/>
+        </w:rPr>
+        <w:t>WPF</w:t>
+      </w:r>
+      <w:r>
+        <w:rPr>
+          <w:lang w:val="uk-UA"/>
+        </w:rPr>
+        <w:t xml:space="preserve">, зі стандартними </w:t>
+      </w:r>
+      <w:r>
+        <w:rPr>
+          <w:lang w:val="en-US"/>
+        </w:rPr>
+        <w:t>UI</w:t>
+      </w:r>
+      <w:r>
+        <w:rPr>
+          <w:lang w:val="uk-UA"/>
+        </w:rPr>
+        <w:t xml:space="preserve"> </w:t>
+      </w:r>
+      <w:r>
+        <w:rPr>
+          <w:lang w:val="uk-UA"/>
+        </w:rPr>
+        <w:t>е</w:t>
+      </w:r>
+      <w:r>
+        <w:rPr>
+          <w:lang w:val="uk-UA"/>
+        </w:rPr>
+        <w:t>лементами.</w:t>
+      </w:r>
+    </w:p>
+    <w:p>
+      <w:pPr>
+        <w:rPr>
+          <w:lang w:val="uk-UA"/>
+        </w:rPr>
+      </w:pPr>
+      <w:r>
+        <w:rPr>
+          <w:lang w:val="uk-UA"/>
+        </w:rPr>
+        <w:t xml:space="preserve">Windows </w:t>
+      </w:r>
+      <w:proofErr w:type="spellStart"/>
+      <w:r>
+        <w:rPr>
+          <w:lang w:val="uk-UA"/>
+        </w:rPr>
+        <w:t>Presentation</w:t>
+      </w:r>
+      <w:proofErr w:type="spellEnd"/>
+      <w:r>
+        <w:rPr>
+          <w:lang w:val="uk-UA"/>
+        </w:rPr>
+        <w:t xml:space="preserve"> </w:t>
+      </w:r>
+      <w:proofErr w:type="spellStart"/>
+      <w:r>
+        <w:rPr>
+          <w:lang w:val="uk-UA"/>
+        </w:rPr>
+        <w:t>Foundation</w:t>
+      </w:r>
+      <w:proofErr w:type="spellEnd"/>
+      <w:r>
+        <w:rPr>
+          <w:lang w:val="uk-UA"/>
+        </w:rPr>
+        <w:t xml:space="preserve"> (</w:t>
+      </w:r>
+      <w:r>
+        <w:rPr>
+          <w:lang w:val="en-US"/>
+        </w:rPr>
+        <w:t>WPF</w:t>
+      </w:r>
+      <w:r>
+        <w:rPr>
+          <w:lang w:val="uk-UA"/>
+        </w:rPr>
+        <w:t>)</w:t>
+      </w:r>
+      <w:r>
+        <w:rPr>
+          <w:lang w:val="uk-UA"/>
+        </w:rPr>
+        <w:t xml:space="preserve"> — це структура інтерфейсу користувача, яка створює настільні клієнтські програми. Платформа розробки WPF підтримує широкий набір функцій розробки додатків, включаючи модель програми, ресурси, елементи керування, графіку, макет, прив’яз</w:t>
+      </w:r>
+      <w:r>
+        <w:rPr>
+          <w:lang w:val="uk-UA"/>
+        </w:rPr>
+        <w:t>ку даних, документи та безпеку</w:t>
+      </w:r>
+      <w:r>
+        <w:t xml:space="preserve"> [</w:t>
+      </w:r>
+      <w:r>
+        <w:t>15</w:t>
+      </w:r>
+      <w:r>
+        <w:t>]</w:t>
+      </w:r>
+      <w:r>
+        <w:rPr>
+          <w:lang w:val="uk-UA"/>
+        </w:rPr>
+        <w:t>.</w:t>
+      </w:r>
+    </w:p>
+    <w:p>
+      <w:pPr>
+        <w:rPr>
+          <w:lang w:val="uk-UA"/>
+        </w:rPr>
+      </w:pPr>
+      <w:r>
+        <w:rPr>
+          <w:lang w:val="uk-UA"/>
+        </w:rPr>
+        <w:t xml:space="preserve">WPF є частиною .NET, тому, якщо ви раніше створювали програми з .NET за допомогою ASP.NET або Windows </w:t>
+      </w:r>
+      <w:proofErr w:type="spellStart"/>
+      <w:r>
+        <w:rPr>
+          <w:lang w:val="uk-UA"/>
+        </w:rPr>
+        <w:t>Forms</w:t>
+      </w:r>
+      <w:proofErr w:type="spellEnd"/>
+      <w:r>
+        <w:rPr>
+          <w:lang w:val="uk-UA"/>
+        </w:rPr>
+        <w:t xml:space="preserve">, досвід програмування повинен бути знайомим. WPF використовує </w:t>
+      </w:r>
+      <w:proofErr w:type="spellStart"/>
+      <w:r>
+        <w:rPr>
+          <w:lang w:val="uk-UA"/>
+        </w:rPr>
+        <w:t>Extensible</w:t>
+      </w:r>
+      <w:proofErr w:type="spellEnd"/>
+      <w:r>
+        <w:rPr>
+          <w:lang w:val="uk-UA"/>
+        </w:rPr>
+        <w:t xml:space="preserve"> </w:t>
+      </w:r>
+      <w:proofErr w:type="spellStart"/>
+      <w:r>
+        <w:rPr>
+          <w:lang w:val="uk-UA"/>
+        </w:rPr>
+        <w:t>Application</w:t>
+      </w:r>
+      <w:proofErr w:type="spellEnd"/>
+      <w:r>
+        <w:rPr>
+          <w:lang w:val="uk-UA"/>
+        </w:rPr>
+        <w:t xml:space="preserve"> </w:t>
+      </w:r>
+      <w:proofErr w:type="spellStart"/>
+      <w:r>
+        <w:rPr>
+          <w:lang w:val="uk-UA"/>
+        </w:rPr>
+        <w:t>Markup</w:t>
+      </w:r>
+      <w:proofErr w:type="spellEnd"/>
+      <w:r>
+        <w:rPr>
+          <w:lang w:val="uk-UA"/>
+        </w:rPr>
+        <w:t xml:space="preserve"> </w:t>
+      </w:r>
+      <w:proofErr w:type="spellStart"/>
+      <w:r>
+        <w:rPr>
+          <w:lang w:val="uk-UA"/>
+        </w:rPr>
+        <w:t>Language</w:t>
+      </w:r>
+      <w:proofErr w:type="spellEnd"/>
+      <w:r>
+        <w:rPr>
+          <w:lang w:val="uk-UA"/>
+        </w:rPr>
+        <w:t xml:space="preserve"> (XAML) для забезпечення декларативної моделі для програмування програм.</w:t>
+      </w:r>
+    </w:p>
+    <w:p>
+      <w:pPr>
+        <w:rPr>
+          <w:lang w:val="uk-UA"/>
+        </w:rPr>
+      </w:pPr>
+      <w:r>
+        <w:rPr>
+          <w:lang w:val="uk-UA"/>
+        </w:rPr>
+        <w:t xml:space="preserve"> О</w:t>
+      </w:r>
+      <w:r>
+        <w:rPr>
+          <w:lang w:val="uk-UA"/>
+        </w:rPr>
+        <w:t>сновним в дані</w:t>
+      </w:r>
+      <w:r>
+        <w:rPr>
+          <w:lang w:val="uk-UA"/>
+        </w:rPr>
+        <w:t xml:space="preserve">й програмній системі є саме </w:t>
+      </w:r>
+      <w:proofErr w:type="spellStart"/>
+      <w:r>
+        <w:rPr>
+          <w:lang w:val="uk-UA"/>
+        </w:rPr>
+        <w:t>блокчейн</w:t>
+      </w:r>
+      <w:proofErr w:type="spellEnd"/>
+      <w:r>
+        <w:rPr>
+          <w:lang w:val="uk-UA"/>
+        </w:rPr>
+        <w:t xml:space="preserve">, а зробивши невелику кількість маніпуляцій з системою управління </w:t>
+      </w:r>
+      <w:proofErr w:type="spellStart"/>
+      <w:r>
+        <w:rPr>
+          <w:lang w:val="uk-UA"/>
+        </w:rPr>
+        <w:t>блокчейну</w:t>
+      </w:r>
+      <w:proofErr w:type="spellEnd"/>
+      <w:r>
+        <w:rPr>
+          <w:lang w:val="uk-UA"/>
+        </w:rPr>
+        <w:t xml:space="preserve"> та з </w:t>
+      </w:r>
+      <w:r>
+        <w:rPr>
+          <w:lang w:val="en-US"/>
+        </w:rPr>
+        <w:t>UI</w:t>
+      </w:r>
+      <w:r>
+        <w:rPr>
+          <w:lang w:val="uk-UA"/>
+        </w:rPr>
+        <w:t xml:space="preserve"> інтерфейсом можна, повністю змінити функціонал додатку </w:t>
+      </w:r>
+      <w:proofErr w:type="spellStart"/>
+      <w:r>
+        <w:rPr>
+          <w:lang w:val="uk-UA"/>
+        </w:rPr>
+        <w:t>інкапсулюючи</w:t>
+      </w:r>
+      <w:proofErr w:type="spellEnd"/>
+      <w:r>
+        <w:rPr>
+          <w:lang w:val="uk-UA"/>
+        </w:rPr>
+        <w:t xml:space="preserve"> дані блоків.</w:t>
+      </w:r>
+    </w:p>
+    <w:p>
+      <w:pPr>
+        <w:rPr>
+          <w:lang w:val="uk-UA"/>
+        </w:rPr>
+      </w:pPr>
+      <w:r>
+        <w:rPr>
+          <w:lang w:val="uk-UA"/>
+        </w:rPr>
+        <w:t xml:space="preserve">Для демонстрації було </w:t>
+      </w:r>
+      <w:r>
+        <w:rPr>
+          <w:lang w:val="uk-UA"/>
+        </w:rPr>
+        <w:t>створено додаток, що містить чотири</w:t>
+      </w:r>
+      <w:r>
+        <w:rPr>
+          <w:lang w:val="uk-UA"/>
+        </w:rPr>
+        <w:t xml:space="preserve"> форми: логін, реєс</w:t>
+      </w:r>
+      <w:r>
+        <w:rPr>
+          <w:lang w:val="uk-UA"/>
+        </w:rPr>
+        <w:t>трація</w:t>
+      </w:r>
+      <w:r>
+        <w:rPr>
+          <w:lang w:val="uk-UA"/>
+        </w:rPr>
+        <w:t>, основна</w:t>
+      </w:r>
+      <w:r>
+        <w:rPr>
+          <w:lang w:val="uk-UA"/>
+        </w:rPr>
+        <w:t xml:space="preserve"> </w:t>
+      </w:r>
+      <w:r>
+        <w:rPr>
+          <w:lang w:val="uk-UA"/>
+        </w:rPr>
+        <w:t>форма, та форма</w:t>
+      </w:r>
+      <w:r>
+        <w:rPr>
+          <w:lang w:val="uk-UA"/>
+        </w:rPr>
+        <w:t xml:space="preserve"> для перегляду результатів пошуку</w:t>
+      </w:r>
+      <w:r>
+        <w:rPr>
+          <w:lang w:val="uk-UA"/>
+        </w:rPr>
+        <w:t>.</w:t>
+      </w:r>
+    </w:p>
+    <w:p>
+      <w:pPr>
+        <w:rPr>
+          <w:lang w:val="uk-UA"/>
+        </w:rPr>
+      </w:pPr>
+      <w:r>
+        <w:rPr>
+          <w:lang w:val="uk-UA"/>
+        </w:rPr>
+        <w:t xml:space="preserve">Сторінка реєстрації дозволяє зберігати новоствореного користувача в </w:t>
+      </w:r>
+      <w:proofErr w:type="spellStart"/>
+      <w:r>
+        <w:rPr>
+          <w:lang w:val="uk-UA"/>
+        </w:rPr>
+        <w:t>блокчейні</w:t>
+      </w:r>
+      <w:proofErr w:type="spellEnd"/>
+      <w:r>
+        <w:rPr>
+          <w:lang w:val="uk-UA"/>
+        </w:rPr>
+        <w:t xml:space="preserve">, в блоці спеціального типу – </w:t>
+      </w:r>
+      <w:r>
+        <w:rPr>
+          <w:lang w:val="en-US"/>
+        </w:rPr>
+        <w:t>User</w:t>
+      </w:r>
+      <w:r>
+        <w:t>.</w:t>
+      </w:r>
+      <w:r>
+        <w:rPr>
+          <w:lang w:val="uk-UA"/>
+        </w:rPr>
+        <w:t xml:space="preserve"> </w:t>
+      </w:r>
+    </w:p>
+    <w:p>
+      <w:pPr>
+        <w:rPr>
+          <w:lang w:val="uk-UA"/>
+        </w:rPr>
+      </w:pPr>
       <w:r>
         <w:rPr>
           <w:lang w:val="uk-UA"/>
         </w:rPr>
         <w:lastRenderedPageBreak/>
-        <w:t>4.1.4 Розробка інтерфейсу</w:t>
-      </w:r>
-      <w:bookmarkEnd w:id="29"/>
-    </w:p>
-    <w:p>
-      <w:pPr>
-        <w:rPr>
-          <w:lang w:val="uk-UA"/>
-        </w:rPr>
-      </w:pPr>
-      <w:r>
-        <w:rPr>
-          <w:lang w:val="uk-UA"/>
-        </w:rPr>
-        <w:t xml:space="preserve">При розробці інтерфейсу користувача використовувалися стандартні форми </w:t>
-      </w:r>
+        <w:t xml:space="preserve">Сторінка логіну дає можливість зайти під ім’ям користувача, який вже міститься в </w:t>
+      </w:r>
+      <w:proofErr w:type="spellStart"/>
+      <w:r>
+        <w:rPr>
+          <w:lang w:val="uk-UA"/>
+        </w:rPr>
+        <w:t>блокчейні</w:t>
+      </w:r>
+      <w:proofErr w:type="spellEnd"/>
+      <w:r>
+        <w:rPr>
+          <w:lang w:val="uk-UA"/>
+        </w:rPr>
+        <w:t xml:space="preserve">, або вирушити до сторінки реєстрації, щоб додати нового користувача. </w:t>
+      </w:r>
+    </w:p>
+    <w:p>
+      <w:pPr>
+        <w:rPr>
+          <w:lang w:val="uk-UA"/>
+        </w:rPr>
+      </w:pPr>
+      <w:r>
+        <w:rPr>
+          <w:lang w:val="uk-UA"/>
+        </w:rPr>
+        <w:t xml:space="preserve">Основна сторінка зверху відображає </w:t>
+      </w:r>
+      <w:r>
+        <w:rPr>
+          <w:lang w:val="uk-UA"/>
+        </w:rPr>
+        <w:t>інформацію</w:t>
+      </w:r>
+      <w:r>
+        <w:rPr>
+          <w:lang w:val="uk-UA"/>
+        </w:rPr>
+        <w:t xml:space="preserve"> про користувача (логін, порт та </w:t>
+      </w:r>
+      <w:proofErr w:type="spellStart"/>
       <w:r>
         <w:rPr>
           <w:lang w:val="en-US"/>
         </w:rPr>
-        <w:t>WPF</w:t>
-      </w:r>
-      <w:r>
-        <w:rPr>
-          <w:lang w:val="uk-UA"/>
-        </w:rPr>
-        <w:t xml:space="preserve">, зі стандартними </w:t>
+        <w:t>uri</w:t>
+      </w:r>
+      <w:proofErr w:type="spellEnd"/>
+      <w:r>
+        <w:rPr>
+          <w:lang w:val="uk-UA"/>
+        </w:rPr>
+        <w:t xml:space="preserve"> </w:t>
       </w:r>
       <w:r>
         <w:rPr>
           <w:lang w:val="en-US"/>
         </w:rPr>
-        <w:t>UI</w:t>
+        <w:t>end</w:t>
       </w:r>
       <w:r>
         <w:rPr>
@@ -19425,41 +20256,27 @@
       </w:r>
       <w:r>
         <w:rPr>
-          <w:lang w:val="uk-UA"/>
-        </w:rPr>
-        <w:t>е</w:t>
-      </w:r>
-      <w:r>
-        <w:rPr>
-          <w:lang w:val="uk-UA"/>
-        </w:rPr>
-        <w:t>лементами, тому</w:t>
-      </w:r>
-      <w:r>
-        <w:rPr>
-          <w:lang w:val="uk-UA"/>
-        </w:rPr>
-        <w:t xml:space="preserve"> що основним в дані</w:t>
-      </w:r>
-      <w:r>
-        <w:rPr>
-          <w:lang w:val="uk-UA"/>
-        </w:rPr>
-        <w:t xml:space="preserve">й програмній системі є саме </w:t>
-      </w:r>
-      <w:proofErr w:type="spellStart"/>
-      <w:r>
-        <w:rPr>
-          <w:lang w:val="uk-UA"/>
-        </w:rPr>
-        <w:t>блокчейн</w:t>
-      </w:r>
-      <w:proofErr w:type="spellEnd"/>
-      <w:r>
-        <w:rPr>
-          <w:lang w:val="uk-UA"/>
-        </w:rPr>
-        <w:t xml:space="preserve">, а зробивши невелику кількість маніпуляцій з системою управління </w:t>
+          <w:lang w:val="en-US"/>
+        </w:rPr>
+        <w:t>point</w:t>
+      </w:r>
+      <w:r>
+        <w:rPr>
+          <w:lang w:val="uk-UA"/>
+        </w:rPr>
+        <w:t>)</w:t>
+      </w:r>
+      <w:r>
+        <w:rPr>
+          <w:lang w:val="uk-UA"/>
+        </w:rPr>
+        <w:t xml:space="preserve">. </w:t>
+      </w:r>
+      <w:r>
+        <w:rPr>
+          <w:lang w:val="uk-UA"/>
+        </w:rPr>
+        <w:t xml:space="preserve">Майже всю область цієї сторінки займає список з блоків, що вже додані до </w:t>
       </w:r>
       <w:proofErr w:type="spellStart"/>
       <w:r>
@@ -19473,88 +20290,105 @@
         <w:rPr>
           <w:lang w:val="uk-UA"/>
         </w:rPr>
-        <w:t xml:space="preserve"> та з </w:t>
-      </w:r>
-      <w:r>
-        <w:rPr>
-          <w:lang w:val="en-US"/>
-        </w:rPr>
-        <w:t>UI</w:t>
-      </w:r>
-      <w:r>
-        <w:rPr>
-          <w:lang w:val="uk-UA"/>
-        </w:rPr>
-        <w:t xml:space="preserve"> інтерфейсом можна, повністю змінити функціонал додатку </w:t>
-      </w:r>
-      <w:proofErr w:type="spellStart"/>
-      <w:r>
-        <w:rPr>
-          <w:lang w:val="uk-UA"/>
-        </w:rPr>
-        <w:t>інкапсулюючи</w:t>
-      </w:r>
-      <w:proofErr w:type="spellEnd"/>
-      <w:r>
-        <w:rPr>
-          <w:lang w:val="uk-UA"/>
-        </w:rPr>
-        <w:t xml:space="preserve"> дані блоків.</w:t>
-      </w:r>
-    </w:p>
-    <w:p>
-      <w:pPr>
-        <w:rPr>
-          <w:lang w:val="uk-UA"/>
-        </w:rPr>
-      </w:pPr>
-      <w:r>
-        <w:rPr>
-          <w:lang w:val="uk-UA"/>
-        </w:rPr>
-        <w:t xml:space="preserve">Для демонстрації було </w:t>
-      </w:r>
-      <w:r>
-        <w:rPr>
-          <w:lang w:val="uk-UA"/>
-        </w:rPr>
-        <w:t>створено додаток, що містить чотири</w:t>
-      </w:r>
-      <w:r>
-        <w:rPr>
-          <w:lang w:val="uk-UA"/>
-        </w:rPr>
-        <w:t xml:space="preserve"> форми: логін, реєс</w:t>
-      </w:r>
-      <w:r>
-        <w:rPr>
-          <w:lang w:val="uk-UA"/>
-        </w:rPr>
-        <w:t>трація</w:t>
-      </w:r>
-      <w:r>
-        <w:rPr>
-          <w:lang w:val="uk-UA"/>
-        </w:rPr>
-        <w:t>, основна</w:t>
-      </w:r>
-      <w:r>
-        <w:rPr>
-          <w:lang w:val="uk-UA"/>
-        </w:rPr>
-        <w:t xml:space="preserve"> </w:t>
-      </w:r>
-      <w:r>
-        <w:rPr>
-          <w:lang w:val="uk-UA"/>
-        </w:rPr>
-        <w:t>форма, та форма</w:t>
-      </w:r>
-      <w:r>
-        <w:rPr>
-          <w:lang w:val="uk-UA"/>
-        </w:rPr>
-        <w:t xml:space="preserve"> для перегляду результатів пошуку</w:t>
+        <w:t xml:space="preserve">. </w:t>
+      </w:r>
+      <w:proofErr w:type="spellStart"/>
+      <w:r>
+        <w:rPr>
+          <w:lang w:val="uk-UA"/>
+        </w:rPr>
+        <w:t>Нажавши</w:t>
+      </w:r>
+      <w:proofErr w:type="spellEnd"/>
+      <w:r>
+        <w:rPr>
+          <w:lang w:val="uk-UA"/>
+        </w:rPr>
+        <w:t xml:space="preserve"> на будь який </w:t>
+      </w:r>
+      <w:proofErr w:type="spellStart"/>
+      <w:r>
+        <w:rPr>
+          <w:lang w:val="uk-UA"/>
+        </w:rPr>
+        <w:t>єлемент</w:t>
+      </w:r>
+      <w:proofErr w:type="spellEnd"/>
+      <w:r>
+        <w:rPr>
+          <w:lang w:val="uk-UA"/>
+        </w:rPr>
+        <w:t xml:space="preserve"> списку можна зробити 4 операції з цим блоком :</w:t>
+      </w:r>
+    </w:p>
+    <w:p>
+      <w:pPr>
+        <w:rPr>
+          <w:lang w:val="uk-UA"/>
+        </w:rPr>
+      </w:pPr>
+      <w:r>
+        <w:rPr>
+          <w:lang w:val="uk-UA"/>
+        </w:rPr>
+        <w:t>- скопіювати хеш блоку;</w:t>
+      </w:r>
+    </w:p>
+    <w:p>
+      <w:pPr>
+        <w:rPr>
+          <w:lang w:val="uk-UA"/>
+        </w:rPr>
+      </w:pPr>
+      <w:r>
+        <w:rPr>
+          <w:lang w:val="uk-UA"/>
+        </w:rPr>
+        <w:t>- скопіювати ім’я користувача, що додав блок;</w:t>
+      </w:r>
+    </w:p>
+    <w:p>
+      <w:pPr>
+        <w:rPr>
+          <w:lang w:val="uk-UA"/>
+        </w:rPr>
+      </w:pPr>
+      <w:r>
+        <w:rPr>
+          <w:lang w:val="uk-UA"/>
+        </w:rPr>
+        <w:t xml:space="preserve">- переглянути вміст блоку (якщо це просте повідомлення, то воно відобразиться в </w:t>
+      </w:r>
+      <w:r>
+        <w:rPr>
+          <w:lang w:val="uk-UA"/>
+        </w:rPr>
+        <w:t>вікні повідомлень, а якщо це якийсь файл, то він тимчасово завантажиться на комп’ютер та відкриється</w:t>
+      </w:r>
+      <w:r>
+        <w:rPr>
+          <w:lang w:val="uk-UA"/>
+        </w:rPr>
+        <w:t>);</w:t>
+      </w:r>
+    </w:p>
+    <w:p>
+      <w:pPr>
+        <w:rPr>
+          <w:lang w:val="uk-UA"/>
+        </w:rPr>
+      </w:pPr>
+      <w:r>
+        <w:rPr>
+          <w:lang w:val="uk-UA"/>
+        </w:rPr>
+        <w:t>- скачати контент блоку на комп’ютер</w:t>
+      </w:r>
+      <w:r>
+        <w:rPr>
+          <w:lang w:val="uk-UA"/>
+        </w:rPr>
+        <w:t xml:space="preserve"> (якщо у блоці вказано тип файлу, то файл завантажиться з даним типом)</w:t>
       </w:r>
       <w:r>
         <w:rPr>
@@ -19573,268 +20407,6 @@
         <w:rPr>
           <w:lang w:val="uk-UA"/>
         </w:rPr>
-        <w:t xml:space="preserve">Сторінка реєстрації дозволяє зберігати новоствореного користувача в </w:t>
-      </w:r>
-      <w:proofErr w:type="spellStart"/>
-      <w:r>
-        <w:rPr>
-          <w:lang w:val="uk-UA"/>
-        </w:rPr>
-        <w:t>блокчейні</w:t>
-      </w:r>
-      <w:proofErr w:type="spellEnd"/>
-      <w:r>
-        <w:rPr>
-          <w:lang w:val="uk-UA"/>
-        </w:rPr>
-        <w:t xml:space="preserve">, в блоці спеціального типу – </w:t>
-      </w:r>
-      <w:r>
-        <w:rPr>
-          <w:lang w:val="en-US"/>
-        </w:rPr>
-        <w:t>User</w:t>
-      </w:r>
-      <w:r>
-        <w:t>.</w:t>
-      </w:r>
-      <w:r>
-        <w:rPr>
-          <w:lang w:val="uk-UA"/>
-        </w:rPr>
-        <w:t xml:space="preserve"> </w:t>
-      </w:r>
-    </w:p>
-    <w:p>
-      <w:pPr>
-        <w:rPr>
-          <w:lang w:val="uk-UA"/>
-        </w:rPr>
-      </w:pPr>
-      <w:r>
-        <w:rPr>
-          <w:lang w:val="uk-UA"/>
-        </w:rPr>
-        <w:t xml:space="preserve">Сторінка логіну дає можливість зайти під ім’ям користувача, який вже міститься в </w:t>
-      </w:r>
-      <w:proofErr w:type="spellStart"/>
-      <w:r>
-        <w:rPr>
-          <w:lang w:val="uk-UA"/>
-        </w:rPr>
-        <w:t>блокчейні</w:t>
-      </w:r>
-      <w:proofErr w:type="spellEnd"/>
-      <w:r>
-        <w:rPr>
-          <w:lang w:val="uk-UA"/>
-        </w:rPr>
-        <w:t xml:space="preserve">, або вирушити до сторінки реєстрації, щоб додати нового користувача. </w:t>
-      </w:r>
-    </w:p>
-    <w:p>
-      <w:pPr>
-        <w:rPr>
-          <w:lang w:val="uk-UA"/>
-        </w:rPr>
-      </w:pPr>
-      <w:r>
-        <w:rPr>
-          <w:lang w:val="uk-UA"/>
-        </w:rPr>
-        <w:t xml:space="preserve">Основна сторінка зверху відображає </w:t>
-      </w:r>
-      <w:r>
-        <w:rPr>
-          <w:lang w:val="uk-UA"/>
-        </w:rPr>
-        <w:t>інформацію</w:t>
-      </w:r>
-      <w:r>
-        <w:rPr>
-          <w:lang w:val="uk-UA"/>
-        </w:rPr>
-        <w:t xml:space="preserve"> про користувача (логін, порт та </w:t>
-      </w:r>
-      <w:proofErr w:type="spellStart"/>
-      <w:r>
-        <w:rPr>
-          <w:lang w:val="en-US"/>
-        </w:rPr>
-        <w:t>uri</w:t>
-      </w:r>
-      <w:proofErr w:type="spellEnd"/>
-      <w:r>
-        <w:rPr>
-          <w:lang w:val="uk-UA"/>
-        </w:rPr>
-        <w:t xml:space="preserve"> </w:t>
-      </w:r>
-      <w:r>
-        <w:rPr>
-          <w:lang w:val="en-US"/>
-        </w:rPr>
-        <w:t>end</w:t>
-      </w:r>
-      <w:r>
-        <w:rPr>
-          <w:lang w:val="uk-UA"/>
-        </w:rPr>
-        <w:t xml:space="preserve"> </w:t>
-      </w:r>
-      <w:r>
-        <w:rPr>
-          <w:lang w:val="en-US"/>
-        </w:rPr>
-        <w:t>point</w:t>
-      </w:r>
-      <w:r>
-        <w:rPr>
-          <w:lang w:val="uk-UA"/>
-        </w:rPr>
-        <w:t>)</w:t>
-      </w:r>
-      <w:r>
-        <w:rPr>
-          <w:lang w:val="uk-UA"/>
-        </w:rPr>
-        <w:t xml:space="preserve">. </w:t>
-      </w:r>
-      <w:r>
-        <w:rPr>
-          <w:lang w:val="uk-UA"/>
-        </w:rPr>
-        <w:t xml:space="preserve">Майже всю область цієї сторінки займає список з блоків, що вже додані до </w:t>
-      </w:r>
-      <w:proofErr w:type="spellStart"/>
-      <w:r>
-        <w:rPr>
-          <w:lang w:val="uk-UA"/>
-        </w:rPr>
-        <w:t>блокчейну</w:t>
-      </w:r>
-      <w:proofErr w:type="spellEnd"/>
-      <w:r>
-        <w:rPr>
-          <w:lang w:val="uk-UA"/>
-        </w:rPr>
-        <w:t xml:space="preserve">. </w:t>
-      </w:r>
-      <w:proofErr w:type="spellStart"/>
-      <w:r>
-        <w:rPr>
-          <w:lang w:val="uk-UA"/>
-        </w:rPr>
-        <w:t>Нажавши</w:t>
-      </w:r>
-      <w:proofErr w:type="spellEnd"/>
-      <w:r>
-        <w:rPr>
-          <w:lang w:val="uk-UA"/>
-        </w:rPr>
-        <w:t xml:space="preserve"> на будь який </w:t>
-      </w:r>
-      <w:proofErr w:type="spellStart"/>
-      <w:r>
-        <w:rPr>
-          <w:lang w:val="uk-UA"/>
-        </w:rPr>
-        <w:t>єлемент</w:t>
-      </w:r>
-      <w:proofErr w:type="spellEnd"/>
-      <w:r>
-        <w:rPr>
-          <w:lang w:val="uk-UA"/>
-        </w:rPr>
-        <w:t xml:space="preserve"> списку можна зробити 4 операції з цим блоком :</w:t>
-      </w:r>
-    </w:p>
-    <w:p>
-      <w:pPr>
-        <w:rPr>
-          <w:lang w:val="uk-UA"/>
-        </w:rPr>
-      </w:pPr>
-      <w:r>
-        <w:rPr>
-          <w:lang w:val="uk-UA"/>
-        </w:rPr>
-        <w:t>- скопіювати хеш блоку;</w:t>
-      </w:r>
-    </w:p>
-    <w:p>
-      <w:pPr>
-        <w:rPr>
-          <w:lang w:val="uk-UA"/>
-        </w:rPr>
-      </w:pPr>
-      <w:r>
-        <w:rPr>
-          <w:lang w:val="uk-UA"/>
-        </w:rPr>
-        <w:t>- скопіювати ім’я користувача, що додав блок;</w:t>
-      </w:r>
-    </w:p>
-    <w:p>
-      <w:pPr>
-        <w:rPr>
-          <w:lang w:val="uk-UA"/>
-        </w:rPr>
-      </w:pPr>
-      <w:r>
-        <w:rPr>
-          <w:lang w:val="uk-UA"/>
-        </w:rPr>
-        <w:t xml:space="preserve">- переглянути вміст блоку (якщо це просте повідомлення, то воно відобразиться в </w:t>
-      </w:r>
-      <w:r>
-        <w:rPr>
-          <w:lang w:val="uk-UA"/>
-        </w:rPr>
-        <w:t>вікні повідомлень, а якщо це якийсь файл, то він тимчасово завантажиться на комп’ютер та відкриється</w:t>
-      </w:r>
-      <w:r>
-        <w:rPr>
-          <w:lang w:val="uk-UA"/>
-        </w:rPr>
-        <w:t>);</w:t>
-      </w:r>
-    </w:p>
-    <w:p>
-      <w:pPr>
-        <w:rPr>
-          <w:lang w:val="uk-UA"/>
-        </w:rPr>
-      </w:pPr>
-      <w:r>
-        <w:rPr>
-          <w:lang w:val="uk-UA"/>
-        </w:rPr>
-        <w:t>- скачати контент блоку на комп’ютер</w:t>
-      </w:r>
-      <w:r>
-        <w:rPr>
-          <w:lang w:val="uk-UA"/>
-        </w:rPr>
-        <w:t xml:space="preserve"> (якщо у блоці вказано тип файлу, то файл завантажиться з даним типом)</w:t>
-      </w:r>
-      <w:r>
-        <w:rPr>
-          <w:lang w:val="uk-UA"/>
-        </w:rPr>
-        <w:t>.</w:t>
-      </w:r>
-    </w:p>
-    <w:p>
-      <w:pPr>
-        <w:rPr>
-          <w:lang w:val="uk-UA"/>
-        </w:rPr>
-      </w:pPr>
-      <w:r>
-        <w:rPr>
-          <w:lang w:val="uk-UA"/>
-        </w:rPr>
         <w:t>В лівому нижньому куті знаходиться функціонал для додавання нових блоків, або з звичайним строковим повідомленням, або передавши будь який файл з комп’ютера.</w:t>
       </w:r>
     </w:p>
@@ -19861,7 +20433,6 @@
         <w:rPr>
           <w:lang w:val="uk-UA"/>
         </w:rPr>
-        <w:lastRenderedPageBreak/>
         <w:t>Дані фор</w:t>
       </w:r>
       <w:r>
@@ -19893,14 +20464,16 @@
           <w:lang w:val="uk-UA"/>
         </w:rPr>
       </w:pPr>
-      <w:r>
-        <w:rPr>
-          <w:lang w:val="uk-UA"/>
+      <w:bookmarkStart w:id="30" w:name="_GoBack"/>
+      <w:r>
+        <w:rPr>
+          <w:noProof/>
+          <w:lang w:eastAsia="ru-RU"/>
         </w:rPr>
         <w:drawing>
           <wp:inline distT="0" distB="0" distL="0" distR="0" wp14:anchorId="54C76FDB" wp14:editId="2E9B5A11">
-            <wp:extent cx="3172268" cy="2362530"/>
-            <wp:effectExtent l="0" t="0" r="9525" b="0"/>
+            <wp:extent cx="2722728" cy="2027737"/>
+            <wp:effectExtent l="0" t="0" r="1905" b="0"/>
             <wp:docPr id="36" name="Рисунок 36"/>
             <wp:cNvGraphicFramePr>
               <a:graphicFrameLocks xmlns:a="http://schemas.openxmlformats.org/drawingml/2006/main" noChangeAspect="1"/>
@@ -19921,7 +20494,7 @@
                   <pic:spPr>
                     <a:xfrm>
                       <a:off x="0" y="0"/>
-                      <a:ext cx="3172268" cy="2362530"/>
+                      <a:ext cx="2733522" cy="2035776"/>
                     </a:xfrm>
                     <a:prstGeom prst="rect">
                       <a:avLst/>
@@ -19933,6 +20506,7 @@
           </wp:inline>
         </w:drawing>
       </w:r>
+      <w:bookmarkEnd w:id="30"/>
     </w:p>
     <w:p>
       <w:pPr>
@@ -19968,7 +20542,8 @@
       </w:pPr>
       <w:r>
         <w:rPr>
-          <w:lang w:val="uk-UA"/>
+          <w:noProof/>
+          <w:lang w:eastAsia="ru-RU"/>
         </w:rPr>
         <w:drawing>
           <wp:inline distT="0" distB="0" distL="0" distR="0" wp14:anchorId="5643BEDE" wp14:editId="3AAF697E">
@@ -20052,9 +20627,9 @@
       </w:pPr>
       <w:r>
         <w:rPr>
-          <w:lang w:val="uk-UA"/>
-        </w:rPr>
-        <w:lastRenderedPageBreak/>
+          <w:noProof/>
+          <w:lang w:eastAsia="ru-RU"/>
+        </w:rPr>
         <w:drawing>
           <wp:inline distT="0" distB="0" distL="0" distR="0" wp14:anchorId="31E25F5D" wp14:editId="068560CB">
             <wp:extent cx="5940425" cy="3557270"/>
@@ -20131,6 +20706,11 @@
         <w:jc w:val="center"/>
       </w:pPr>
       <w:r>
+        <w:rPr>
+          <w:noProof/>
+          <w:lang w:eastAsia="ru-RU"/>
+        </w:rPr>
+        <w:lastRenderedPageBreak/>
         <w:drawing>
           <wp:inline distT="0" distB="0" distL="0" distR="0" wp14:anchorId="47AD5A05" wp14:editId="106AADD4">
             <wp:extent cx="5940425" cy="3656965"/>
@@ -20219,225 +20799,245 @@
         <w:spacing w:line="240" w:lineRule="auto"/>
         <w:ind w:firstLine="0"/>
         <w:jc w:val="center"/>
+      </w:pPr>
+    </w:p>
+    <w:p>
+      <w:pPr>
+        <w:pStyle w:val="2"/>
+        <w:rPr>
+          <w:lang w:val="uk-UA"/>
+        </w:rPr>
+      </w:pPr>
+      <w:bookmarkStart w:id="31" w:name="_Toc104509305"/>
+      <w:r>
+        <w:rPr>
+          <w:lang w:val="uk-UA"/>
+        </w:rPr>
+        <w:t>4.2 Процес тестування</w:t>
+      </w:r>
+      <w:bookmarkEnd w:id="31"/>
+    </w:p>
+    <w:p>
+      <w:pPr>
+        <w:rPr>
+          <w:lang w:val="uk-UA"/>
+        </w:rPr>
+      </w:pPr>
+      <w:r>
+        <w:rPr>
+          <w:lang w:val="uk-UA"/>
+        </w:rPr>
+        <w:t>Тестування це п</w:t>
+      </w:r>
+      <w:r>
+        <w:rPr>
+          <w:lang w:val="uk-UA"/>
+        </w:rPr>
+        <w:t>еревірка відповідності між реальною поведінкою програми та її очікуваним поведінкою на кінцевому наборі тестів, обраному певним чином.</w:t>
+      </w:r>
+    </w:p>
+    <w:p>
+      <w:pPr>
+        <w:rPr>
+          <w:lang w:val="uk-UA"/>
+        </w:rPr>
+      </w:pPr>
+      <w:r>
+        <w:rPr>
+          <w:lang w:val="uk-UA"/>
+        </w:rPr>
+        <w:t xml:space="preserve">Тестування має на меті </w:t>
+      </w:r>
+      <w:r>
+        <w:rPr>
+          <w:lang w:val="uk-UA"/>
+        </w:rPr>
+        <w:t>в</w:t>
+      </w:r>
+      <w:r>
+        <w:rPr>
+          <w:lang w:val="uk-UA"/>
+        </w:rPr>
+        <w:t>иявлення дефектів, п</w:t>
+      </w:r>
+      <w:r>
+        <w:rPr>
+          <w:lang w:val="uk-UA"/>
+        </w:rPr>
+        <w:t>ідвищення впевненості в рівні якості</w:t>
+      </w:r>
+      <w:r>
+        <w:rPr>
+          <w:lang w:val="uk-UA"/>
+        </w:rPr>
+        <w:t>, з</w:t>
+      </w:r>
+      <w:r>
+        <w:rPr>
+          <w:lang w:val="uk-UA"/>
+        </w:rPr>
+        <w:t>апобігання дефектів</w:t>
+      </w:r>
+      <w:r>
+        <w:rPr>
+          <w:lang w:val="uk-UA"/>
+        </w:rPr>
+        <w:t xml:space="preserve"> </w:t>
+      </w:r>
+      <w:r>
+        <w:rPr>
+          <w:lang w:val="uk-UA"/>
+        </w:rPr>
+        <w:t>[</w:t>
+      </w:r>
+      <w:r>
+        <w:rPr>
+          <w:lang w:val="uk-UA"/>
+        </w:rPr>
+        <w:t>16</w:t>
+      </w:r>
+      <w:r>
+        <w:rPr>
+          <w:lang w:val="uk-UA"/>
+        </w:rPr>
+        <w:t>]</w:t>
+      </w:r>
+      <w:r>
+        <w:rPr>
+          <w:lang w:val="uk-UA"/>
+        </w:rPr>
+        <w:t>.</w:t>
+      </w:r>
+    </w:p>
+    <w:p>
+      <w:pPr>
+        <w:rPr>
+          <w:lang w:val="uk-UA"/>
+        </w:rPr>
+      </w:pPr>
+      <w:r>
+        <w:rPr>
+          <w:lang w:val="uk-UA"/>
+        </w:rPr>
+        <w:t xml:space="preserve">Для тестування програмної системи на етапі розробки, кожного разу при написанні якогось модуля, проводилось </w:t>
+      </w:r>
+      <w:r>
         <w:rPr>
           <w:lang w:val="en-US"/>
         </w:rPr>
-      </w:pPr>
-    </w:p>
-    <w:p>
-      <w:pPr>
-        <w:pStyle w:val="2"/>
-        <w:rPr>
-          <w:lang w:val="uk-UA"/>
-        </w:rPr>
-      </w:pPr>
-      <w:bookmarkStart w:id="30" w:name="_Toc104163820"/>
+        <w:t>Unit</w:t>
+      </w:r>
+      <w:r>
+        <w:rPr>
+          <w:lang w:val="uk-UA"/>
+        </w:rPr>
+        <w:t xml:space="preserve"> тестування для цього модуля.</w:t>
+      </w:r>
+    </w:p>
+    <w:p>
+      <w:pPr>
+        <w:rPr>
+          <w:lang w:val="uk-UA"/>
+        </w:rPr>
+      </w:pPr>
+      <w:r>
+        <w:rPr>
+          <w:lang w:val="uk-UA"/>
+        </w:rPr>
+        <w:t>Модульний тест</w:t>
+      </w:r>
+      <w:r>
+        <w:rPr>
+          <w:lang w:val="uk-UA"/>
+        </w:rPr>
+        <w:t xml:space="preserve"> (</w:t>
+      </w:r>
+      <w:r>
+        <w:rPr>
+          <w:lang w:val="en-US"/>
+        </w:rPr>
+        <w:t>Unit</w:t>
+      </w:r>
+      <w:r>
+        <w:rPr>
+          <w:lang w:val="uk-UA"/>
+        </w:rPr>
+        <w:t xml:space="preserve"> </w:t>
+      </w:r>
+      <w:r>
+        <w:rPr>
+          <w:lang w:val="en-US"/>
+        </w:rPr>
+        <w:t>testing</w:t>
+      </w:r>
+      <w:r>
+        <w:rPr>
+          <w:lang w:val="uk-UA"/>
+        </w:rPr>
+        <w:t>)</w:t>
+      </w:r>
+      <w:r>
+        <w:rPr>
+          <w:lang w:val="uk-UA"/>
+        </w:rPr>
+        <w:t xml:space="preserve"> — це спосіб тестування одиниці найменшої частини коду, яку можна </w:t>
+      </w:r>
+      <w:proofErr w:type="spellStart"/>
+      <w:r>
+        <w:rPr>
+          <w:lang w:val="uk-UA"/>
+        </w:rPr>
+        <w:t>логічно</w:t>
+      </w:r>
+      <w:proofErr w:type="spellEnd"/>
+      <w:r>
+        <w:rPr>
+          <w:lang w:val="uk-UA"/>
+        </w:rPr>
+        <w:t xml:space="preserve"> виділити в системі. У більшості мов програмування це функція, підпрограма, метод або властивість. Ізольована частина в</w:t>
+      </w:r>
+      <w:r>
+        <w:rPr>
+          <w:lang w:val="uk-UA"/>
+        </w:rPr>
+        <w:t xml:space="preserve">изначення має важливе значення. </w:t>
+      </w:r>
+      <w:r>
+        <w:rPr>
+          <w:lang w:val="uk-UA"/>
+        </w:rPr>
+        <w:t>[1</w:t>
+      </w:r>
+      <w:r>
+        <w:rPr>
+          <w:lang w:val="en-US"/>
+        </w:rPr>
+        <w:t>7</w:t>
+      </w:r>
+      <w:r>
+        <w:rPr>
+          <w:lang w:val="uk-UA"/>
+        </w:rPr>
+        <w:t>]</w:t>
+      </w:r>
+      <w:r>
+        <w:rPr>
+          <w:lang w:val="uk-UA"/>
+        </w:rPr>
+        <w:t>.</w:t>
+      </w:r>
+    </w:p>
+    <w:p>
+      <w:pPr>
+        <w:rPr>
+          <w:lang w:val="uk-UA"/>
+        </w:rPr>
+      </w:pPr>
       <w:r>
         <w:rPr>
           <w:lang w:val="uk-UA"/>
         </w:rPr>
         <w:lastRenderedPageBreak/>
-        <w:t>4.2 Процес тестування</w:t>
-      </w:r>
-      <w:bookmarkEnd w:id="30"/>
-    </w:p>
-    <w:p>
-      <w:pPr>
-        <w:rPr>
-          <w:lang w:val="uk-UA"/>
-        </w:rPr>
-      </w:pPr>
-      <w:r>
-        <w:rPr>
-          <w:lang w:val="uk-UA"/>
-        </w:rPr>
-        <w:t>Тестування це п</w:t>
-      </w:r>
-      <w:r>
-        <w:rPr>
-          <w:lang w:val="uk-UA"/>
-        </w:rPr>
-        <w:t>еревірка відповідності між реальною поведінкою програми та її очікуваним поведінкою на кінцевому наборі тестів, обраному певним чином.</w:t>
-      </w:r>
-    </w:p>
-    <w:p>
-      <w:pPr>
-        <w:rPr>
-          <w:lang w:val="uk-UA"/>
-        </w:rPr>
-      </w:pPr>
-      <w:r>
-        <w:rPr>
-          <w:lang w:val="uk-UA"/>
-        </w:rPr>
-        <w:t xml:space="preserve">Тестування має на меті </w:t>
-      </w:r>
-      <w:r>
-        <w:rPr>
-          <w:lang w:val="uk-UA"/>
-        </w:rPr>
-        <w:t>в</w:t>
-      </w:r>
-      <w:r>
-        <w:rPr>
-          <w:lang w:val="uk-UA"/>
-        </w:rPr>
-        <w:t>иявлення дефектів, п</w:t>
-      </w:r>
-      <w:r>
-        <w:rPr>
-          <w:lang w:val="uk-UA"/>
-        </w:rPr>
-        <w:t>ідвищення впевненості в рівні якості</w:t>
-      </w:r>
-      <w:r>
-        <w:rPr>
-          <w:lang w:val="uk-UA"/>
-        </w:rPr>
-        <w:t>, з</w:t>
-      </w:r>
-      <w:r>
-        <w:rPr>
-          <w:lang w:val="uk-UA"/>
-        </w:rPr>
-        <w:t>апобігання дефектів</w:t>
-      </w:r>
-      <w:r>
-        <w:rPr>
-          <w:lang w:val="uk-UA"/>
-        </w:rPr>
-        <w:t xml:space="preserve"> </w:t>
-      </w:r>
-      <w:r>
-        <w:rPr>
-          <w:lang w:val="uk-UA"/>
-        </w:rPr>
-        <w:t>[</w:t>
-      </w:r>
-      <w:r>
-        <w:rPr>
-          <w:lang w:val="uk-UA"/>
-        </w:rPr>
-        <w:t>14</w:t>
-      </w:r>
-      <w:r>
-        <w:rPr>
-          <w:lang w:val="uk-UA"/>
-        </w:rPr>
-        <w:t>]</w:t>
-      </w:r>
-      <w:r>
-        <w:rPr>
-          <w:lang w:val="uk-UA"/>
-        </w:rPr>
-        <w:t>.</w:t>
-      </w:r>
-    </w:p>
-    <w:p>
-      <w:pPr>
-        <w:rPr>
-          <w:lang w:val="uk-UA"/>
-        </w:rPr>
-      </w:pPr>
-      <w:r>
-        <w:rPr>
-          <w:lang w:val="uk-UA"/>
-        </w:rPr>
-        <w:t xml:space="preserve">Для тестування програмної системи на етапі розробки, кожного разу при написанні якогось модуля, проводилось </w:t>
-      </w:r>
-      <w:r>
-        <w:rPr>
-          <w:lang w:val="en-US"/>
-        </w:rPr>
-        <w:t>Unit</w:t>
-      </w:r>
-      <w:r>
-        <w:rPr>
-          <w:lang w:val="uk-UA"/>
-        </w:rPr>
-        <w:t xml:space="preserve"> тестування для цього модуля.</w:t>
-      </w:r>
-    </w:p>
-    <w:p>
-      <w:r>
-        <w:rPr>
-          <w:lang w:val="uk-UA"/>
-        </w:rPr>
-        <w:t>Модульний тест</w:t>
-      </w:r>
-      <w:r>
-        <w:rPr>
-          <w:lang w:val="uk-UA"/>
-        </w:rPr>
-        <w:t xml:space="preserve"> (</w:t>
-      </w:r>
-      <w:r>
-        <w:rPr>
-          <w:lang w:val="en-US"/>
-        </w:rPr>
-        <w:t>Unit</w:t>
-      </w:r>
-      <w:r>
-        <w:rPr>
-          <w:lang w:val="uk-UA"/>
-        </w:rPr>
-        <w:t xml:space="preserve"> </w:t>
-      </w:r>
-      <w:r>
-        <w:rPr>
-          <w:lang w:val="en-US"/>
-        </w:rPr>
-        <w:t>testing</w:t>
-      </w:r>
-      <w:r>
-        <w:rPr>
-          <w:lang w:val="uk-UA"/>
-        </w:rPr>
-        <w:t>)</w:t>
-      </w:r>
-      <w:r>
-        <w:rPr>
-          <w:lang w:val="uk-UA"/>
-        </w:rPr>
-        <w:t xml:space="preserve"> — це спосіб тестування одиниці найменшої частини коду, яку можна </w:t>
-      </w:r>
-      <w:proofErr w:type="spellStart"/>
-      <w:r>
-        <w:rPr>
-          <w:lang w:val="uk-UA"/>
-        </w:rPr>
-        <w:t>логічно</w:t>
-      </w:r>
-      <w:proofErr w:type="spellEnd"/>
-      <w:r>
-        <w:rPr>
-          <w:lang w:val="uk-UA"/>
-        </w:rPr>
-        <w:t xml:space="preserve"> виділити в системі. У більшості мов програмування це функція, підпрограма, метод або властивість. Ізольована частина в</w:t>
-      </w:r>
-      <w:r>
-        <w:rPr>
-          <w:lang w:val="uk-UA"/>
-        </w:rPr>
-        <w:t xml:space="preserve">изначення має важливе значення. </w:t>
-      </w:r>
-      <w:r>
-        <w:t>[15]</w:t>
-      </w:r>
-      <w:r>
-        <w:t>.</w:t>
-      </w:r>
-    </w:p>
-    <w:p>
-      <w:pPr>
-        <w:rPr>
-          <w:lang w:val="uk-UA"/>
-        </w:rPr>
-      </w:pPr>
-      <w:r>
-        <w:rPr>
-          <w:lang w:val="uk-UA"/>
-        </w:rPr>
         <w:t>Також на при завершенні розробки, було проведено ряд тестування на відповідність функціональним та нефункціональним вимогам (функціональне тестування та н</w:t>
       </w:r>
       <w:r>
@@ -20467,12 +21067,14 @@
           <w:lang w:val="uk-UA"/>
         </w:rPr>
       </w:pPr>
+      <w:bookmarkStart w:id="32" w:name="_Toc104509306"/>
       <w:r>
         <w:rPr>
           <w:lang w:val="uk-UA"/>
         </w:rPr>
         <w:t>4.2.1 Модульне тестування</w:t>
       </w:r>
+      <w:bookmarkEnd w:id="32"/>
     </w:p>
     <w:p>
       <w:pPr>
@@ -20535,9 +21137,9 @@
       </w:pPr>
       <w:r>
         <w:rPr>
-          <w:lang w:val="uk-UA"/>
-        </w:rPr>
-        <w:lastRenderedPageBreak/>
+          <w:noProof/>
+          <w:lang w:eastAsia="ru-RU"/>
+        </w:rPr>
         <w:drawing>
           <wp:inline distT="0" distB="0" distL="0" distR="0" wp14:anchorId="390B6589" wp14:editId="0C4ABAA0">
             <wp:extent cx="2686425" cy="4620270"/>
@@ -20658,7 +21260,14 @@
         <w:rPr>
           <w:lang w:val="uk-UA"/>
         </w:rPr>
-        <w:t>справді виходить в результаті виконання метода. Приклад написаного модульного тесту, для копіювання логіна користувача в буфер обміну, показано на рисунку 4.10.</w:t>
+        <w:t xml:space="preserve">справді виходить в результаті </w:t>
+      </w:r>
+      <w:r>
+        <w:rPr>
+          <w:lang w:val="uk-UA"/>
+        </w:rPr>
+        <w:lastRenderedPageBreak/>
+        <w:t>виконання метода. Приклад написаного модульного тесту, для копіювання логіна користувача в буфер обміну, показано на рисунку 4.10.</w:t>
       </w:r>
     </w:p>
     <w:p>
@@ -20679,7 +21288,8 @@
       </w:pPr>
       <w:r>
         <w:rPr>
-          <w:lang w:val="en-US"/>
+          <w:noProof/>
+          <w:lang w:eastAsia="ru-RU"/>
         </w:rPr>
         <w:drawing>
           <wp:inline distT="0" distB="0" distL="0" distR="0" wp14:anchorId="7FADCEDD" wp14:editId="74F68B44">
@@ -20751,7 +21361,6 @@
         <w:rPr>
           <w:lang w:val="uk-UA"/>
         </w:rPr>
-        <w:lastRenderedPageBreak/>
         <w:t>Результат модульного тестування для усіх основних класів показано на рисунку 4.11.</w:t>
       </w:r>
     </w:p>
@@ -20773,7 +21382,8 @@
       </w:pPr>
       <w:r>
         <w:rPr>
-          <w:lang w:val="uk-UA"/>
+          <w:noProof/>
+          <w:lang w:eastAsia="ru-RU"/>
         </w:rPr>
         <w:drawing>
           <wp:inline distT="0" distB="0" distL="0" distR="0" wp14:anchorId="44F1152D" wp14:editId="346981E9">
@@ -20854,12 +21464,14 @@
           <w:lang w:val="uk-UA"/>
         </w:rPr>
       </w:pPr>
+      <w:bookmarkStart w:id="33" w:name="_Toc104509307"/>
       <w:r>
         <w:rPr>
           <w:lang w:val="uk-UA"/>
         </w:rPr>
         <w:t>4.2.2 Функціональне тестування</w:t>
       </w:r>
+      <w:bookmarkEnd w:id="33"/>
     </w:p>
     <w:p>
       <w:pPr>
@@ -20969,12 +21581,15 @@
           <w:lang w:val="uk-UA"/>
         </w:rPr>
       </w:pPr>
-      <w:r>
-        <w:rPr>
-          <w:lang w:val="uk-UA"/>
-        </w:rPr>
+      <w:bookmarkStart w:id="34" w:name="_Toc104509308"/>
+      <w:r>
+        <w:rPr>
+          <w:lang w:val="uk-UA"/>
+        </w:rPr>
+        <w:lastRenderedPageBreak/>
         <w:t>4.2.3 Нефункціональне тестування</w:t>
       </w:r>
+      <w:bookmarkEnd w:id="34"/>
     </w:p>
     <w:p>
       <w:pPr>
@@ -21091,294 +21706,295 @@
         <w:rPr>
           <w:lang w:val="uk-UA"/>
         </w:rPr>
-        <w:t xml:space="preserve">, яка надає невелику кількість можливостей, але ці можливості можна </w:t>
-      </w:r>
+        <w:t>, яка надає невелику кількість можливостей, але ці можливості можна використовувати задовольняючи будь які подальші надбудови над системою, наприклад інтеграцію аналогів смарт контрактів.</w:t>
+      </w:r>
+    </w:p>
+    <w:p>
+      <w:pPr>
+        <w:rPr>
+          <w:lang w:val="uk-UA"/>
+        </w:rPr>
+      </w:pPr>
+      <w:r>
+        <w:rPr>
+          <w:lang w:val="uk-UA"/>
+        </w:rPr>
+        <w:t>Надійність</w:t>
+      </w:r>
+      <w:r>
+        <w:rPr>
+          <w:lang w:val="uk-UA"/>
+        </w:rPr>
+        <w:t xml:space="preserve"> – система має стабільно працювати з мінімальною кількістю зависань при умові </w:t>
+      </w:r>
+      <w:r>
+        <w:rPr>
+          <w:lang w:val="uk-UA"/>
+        </w:rPr>
+        <w:t xml:space="preserve">середнього навантаження на неї. Вході тестування на </w:t>
+      </w:r>
+      <w:proofErr w:type="spellStart"/>
+      <w:r>
+        <w:rPr>
+          <w:lang w:val="uk-UA"/>
+        </w:rPr>
+        <w:t>стресостійкість</w:t>
+      </w:r>
+      <w:proofErr w:type="spellEnd"/>
+      <w:r>
+        <w:rPr>
+          <w:lang w:val="uk-UA"/>
+        </w:rPr>
+        <w:t xml:space="preserve"> система гарно себе показала. При завантажені 40 блоків з яких близько половини були файли середнім розміром у 500 </w:t>
+      </w:r>
+      <w:proofErr w:type="spellStart"/>
+      <w:r>
+        <w:rPr>
+          <w:lang w:val="uk-UA"/>
+        </w:rPr>
+        <w:t>кб</w:t>
+      </w:r>
+      <w:proofErr w:type="spellEnd"/>
+      <w:r>
+        <w:rPr>
+          <w:lang w:val="uk-UA"/>
+        </w:rPr>
+        <w:t xml:space="preserve">, час очікування повністю новоствореного аканта на завантаження склало менш ніж 1 секунда на одному пристрої. А отже швидкість завантаження на різних пристроях може залежати в більшій мірі лиш від швидкості </w:t>
+      </w:r>
+      <w:proofErr w:type="spellStart"/>
+      <w:r>
+        <w:rPr>
+          <w:lang w:val="uk-UA"/>
+        </w:rPr>
+        <w:t>інтернета</w:t>
+      </w:r>
+      <w:proofErr w:type="spellEnd"/>
+      <w:r>
+        <w:rPr>
+          <w:lang w:val="uk-UA"/>
+        </w:rPr>
+        <w:t xml:space="preserve"> конкретного користувача.</w:t>
+      </w:r>
+    </w:p>
+    <w:p>
+      <w:pPr>
+        <w:ind w:firstLine="708"/>
+        <w:rPr>
+          <w:lang w:val="uk-UA"/>
+        </w:rPr>
+      </w:pPr>
+      <w:r>
+        <w:rPr>
+          <w:lang w:val="uk-UA"/>
+        </w:rPr>
+        <w:t xml:space="preserve">Безпека – можливість підробити дані має бути </w:t>
+      </w:r>
+      <w:r>
+        <w:rPr>
+          <w:lang w:val="uk-UA"/>
+        </w:rPr>
+        <w:t>можлива лиш в випадку переваги більш ніж 50% у апаратних можливостях конкретного користувача. Цей пункт також повністю задовільнений. При тестуванні двох програм, що використовують один апаратний потенціал, але звертаються до різних локальних сховищ, не вдалося обманути систему зламавши ланцюжок даних. Некоректні дані одразу затираються.</w:t>
+      </w:r>
+    </w:p>
+    <w:p>
+      <w:pPr>
+        <w:rPr>
+          <w:lang w:val="uk-UA"/>
+        </w:rPr>
+      </w:pPr>
+      <w:r>
+        <w:rPr>
+          <w:lang w:val="uk-UA"/>
+        </w:rPr>
+        <w:t xml:space="preserve">Локалізація – </w:t>
+      </w:r>
+      <w:r>
+        <w:rPr>
+          <w:lang w:val="uk-UA"/>
+        </w:rPr>
+        <w:t>система повністю локалізована на англійській мові, відповідно до вимог.</w:t>
+      </w:r>
+    </w:p>
+    <w:p>
+      <w:pPr>
+        <w:rPr>
+          <w:lang w:val="uk-UA"/>
+        </w:rPr>
+      </w:pPr>
+      <w:r>
+        <w:rPr>
+          <w:lang w:val="uk-UA"/>
+        </w:rPr>
+        <w:t xml:space="preserve">Технічні вимоги – </w:t>
+      </w:r>
+      <w:r>
+        <w:rPr>
+          <w:lang w:val="uk-UA"/>
+        </w:rPr>
+        <w:t xml:space="preserve">система працює на операційній системі </w:t>
+      </w:r>
+      <w:r>
+        <w:rPr>
+          <w:lang w:val="en-US"/>
+        </w:rPr>
+        <w:t>Windows</w:t>
+      </w:r>
+      <w:r>
+        <w:t xml:space="preserve"> 10 </w:t>
+      </w:r>
+      <w:r>
+        <w:rPr>
+          <w:lang w:val="uk-UA"/>
+        </w:rPr>
+        <w:t xml:space="preserve">та потребує менш ніж 8 </w:t>
+      </w:r>
+      <w:proofErr w:type="spellStart"/>
+      <w:r>
+        <w:rPr>
+          <w:lang w:val="uk-UA"/>
+        </w:rPr>
+        <w:t>гб</w:t>
+      </w:r>
+      <w:proofErr w:type="spellEnd"/>
+      <w:r>
+        <w:rPr>
+          <w:lang w:val="uk-UA"/>
+        </w:rPr>
+        <w:t xml:space="preserve"> оперативної </w:t>
+      </w:r>
+      <w:r>
+        <w:rPr>
+          <w:lang w:val="uk-UA"/>
+        </w:rPr>
+        <w:t>пам’яті, згідно до раніше поставлених вимог.</w:t>
+      </w:r>
+    </w:p>
+    <w:p>
+      <w:pPr>
+        <w:rPr>
+          <w:lang w:val="uk-UA"/>
+        </w:rPr>
+      </w:pPr>
       <w:r>
         <w:rPr>
           <w:lang w:val="uk-UA"/>
         </w:rPr>
         <w:lastRenderedPageBreak/>
-        <w:t>використовувати задовольняючи будь які подальші надбудови над системою, наприклад інтеграцію аналогів смарт контрактів.</w:t>
-      </w:r>
-    </w:p>
-    <w:p>
-      <w:pPr>
-        <w:rPr>
-          <w:lang w:val="uk-UA"/>
-        </w:rPr>
-      </w:pPr>
-      <w:r>
-        <w:rPr>
-          <w:lang w:val="uk-UA"/>
-        </w:rPr>
-        <w:t>Надійність</w:t>
-      </w:r>
-      <w:r>
-        <w:rPr>
-          <w:lang w:val="uk-UA"/>
-        </w:rPr>
-        <w:t xml:space="preserve"> – система має стабільно працювати з мінімальною кількістю зависань при умові </w:t>
-      </w:r>
-      <w:r>
-        <w:rPr>
-          <w:lang w:val="uk-UA"/>
-        </w:rPr>
-        <w:t xml:space="preserve">середнього навантаження на неї. Вході тестування на </w:t>
-      </w:r>
-      <w:proofErr w:type="spellStart"/>
-      <w:r>
-        <w:rPr>
-          <w:lang w:val="uk-UA"/>
-        </w:rPr>
-        <w:t>стресостійкість</w:t>
-      </w:r>
-      <w:proofErr w:type="spellEnd"/>
-      <w:r>
-        <w:rPr>
-          <w:lang w:val="uk-UA"/>
-        </w:rPr>
-        <w:t xml:space="preserve"> система гарно себе показала. При завантажені 40 блоків з яких близько половини були файли середнім розміром у 500 </w:t>
-      </w:r>
-      <w:proofErr w:type="spellStart"/>
-      <w:r>
-        <w:rPr>
-          <w:lang w:val="uk-UA"/>
-        </w:rPr>
-        <w:t>кб</w:t>
-      </w:r>
-      <w:proofErr w:type="spellEnd"/>
-      <w:r>
-        <w:rPr>
-          <w:lang w:val="uk-UA"/>
-        </w:rPr>
-        <w:t xml:space="preserve">, час очікування повністю новоствореного аканта на завантаження склало менш ніж 1 секунда на одному пристрої. А отже швидкість завантаження на різних пристроях може залежати в більшій мірі лиш від швидкості </w:t>
-      </w:r>
-      <w:proofErr w:type="spellStart"/>
-      <w:r>
-        <w:rPr>
-          <w:lang w:val="uk-UA"/>
-        </w:rPr>
-        <w:t>інтернета</w:t>
-      </w:r>
-      <w:proofErr w:type="spellEnd"/>
-      <w:r>
-        <w:rPr>
-          <w:lang w:val="uk-UA"/>
-        </w:rPr>
-        <w:t xml:space="preserve"> конкретного користувача.</w:t>
-      </w:r>
-    </w:p>
-    <w:p>
-      <w:pPr>
-        <w:ind w:firstLine="708"/>
-        <w:rPr>
-          <w:lang w:val="uk-UA"/>
-        </w:rPr>
-      </w:pPr>
-      <w:r>
-        <w:rPr>
-          <w:lang w:val="uk-UA"/>
-        </w:rPr>
-        <w:t xml:space="preserve">Безпека – можливість підробити дані має бути </w:t>
-      </w:r>
-      <w:r>
-        <w:rPr>
-          <w:lang w:val="uk-UA"/>
-        </w:rPr>
-        <w:t>можлива лиш в випадку переваги більш ніж 50% у апаратних можливостях конкретного користувача. Цей пункт також повністю задовільнений. При тестуванні двох програм, що використовують один апаратний потенціал, але звертаються до різних локальних сховищ, не вдалося обманути систему зламавши ланцюжок даних. Некоректні дані одразу затираються.</w:t>
-      </w:r>
-    </w:p>
-    <w:p>
-      <w:pPr>
-        <w:rPr>
-          <w:lang w:val="uk-UA"/>
-        </w:rPr>
-      </w:pPr>
-      <w:r>
-        <w:rPr>
-          <w:lang w:val="uk-UA"/>
-        </w:rPr>
-        <w:t xml:space="preserve">Локалізація – </w:t>
-      </w:r>
-      <w:r>
-        <w:rPr>
-          <w:lang w:val="uk-UA"/>
-        </w:rPr>
-        <w:t>система повністю локалізована на англійській мові, відповідно до вимог.</w:t>
-      </w:r>
-    </w:p>
-    <w:p>
-      <w:pPr>
-        <w:rPr>
-          <w:lang w:val="uk-UA"/>
-        </w:rPr>
-      </w:pPr>
-      <w:r>
-        <w:rPr>
-          <w:lang w:val="uk-UA"/>
-        </w:rPr>
-        <w:t xml:space="preserve">Технічні вимоги – </w:t>
-      </w:r>
-      <w:r>
-        <w:rPr>
-          <w:lang w:val="uk-UA"/>
-        </w:rPr>
-        <w:t xml:space="preserve">система працює на операційній системі </w:t>
+        <w:t xml:space="preserve">Інтерфейс </w:t>
+      </w:r>
+      <w:r>
+        <w:rPr>
+          <w:lang w:val="uk-UA"/>
+        </w:rPr>
+        <w:t>– повністю відповідає стилістичним вимог, що дули поставлені раніше. Приклад інтерфейсу було представлено на рисунках 4.5-4.8.</w:t>
+      </w:r>
+    </w:p>
+    <w:p>
+      <w:pPr>
+        <w:rPr>
+          <w:lang w:val="uk-UA"/>
+        </w:rPr>
+      </w:pPr>
+    </w:p>
+    <w:p>
+      <w:pPr>
+        <w:pStyle w:val="3"/>
+        <w:rPr>
+          <w:lang w:val="uk-UA"/>
+        </w:rPr>
+      </w:pPr>
+      <w:bookmarkStart w:id="35" w:name="_Toc104509309"/>
+      <w:r>
+        <w:rPr>
+          <w:lang w:val="uk-UA"/>
+        </w:rPr>
+        <w:t>4.3 Можливі вдосконалення системи</w:t>
+      </w:r>
+      <w:bookmarkEnd w:id="35"/>
+    </w:p>
+    <w:p>
+      <w:pPr>
+        <w:rPr>
+          <w:lang w:val="uk-UA"/>
+        </w:rPr>
+      </w:pPr>
+      <w:r>
+        <w:rPr>
+          <w:lang w:val="uk-UA"/>
+        </w:rPr>
+        <w:t xml:space="preserve">При розробці програмного продукту були виявлені недоліки в архітектурі взаємодій між системою </w:t>
+      </w:r>
+      <w:proofErr w:type="spellStart"/>
+      <w:r>
+        <w:rPr>
+          <w:lang w:val="uk-UA"/>
+        </w:rPr>
+        <w:t>токенізації</w:t>
+      </w:r>
+      <w:proofErr w:type="spellEnd"/>
+      <w:r>
+        <w:rPr>
+          <w:lang w:val="uk-UA"/>
+        </w:rPr>
+        <w:t xml:space="preserve"> та системою </w:t>
       </w:r>
       <w:r>
         <w:rPr>
           <w:lang w:val="en-US"/>
         </w:rPr>
-        <w:t>Windows</w:t>
-      </w:r>
-      <w:r>
-        <w:t xml:space="preserve"> 10 </w:t>
-      </w:r>
-      <w:r>
-        <w:rPr>
-          <w:lang w:val="uk-UA"/>
-        </w:rPr>
-        <w:t xml:space="preserve">та потребує менш ніж 8 </w:t>
-      </w:r>
-      <w:proofErr w:type="spellStart"/>
-      <w:r>
-        <w:rPr>
-          <w:lang w:val="uk-UA"/>
-        </w:rPr>
-        <w:t>гб</w:t>
-      </w:r>
-      <w:proofErr w:type="spellEnd"/>
-      <w:r>
-        <w:rPr>
-          <w:lang w:val="uk-UA"/>
-        </w:rPr>
-        <w:t xml:space="preserve"> оперативної </w:t>
-      </w:r>
-      <w:r>
-        <w:rPr>
-          <w:lang w:val="uk-UA"/>
-        </w:rPr>
-        <w:t>пам’яті, згідно до раніше поставлених вимог.</w:t>
-      </w:r>
-    </w:p>
-    <w:p>
-      <w:pPr>
-        <w:rPr>
-          <w:lang w:val="uk-UA"/>
-        </w:rPr>
-      </w:pPr>
-      <w:r>
-        <w:rPr>
-          <w:lang w:val="uk-UA"/>
-        </w:rPr>
-        <w:t xml:space="preserve">Інтерфейс </w:t>
-      </w:r>
-      <w:r>
-        <w:rPr>
-          <w:lang w:val="uk-UA"/>
-        </w:rPr>
-        <w:t>– повністю відповідає стилістичним вимог, що дули поставлені раніше. Приклад інтерфейсу було представлено на рисунках 4.5-4.8.</w:t>
-      </w:r>
-    </w:p>
-    <w:p>
-      <w:pPr>
-        <w:rPr>
-          <w:lang w:val="uk-UA"/>
-        </w:rPr>
-      </w:pPr>
-    </w:p>
-    <w:p>
-      <w:pPr>
-        <w:pStyle w:val="3"/>
-        <w:rPr>
-          <w:lang w:val="uk-UA"/>
-        </w:rPr>
-      </w:pPr>
-      <w:r>
-        <w:rPr>
-          <w:lang w:val="uk-UA"/>
-        </w:rPr>
-        <w:t>4.3 Можливі вдосконалення системи</w:t>
-      </w:r>
-    </w:p>
-    <w:p>
-      <w:pPr>
-        <w:rPr>
-          <w:lang w:val="uk-UA"/>
-        </w:rPr>
-      </w:pPr>
-      <w:r>
-        <w:rPr>
-          <w:lang w:val="uk-UA"/>
-        </w:rPr>
-        <w:t xml:space="preserve">При розробці програмного продукту були виявлені недоліки в архітектурі взаємодій між системою </w:t>
-      </w:r>
-      <w:proofErr w:type="spellStart"/>
-      <w:r>
-        <w:rPr>
-          <w:lang w:val="uk-UA"/>
-        </w:rPr>
-        <w:t>токенізації</w:t>
-      </w:r>
-      <w:proofErr w:type="spellEnd"/>
-      <w:r>
-        <w:rPr>
-          <w:lang w:val="uk-UA"/>
-        </w:rPr>
-        <w:t xml:space="preserve"> та системою </w:t>
+        <w:t>Peer</w:t>
+      </w:r>
+      <w:r>
+        <w:rPr>
+          <w:lang w:val="uk-UA"/>
+        </w:rPr>
+        <w:t>-</w:t>
       </w:r>
       <w:r>
         <w:rPr>
           <w:lang w:val="en-US"/>
         </w:rPr>
+        <w:t>To</w:t>
+      </w:r>
+      <w:r>
+        <w:rPr>
+          <w:lang w:val="uk-UA"/>
+        </w:rPr>
+        <w:t>-</w:t>
+      </w:r>
+      <w:r>
+        <w:rPr>
+          <w:lang w:val="en-US"/>
+        </w:rPr>
         <w:t>Peer</w:t>
       </w:r>
       <w:r>
+        <w:rPr>
+          <w:lang w:val="uk-UA"/>
+        </w:rPr>
+        <w:t xml:space="preserve"> передачі даних. Ці проблеми слід виправити для більшої надійності, та покращенню можливостей подальших модифікацій. </w:t>
+      </w:r>
+    </w:p>
+    <w:p>
+      <w:pPr>
+        <w:rPr>
+          <w:lang w:val="uk-UA"/>
+        </w:rPr>
+      </w:pPr>
+      <w:r>
+        <w:rPr>
+          <w:lang w:val="uk-UA"/>
+        </w:rPr>
+        <w:t>Також слід провести оптимізацію збережень даних при ввімкненому застосунку, тому що, на разі усі блоки мають бути повністю завантажитися в оперативну пам’ять перед локальним збереженням, що є не оптимальним рішенням. А також слід створити механізми які будуть вирішувати питання постійного пере</w:t>
+      </w:r>
+      <w:r>
+        <w:rPr>
+          <w:lang w:val="uk-UA"/>
+        </w:rPr>
         <w:t>-</w:t>
       </w:r>
       <w:r>
         <w:rPr>
-          <w:lang w:val="en-US"/>
-        </w:rPr>
-        <w:t>To</w:t>
-      </w:r>
-      <w:r>
-        <w:t>-</w:t>
-      </w:r>
-      <w:r>
-        <w:rPr>
-          <w:lang w:val="en-US"/>
-        </w:rPr>
-        <w:t>Peer</w:t>
-      </w:r>
-      <w:r>
-        <w:rPr>
-          <w:lang w:val="uk-UA"/>
-        </w:rPr>
-        <w:t xml:space="preserve"> передачі даних. Ці проблеми слід виправити для більшої надійності, та покращенню можливостей подальших модифікацій. </w:t>
-      </w:r>
-    </w:p>
-    <w:p>
-      <w:pPr>
-        <w:rPr>
-          <w:lang w:val="uk-UA"/>
-        </w:rPr>
-      </w:pPr>
-      <w:r>
-        <w:rPr>
-          <w:lang w:val="uk-UA"/>
-        </w:rPr>
-        <w:lastRenderedPageBreak/>
-        <w:t>Також слід провести оптимізацію збережень даних при ввімкненому застосунку, тому що, на разі усі блоки мають бути повністю завантажитися в оперативну пам’ять перед локальним збереженням, що є не оптимальним рішенням. А також слід створити механізми які будуть вирішувати питання постійного пере</w:t>
-      </w:r>
-      <w:r>
-        <w:rPr>
-          <w:lang w:val="uk-UA"/>
-        </w:rPr>
-        <w:t>-</w:t>
-      </w:r>
-      <w:r>
-        <w:rPr>
           <w:lang w:val="uk-UA"/>
         </w:rPr>
         <w:t>записування локальної бази даних при вході в систему, тому що при подальшому масштабуванні</w:t>
@@ -21395,8 +22011,6 @@
         </w:rPr>
         <w:t>вхід в додаток може тривати вагомий відрізок часу.</w:t>
       </w:r>
-      <w:bookmarkStart w:id="31" w:name="_GoBack"/>
-      <w:bookmarkEnd w:id="31"/>
     </w:p>
     <w:p>
       <w:pPr>
@@ -21421,7 +22035,7 @@
           <w:lang w:val="uk-UA"/>
         </w:rPr>
       </w:pPr>
-      <w:bookmarkStart w:id="32" w:name="_Toc104163821"/>
+      <w:bookmarkStart w:id="36" w:name="_Toc104509310"/>
       <w:r>
         <w:rPr>
           <w:lang w:val="uk-UA"/>
@@ -21429,50 +22043,39 @@
         <w:lastRenderedPageBreak/>
         <w:t>ВИСНОВКИ</w:t>
       </w:r>
-      <w:bookmarkEnd w:id="32"/>
-    </w:p>
-    <w:p>
-      <w:pPr>
-        <w:rPr>
-          <w:lang w:val="uk-UA"/>
-        </w:rPr>
-      </w:pPr>
-    </w:p>
-    <w:p>
-      <w:pPr>
-        <w:rPr>
-          <w:lang w:val="uk-UA"/>
-        </w:rPr>
-      </w:pPr>
-      <w:r>
-        <w:rPr>
-          <w:lang w:val="uk-UA"/>
-        </w:rPr>
-        <w:t>При виконанні роботи був проведений аналіз,</w:t>
-      </w:r>
-      <w:r>
-        <w:rPr>
-          <w:lang w:val="uk-UA"/>
-        </w:rPr>
-        <w:t xml:space="preserve"> </w:t>
-      </w:r>
-      <w:r>
-        <w:rPr>
-          <w:lang w:val="uk-UA"/>
-        </w:rPr>
-        <w:t xml:space="preserve">предметної області, </w:t>
-      </w:r>
-      <w:r>
-        <w:rPr>
-          <w:lang w:val="uk-UA"/>
-        </w:rPr>
-        <w:t>аналогічних систем та</w:t>
-      </w:r>
-      <w:r>
-        <w:rPr>
-          <w:lang w:val="uk-UA"/>
-        </w:rPr>
-        <w:t xml:space="preserve"> методів що використовуються в рішенні задач даної предметної області. На основі дослідження було виявлено недоліки сучасних систем </w:t>
+      <w:bookmarkEnd w:id="36"/>
+    </w:p>
+    <w:p>
+      <w:pPr>
+        <w:rPr>
+          <w:lang w:val="uk-UA"/>
+        </w:rPr>
+      </w:pPr>
+    </w:p>
+    <w:p>
+      <w:pPr>
+        <w:rPr>
+          <w:lang w:val="uk-UA"/>
+        </w:rPr>
+      </w:pPr>
+      <w:r>
+        <w:rPr>
+          <w:lang w:val="uk-UA"/>
+        </w:rPr>
+        <w:t>Для досягнення поставленої мети були проведені наступні роботи.</w:t>
+      </w:r>
+    </w:p>
+    <w:p>
+      <w:pPr>
+        <w:rPr>
+          <w:lang w:val="uk-UA"/>
+        </w:rPr>
+      </w:pPr>
+      <w:r>
+        <w:rPr>
+          <w:lang w:val="uk-UA"/>
+        </w:rPr>
+        <w:t xml:space="preserve">Був проведений аналіз предметної області. Виявлено основні особливості, та недоліки сучасних систем </w:t>
       </w:r>
       <w:proofErr w:type="spellStart"/>
       <w:r>
@@ -21486,39 +22089,222 @@
         <w:rPr>
           <w:lang w:val="uk-UA"/>
         </w:rPr>
-        <w:t xml:space="preserve"> і були поставлені задачі, </w:t>
-      </w:r>
-      <w:r>
-        <w:rPr>
-          <w:lang w:val="uk-UA"/>
-        </w:rPr>
-        <w:t>при виконанні яких дані недоліки вирішуються.</w:t>
-      </w:r>
-    </w:p>
-    <w:p>
-      <w:pPr>
-        <w:rPr>
-          <w:lang w:val="uk-UA"/>
-        </w:rPr>
-      </w:pPr>
-      <w:r>
-        <w:rPr>
-          <w:lang w:val="uk-UA"/>
-        </w:rPr>
-        <w:t>Також було сформовані вимоги до системи, бізнес процеси</w:t>
-      </w:r>
-      <w:r>
-        <w:rPr>
-          <w:lang w:val="uk-UA"/>
-        </w:rPr>
-        <w:t>,</w:t>
-      </w:r>
-      <w:r>
-        <w:rPr>
-          <w:lang w:val="uk-UA"/>
-        </w:rPr>
-        <w:t xml:space="preserve"> що система має виконувати та обрані засоби за допомогою яких можна реалізувати дане програмне забезпечення.</w:t>
-      </w:r>
+        <w:t xml:space="preserve"> на основі технології </w:t>
+      </w:r>
+      <w:proofErr w:type="spellStart"/>
+      <w:r>
+        <w:rPr>
+          <w:lang w:val="uk-UA"/>
+        </w:rPr>
+        <w:t>блокчейн</w:t>
+      </w:r>
+      <w:proofErr w:type="spellEnd"/>
+      <w:r>
+        <w:rPr>
+          <w:lang w:val="uk-UA"/>
+        </w:rPr>
+        <w:t xml:space="preserve">. Були </w:t>
+      </w:r>
+      <w:r>
+        <w:rPr>
+          <w:lang w:val="uk-UA"/>
+        </w:rPr>
+        <w:t>досліджена проблема не достовірності інформації та гіпотетичні рішення цієї проблеми. Поставлені задачі, що слід вирішити для усунення сформованих проблем.</w:t>
+      </w:r>
+    </w:p>
+    <w:p>
+      <w:pPr>
+        <w:rPr>
+          <w:lang w:val="uk-UA"/>
+        </w:rPr>
+      </w:pPr>
+      <w:r>
+        <w:rPr>
+          <w:lang w:val="uk-UA"/>
+        </w:rPr>
+        <w:t xml:space="preserve"> Було проведено дослідження різних алгоритмів, що використовуються в </w:t>
+      </w:r>
+      <w:r>
+        <w:rPr>
+          <w:lang w:val="uk-UA"/>
+        </w:rPr>
+        <w:t>аналогічних</w:t>
+      </w:r>
+      <w:r>
+        <w:rPr>
+          <w:lang w:val="uk-UA"/>
+        </w:rPr>
+        <w:t xml:space="preserve"> системах. Виявлено переваги та недоліки даних алгоритмів. Були обрані найоптимальніші методики для розробки </w:t>
+      </w:r>
+      <w:r>
+        <w:rPr>
+          <w:lang w:val="uk-UA"/>
+        </w:rPr>
+        <w:t xml:space="preserve">системи </w:t>
+      </w:r>
+      <w:proofErr w:type="spellStart"/>
+      <w:r>
+        <w:rPr>
+          <w:lang w:val="uk-UA"/>
+        </w:rPr>
+        <w:t>токенізації</w:t>
+      </w:r>
+      <w:proofErr w:type="spellEnd"/>
+      <w:r>
+        <w:rPr>
+          <w:lang w:val="uk-UA"/>
+        </w:rPr>
+        <w:t>.</w:t>
+      </w:r>
+      <w:r>
+        <w:rPr>
+          <w:lang w:val="uk-UA"/>
+        </w:rPr>
+        <w:t xml:space="preserve"> Поставлені задачі, сформовані функціональні та нефункціональні вимоги, а також бізнес процеси, що мають виконуватися в системі.</w:t>
+      </w:r>
+    </w:p>
+    <w:p>
+      <w:pPr>
+        <w:rPr>
+          <w:lang w:val="uk-UA"/>
+        </w:rPr>
+      </w:pPr>
+      <w:r>
+        <w:rPr>
+          <w:lang w:val="uk-UA"/>
+        </w:rPr>
+        <w:t xml:space="preserve">Під час розробки були створенні архітектурні рішення для побудови майбутньої системи з урахуванням особливості </w:t>
+      </w:r>
+      <w:proofErr w:type="spellStart"/>
+      <w:r>
+        <w:rPr>
+          <w:lang w:val="uk-UA"/>
+        </w:rPr>
+        <w:t>блокчейну</w:t>
+      </w:r>
+      <w:proofErr w:type="spellEnd"/>
+      <w:r>
+        <w:rPr>
+          <w:lang w:val="uk-UA"/>
+        </w:rPr>
+        <w:t>. Також було сформовано вектор розробки і узгоджені періодичні модульні тести для підтримки розробки проекту.</w:t>
+      </w:r>
+      <w:r>
+        <w:rPr>
+          <w:lang w:val="uk-UA"/>
+        </w:rPr>
+        <w:t xml:space="preserve"> Було розроблено систему </w:t>
+      </w:r>
+      <w:proofErr w:type="spellStart"/>
+      <w:r>
+        <w:rPr>
+          <w:lang w:val="uk-UA"/>
+        </w:rPr>
+        <w:t>токенізації</w:t>
+      </w:r>
+      <w:proofErr w:type="spellEnd"/>
+      <w:r>
+        <w:rPr>
+          <w:lang w:val="uk-UA"/>
+        </w:rPr>
+        <w:t xml:space="preserve"> на основі технології </w:t>
+      </w:r>
+      <w:proofErr w:type="spellStart"/>
+      <w:r>
+        <w:rPr>
+          <w:lang w:val="uk-UA"/>
+        </w:rPr>
+        <w:t>блокчейн</w:t>
+      </w:r>
+      <w:proofErr w:type="spellEnd"/>
+      <w:r>
+        <w:rPr>
+          <w:lang w:val="uk-UA"/>
+        </w:rPr>
+        <w:t xml:space="preserve">, </w:t>
+      </w:r>
+      <w:r>
+        <w:rPr>
+          <w:lang w:val="en-US"/>
+        </w:rPr>
+        <w:t>P</w:t>
+      </w:r>
+      <w:r>
+        <w:t>2</w:t>
+      </w:r>
+      <w:r>
+        <w:rPr>
+          <w:lang w:val="en-US"/>
+        </w:rPr>
+        <w:t>P</w:t>
+      </w:r>
+      <w:r>
+        <w:rPr>
+          <w:lang w:val="uk-UA"/>
+        </w:rPr>
+        <w:t xml:space="preserve"> сервіс, що надає доступ до системи, та додаток, що призваний надати візуальне відображення роботи системи </w:t>
+      </w:r>
+      <w:proofErr w:type="spellStart"/>
+      <w:r>
+        <w:rPr>
+          <w:lang w:val="uk-UA"/>
+        </w:rPr>
+        <w:t>токенізації</w:t>
+      </w:r>
+      <w:proofErr w:type="spellEnd"/>
+      <w:r>
+        <w:rPr>
+          <w:lang w:val="uk-UA"/>
+        </w:rPr>
+        <w:t xml:space="preserve"> і надати зручний та простий доступ до неї.</w:t>
+      </w:r>
+    </w:p>
+    <w:p>
+      <w:pPr>
+        <w:rPr>
+          <w:lang w:val="uk-UA"/>
+        </w:rPr>
+      </w:pPr>
+      <w:r>
+        <w:rPr>
+          <w:lang w:val="uk-UA"/>
+        </w:rPr>
+        <w:t>Підчас більш детального тестування були проведені функціональні та нефункціональні тести для того, щоб впевнитися в відповідності готового продукту раніше сформованим вимогам.</w:t>
+      </w:r>
+    </w:p>
+    <w:p>
+      <w:pPr>
+        <w:rPr>
+          <w:lang w:val="uk-UA"/>
+        </w:rPr>
+      </w:pPr>
+      <w:r>
+        <w:rPr>
+          <w:lang w:val="uk-UA"/>
+        </w:rPr>
+        <w:t xml:space="preserve">Загалом було спроектовано та розроблене програмне забезпечення, що зберігає будь яку інформацію, чи документ користувачів для того, щоб таким </w:t>
+      </w:r>
+      <w:proofErr w:type="spellStart"/>
+      <w:r>
+        <w:rPr>
+          <w:lang w:val="uk-UA"/>
+        </w:rPr>
+        <w:t>чинов</w:t>
+      </w:r>
+      <w:proofErr w:type="spellEnd"/>
+      <w:r>
+        <w:rPr>
+          <w:lang w:val="uk-UA"/>
+        </w:rPr>
+        <w:t xml:space="preserve"> підтверджувати достовірність цих записів і внаслідок цього вирішити проблему підробок та фальсифікацій документів та інформації в цілому.</w:t>
+      </w:r>
+    </w:p>
+    <w:p>
+      <w:pPr>
+        <w:rPr>
+          <w:lang w:val="uk-UA"/>
+        </w:rPr>
+      </w:pPr>
     </w:p>
     <w:p>
       <w:pPr>
@@ -21543,7 +22329,7 @@
           <w:lang w:val="uk-UA"/>
         </w:rPr>
       </w:pPr>
-      <w:bookmarkStart w:id="33" w:name="_Toc104163822"/>
+      <w:bookmarkStart w:id="37" w:name="_Toc104509311"/>
       <w:r>
         <w:rPr>
           <w:lang w:val="uk-UA"/>
@@ -21551,7 +22337,7 @@
         <w:lastRenderedPageBreak/>
         <w:t>СПИСОК ДЖЕРЕЛ ІНФОРМАЦІЇ</w:t>
       </w:r>
-      <w:bookmarkEnd w:id="33"/>
+      <w:bookmarkEnd w:id="37"/>
     </w:p>
     <w:p>
       <w:pPr>
@@ -22492,7 +23278,7 @@
     <w:p>
       <w:pPr>
         <w:rPr>
-          <w:lang w:val="uk-UA"/>
+          <w:lang w:val="en-US"/>
         </w:rPr>
       </w:pPr>
       <w:r>
@@ -22500,7 +23286,65 @@
           <w:lang w:val="uk-UA"/>
         </w:rPr>
         <w:lastRenderedPageBreak/>
-        <w:t>14.</w:t>
+        <w:t xml:space="preserve">14. </w:t>
+      </w:r>
+      <w:r>
+        <w:rPr>
+          <w:lang w:val="en-US"/>
+        </w:rPr>
+        <w:t>What is Entity Framework</w:t>
+      </w:r>
+      <w:proofErr w:type="gramStart"/>
+      <w:r>
+        <w:rPr>
+          <w:lang w:val="en-US"/>
+        </w:rPr>
+        <w:t>?.</w:t>
+      </w:r>
+      <w:proofErr w:type="gramEnd"/>
+      <w:r>
+        <w:rPr>
+          <w:lang w:val="en-US"/>
+        </w:rPr>
+        <w:t xml:space="preserve"> Entity Framework Tutorial. URL: https://www.entityframeworktutorial.net/what-is-entityframework.aspx (date of access: 26.05.2022).</w:t>
+      </w:r>
+    </w:p>
+    <w:p>
+      <w:pPr>
+        <w:rPr>
+          <w:lang w:val="en-US"/>
+        </w:rPr>
+      </w:pPr>
+      <w:r>
+        <w:rPr>
+          <w:lang w:val="uk-UA"/>
+        </w:rPr>
+        <w:t>15.</w:t>
+      </w:r>
+      <w:r>
+        <w:rPr>
+          <w:lang w:val="en-US"/>
+        </w:rPr>
+        <w:t xml:space="preserve"> Microsoft. What is WPF? - Visual Studio (Windows). Developer tools, technical documentation and coding examples | Microsoft Docs. URL: https://docs.microsoft.com/uk-ua/visualstudio/designers/getting-started-with-wpf?view=vs-2022 (date of access: 26.05.2022).</w:t>
+      </w:r>
+    </w:p>
+    <w:p>
+      <w:pPr>
+        <w:rPr>
+          <w:rStyle w:val="af4"/>
+        </w:rPr>
+      </w:pPr>
+      <w:r>
+        <w:rPr>
+          <w:lang w:val="uk-UA"/>
+        </w:rPr>
+        <w:t>16</w:t>
+      </w:r>
+      <w:r>
+        <w:rPr>
+          <w:lang w:val="uk-UA"/>
+        </w:rPr>
+        <w:t>.</w:t>
       </w:r>
       <w:r>
         <w:rPr>
@@ -22508,31 +23352,188 @@
         </w:rPr>
         <w:t xml:space="preserve"> </w:t>
       </w:r>
-      <w:hyperlink r:id="rId49" w:history="1">
-        <w:r>
-          <w:rPr>
-            <w:rStyle w:val="af4"/>
-            <w:lang w:val="uk-UA"/>
-          </w:rPr>
-          <w:t>https://qalearning.com.ua/theory/about_qa/shpargalka-z-testuvannya/</w:t>
-        </w:r>
-      </w:hyperlink>
-    </w:p>
-    <w:p>
-      <w:pPr>
-        <w:rPr>
-          <w:lang w:val="uk-UA"/>
-        </w:rPr>
-      </w:pPr>
-      <w:r>
-        <w:rPr>
-          <w:lang w:val="uk-UA"/>
-        </w:rPr>
-        <w:t>15. https://smartbear.com/learn/automated-testing/what-is-unit-testing/</w:t>
+      <w:r>
+        <w:rPr>
+          <w:rStyle w:val="af4"/>
+          <w:lang w:val="uk-UA"/>
+        </w:rPr>
+        <w:t>Q &amp; A.</w:t>
+      </w:r>
+      <w:r>
+        <w:rPr>
+          <w:rStyle w:val="af4"/>
+          <w:lang w:val="uk-UA"/>
+        </w:rPr>
+        <w:t xml:space="preserve"> Навчальний ресурс з тестування програмного забезпечення. URL: https://qalearning.com.ua/theory/about_qa/shpargalka-z-testuvannya/ (</w:t>
+      </w:r>
+      <w:proofErr w:type="spellStart"/>
+      <w:r>
+        <w:rPr>
+          <w:rStyle w:val="af4"/>
+          <w:lang w:val="uk-UA"/>
+        </w:rPr>
+        <w:t>date</w:t>
+      </w:r>
+      <w:proofErr w:type="spellEnd"/>
+      <w:r>
+        <w:rPr>
+          <w:rStyle w:val="af4"/>
+          <w:lang w:val="uk-UA"/>
+        </w:rPr>
+        <w:t xml:space="preserve"> </w:t>
+      </w:r>
+      <w:proofErr w:type="spellStart"/>
+      <w:r>
+        <w:rPr>
+          <w:rStyle w:val="af4"/>
+          <w:lang w:val="uk-UA"/>
+        </w:rPr>
+        <w:t>of</w:t>
+      </w:r>
+      <w:proofErr w:type="spellEnd"/>
+      <w:r>
+        <w:rPr>
+          <w:rStyle w:val="af4"/>
+          <w:lang w:val="uk-UA"/>
+        </w:rPr>
+        <w:t xml:space="preserve"> </w:t>
+      </w:r>
+      <w:proofErr w:type="spellStart"/>
+      <w:r>
+        <w:rPr>
+          <w:rStyle w:val="af4"/>
+          <w:lang w:val="uk-UA"/>
+        </w:rPr>
+        <w:t>access</w:t>
+      </w:r>
+      <w:proofErr w:type="spellEnd"/>
+      <w:r>
+        <w:rPr>
+          <w:rStyle w:val="af4"/>
+          <w:lang w:val="uk-UA"/>
+        </w:rPr>
+        <w:t>: 26.05.2022).</w:t>
+      </w:r>
+    </w:p>
+    <w:p>
+      <w:pPr>
+        <w:rPr>
+          <w:lang w:val="uk-UA"/>
+        </w:rPr>
+      </w:pPr>
+      <w:r>
+        <w:rPr>
+          <w:lang w:val="uk-UA"/>
+        </w:rPr>
+        <w:t>17</w:t>
+      </w:r>
+      <w:r>
+        <w:rPr>
+          <w:lang w:val="uk-UA"/>
+        </w:rPr>
+        <w:t xml:space="preserve">. </w:t>
+      </w:r>
+      <w:proofErr w:type="spellStart"/>
+      <w:r>
+        <w:rPr>
+          <w:lang w:val="uk-UA"/>
+        </w:rPr>
+        <w:t>What</w:t>
+      </w:r>
+      <w:proofErr w:type="spellEnd"/>
+      <w:r>
+        <w:rPr>
+          <w:lang w:val="uk-UA"/>
+        </w:rPr>
+        <w:t xml:space="preserve"> </w:t>
+      </w:r>
+      <w:proofErr w:type="spellStart"/>
+      <w:r>
+        <w:rPr>
+          <w:lang w:val="uk-UA"/>
+        </w:rPr>
+        <w:t>Is</w:t>
+      </w:r>
+      <w:proofErr w:type="spellEnd"/>
+      <w:r>
+        <w:rPr>
+          <w:lang w:val="uk-UA"/>
+        </w:rPr>
+        <w:t xml:space="preserve"> </w:t>
+      </w:r>
+      <w:proofErr w:type="spellStart"/>
+      <w:r>
+        <w:rPr>
+          <w:lang w:val="uk-UA"/>
+        </w:rPr>
+        <w:t>Unit</w:t>
+      </w:r>
+      <w:proofErr w:type="spellEnd"/>
+      <w:r>
+        <w:rPr>
+          <w:lang w:val="uk-UA"/>
+        </w:rPr>
+        <w:t xml:space="preserve"> </w:t>
+      </w:r>
+      <w:proofErr w:type="spellStart"/>
+      <w:r>
+        <w:rPr>
+          <w:lang w:val="uk-UA"/>
+        </w:rPr>
+        <w:t>Testing</w:t>
+      </w:r>
+      <w:proofErr w:type="spellEnd"/>
+      <w:r>
+        <w:rPr>
+          <w:lang w:val="uk-UA"/>
+        </w:rPr>
+        <w:t>?. smartbear.com. URL: https://smartbear.com/learn/automated-testing/what-is-unit-testing/ (</w:t>
+      </w:r>
+      <w:proofErr w:type="spellStart"/>
+      <w:r>
+        <w:rPr>
+          <w:lang w:val="uk-UA"/>
+        </w:rPr>
+        <w:t>date</w:t>
+      </w:r>
+      <w:proofErr w:type="spellEnd"/>
+      <w:r>
+        <w:rPr>
+          <w:lang w:val="uk-UA"/>
+        </w:rPr>
+        <w:t xml:space="preserve"> </w:t>
+      </w:r>
+      <w:proofErr w:type="spellStart"/>
+      <w:r>
+        <w:rPr>
+          <w:lang w:val="uk-UA"/>
+        </w:rPr>
+        <w:t>of</w:t>
+      </w:r>
+      <w:proofErr w:type="spellEnd"/>
+      <w:r>
+        <w:rPr>
+          <w:lang w:val="uk-UA"/>
+        </w:rPr>
+        <w:t xml:space="preserve"> </w:t>
+      </w:r>
+      <w:proofErr w:type="spellStart"/>
+      <w:r>
+        <w:rPr>
+          <w:lang w:val="uk-UA"/>
+        </w:rPr>
+        <w:t>access</w:t>
+      </w:r>
+      <w:proofErr w:type="spellEnd"/>
+      <w:r>
+        <w:rPr>
+          <w:lang w:val="uk-UA"/>
+        </w:rPr>
+        <w:t>: 26.05.2022).</w:t>
       </w:r>
     </w:p>
     <w:sectPr>
-      <w:headerReference w:type="default" r:id="rId50"/>
+      <w:headerReference w:type="default" r:id="rId49"/>
       <w:pgSz w:w="11906" w:h="16838"/>
       <w:pgMar w:top="1134" w:right="850" w:bottom="1134" w:left="1701" w:header="708" w:footer="708" w:gutter="0"/>
       <w:pgNumType w:start="2"/>
@@ -22622,7 +23623,7 @@
           <w:rPr>
             <w:noProof/>
           </w:rPr>
-          <w:t>53</w:t>
+          <w:t>57</w:t>
         </w:r>
         <w:r>
           <w:fldChar w:fldCharType="end"/>
@@ -23694,6 +24695,7 @@
   <w:style w:type="character" w:default="1" w:styleId="a0">
     <w:name w:val="Default Paragraph Font"/>
     <w:uiPriority w:val="1"/>
+    <w:semiHidden/>
     <w:unhideWhenUsed/>
   </w:style>
   <w:style w:type="table" w:default="1" w:styleId="a1">
@@ -24544,7 +25546,7 @@
 </file>
 
 <file path=customXml/itemProps1.xml><?xml version="1.0" encoding="utf-8"?>
-<ds:datastoreItem xmlns:ds="http://schemas.openxmlformats.org/officeDocument/2006/customXml" ds:itemID="{633A1CC7-FFB1-41FC-BB94-6C571E1B9713}">
+<ds:datastoreItem xmlns:ds="http://schemas.openxmlformats.org/officeDocument/2006/customXml" ds:itemID="{D66349BC-C9B2-4016-8245-7DA7E325D82A}">
   <ds:schemaRefs>
     <ds:schemaRef ds:uri="http://schemas.openxmlformats.org/officeDocument/2006/bibliography"/>
   </ds:schemaRefs>

</xml_diff>